<commit_message>
Rendered 3YCM report as dox and pdf again
</commit_message>
<xml_diff>
--- a/3YCM/3YCM_Report.docx
+++ b/3YCM/3YCM_Report.docx
@@ -2,20 +2,6 @@
 <file path=word/document.xml><?xml version="1.0" encoding="utf-8"?>
 <w:document xmlns:w="http://schemas.openxmlformats.org/wordprocessingml/2006/main" xmlns:m="http://schemas.openxmlformats.org/officeDocument/2006/math" xmlns:r="http://schemas.openxmlformats.org/officeDocument/2006/relationships" xmlns:o="urn:schemas-microsoft-com:office:office" xmlns:v="urn:schemas-microsoft-com:vml" xmlns:w10="urn:schemas-microsoft-com:office:word" xmlns:a="http://schemas.openxmlformats.org/drawingml/2006/main" xmlns:pic="http://schemas.openxmlformats.org/drawingml/2006/picture" xmlns:wp="http://schemas.openxmlformats.org/drawingml/2006/wordprocessingDrawing">
   <w:body>
-    <w:p>
-      <w:pPr>
-        <w:pStyle w:val="FirstParagraph"/>
-      </w:pPr>
-      <w:r>
-        <w:t xml:space="preserve">Title: 3YCM_report</w:t>
-      </w:r>
-      <w:r>
-        <w:br w:type="textWrapping"/>
-      </w:r>
-      <w:r>
-        <w:t xml:space="preserve">Author: Sarah Stevens</w:t>
-      </w:r>
-    </w:p>
     <w:p>
       <w:pPr>
         <w:pStyle w:val="Heading1"/>
@@ -413,7 +399,7 @@
     </w:lvl>
   </w:abstractNum>
   <w:abstractNum w:abstractNumId="990">
-    <w:nsid w:val="d63334b0"/>
+    <w:nsid w:val="5845d398"/>
     <w:multiLevelType w:val="multilevel"/>
     <w:lvl w:ilvl="0">
       <w:numFmt w:val="bullet"/>
@@ -494,7 +480,7 @@
     </w:lvl>
   </w:abstractNum>
   <w:abstractNum w:abstractNumId="991">
-    <w:nsid w:val="dc4ddd85"/>
+    <w:nsid w:val="83033a3f"/>
     <w:multiLevelType w:val="multilevel"/>
     <w:lvl w:ilvl="0">
       <w:numFmt w:val="bullet"/>

</xml_diff>

<commit_message>
Rendered docx and pdf with todays work of 3YCM
</commit_message>
<xml_diff>
--- a/3YCM/3YCM_Report.docx
+++ b/3YCM/3YCM_Report.docx
@@ -34,6 +34,38 @@
       <w:bookmarkEnd w:id="22"/>
       <w:r>
         <w:t xml:space="preserve">Research Progress</w:t>
+      </w:r>
+    </w:p>
+    <w:p>
+      <w:pPr>
+        <w:pStyle w:val="FirstParagraph"/>
+      </w:pPr>
+      <w:r>
+        <w:t xml:space="preserve">I currently have a manuscript submitted</w:t>
+      </w:r>
+      <w:r>
+        <w:t xml:space="preserve"> </w:t>
+      </w:r>
+      <w:r>
+        <w:t xml:space="preserve"> </w:t>
+      </w:r>
+      <w:r>
+        <w:t xml:space="preserve">on the results of my analysis of 30 genomes from metagenomes(GFMs). I mapped the reads from our metagenomic time series of Trout Bog to the GFMs. From the mapping I was able to extract coverage and single nucleotide polymorphism(SNP) data through time. We found evidence for both genome-wide and gene-specific sweeps depending on the sequence-discrete population investigated.</w:t>
+      </w:r>
+      <w:r>
+        <w:t xml:space="preserve"> </w:t>
+      </w:r>
+      <w:r>
+        <w:br w:type="textWrapping"/>
+      </w:r>
+      <w:r>
+        <w:t xml:space="preserve">I am also currently working on a manuscript concerning the population dynamics of the ubiquitous and abundant freshwater bacterium acI. We have 14 single cell genomes(SAGs) from this clade, representing 3 lakes and X tribes. Since these genomes come from a single cell and not an assembly of many cells, like the GFMs, we shredded the genomes and mapped them against each other in order to understand how their relationships would hold up in our metagenomic time series. We found that SAGs from different tribes do not map well to each other. When we mapped reads from the metagenomic time series of Mendota, we found that only SAGs colleted from the same lake were representive of the populations in the lake. We also found that members of the same tribe represent ecologically distinct populations in the lake.</w:t>
+      </w:r>
+      <w:r>
+        <w:t xml:space="preserve"> </w:t>
+      </w:r>
+      <w:r>
+        <w:br w:type="textWrapping"/>
       </w:r>
     </w:p>
     <w:p>
@@ -97,7 +129,13 @@
         <w:pStyle w:val="FirstParagraph"/>
       </w:pPr>
       <w:r>
-        <w:t xml:space="preserve">"Genome-wide Selective Sweeps in Natural Bacterial Populations Revealed by Time-series Metagenomics." 15th International Symposium on Microbial Ecology. August 24, 2014. Seoul, South Korea "Genome-wide and Gene-specific Selective Sweeps in Freshwater Bacterial Populations Revealed Using Metagenomics." 14 Symposium Society for Aquatic Microbial Ecology. August 2015. Uppsala, Sweden</w:t>
+        <w:t xml:space="preserve">"Genome-wide Selective Sweeps in Natural Bacterial Populations Revealed by Time-series Metagenomics." 15th International Symposium on Microbial Ecology. August 24, 2014. Seoul, South Korea</w:t>
+      </w:r>
+      <w:r>
+        <w:br w:type="textWrapping"/>
+      </w:r>
+      <w:r>
+        <w:t xml:space="preserve">"Genome-wide and Gene-specific Selective Sweeps in Freshwater Bacterial Populations Revealed Using Metagenomics." 14 Symposium Society for Aquatic Microbial Ecology. August 2015. Uppsala, Sweden</w:t>
       </w:r>
     </w:p>
     <w:p>
@@ -399,7 +437,7 @@
     </w:lvl>
   </w:abstractNum>
   <w:abstractNum w:abstractNumId="990">
-    <w:nsid w:val="5845d398"/>
+    <w:nsid w:val="5baef267"/>
     <w:multiLevelType w:val="multilevel"/>
     <w:lvl w:ilvl="0">
       <w:numFmt w:val="bullet"/>
@@ -480,7 +518,7 @@
     </w:lvl>
   </w:abstractNum>
   <w:abstractNum w:abstractNumId="991">
-    <w:nsid w:val="83033a3f"/>
+    <w:nsid w:val="b49f0078"/>
     <w:multiLevelType w:val="multilevel"/>
     <w:lvl w:ilvl="0">
       <w:numFmt w:val="bullet"/>

</xml_diff>

<commit_message>
Rendered the pdf and docx again
</commit_message>
<xml_diff>
--- a/3YCM/3YCM_Report.docx
+++ b/3YCM/3YCM_Report.docx
@@ -1,15 +1,15 @@
 
 <file path=word/document.xml><?xml version="1.0" encoding="utf-8"?>
-<w:document xmlns:w="http://schemas.openxmlformats.org/wordprocessingml/2006/main" xmlns:m="http://schemas.openxmlformats.org/officeDocument/2006/math" xmlns:r="http://schemas.openxmlformats.org/officeDocument/2006/relationships" xmlns:o="urn:schemas-microsoft-com:office:office" xmlns:v="urn:schemas-microsoft-com:vml" xmlns:w10="urn:schemas-microsoft-com:office:word" xmlns:a="http://schemas.openxmlformats.org/drawingml/2006/main" xmlns:pic="http://schemas.openxmlformats.org/drawingml/2006/picture" xmlns:wp="http://schemas.openxmlformats.org/drawingml/2006/wordprocessingDrawing">
+<w:document xmlns:wpc="http://schemas.microsoft.com/office/word/2010/wordprocessingCanvas" xmlns:mo="http://schemas.microsoft.com/office/mac/office/2008/main" xmlns:mc="http://schemas.openxmlformats.org/markup-compatibility/2006" xmlns:mv="urn:schemas-microsoft-com:mac:vml" xmlns:o="urn:schemas-microsoft-com:office:office" xmlns:r="http://schemas.openxmlformats.org/officeDocument/2006/relationships" xmlns:m="http://schemas.openxmlformats.org/officeDocument/2006/math" xmlns:v="urn:schemas-microsoft-com:vml" xmlns:wp14="http://schemas.microsoft.com/office/word/2010/wordprocessingDrawing" xmlns:wp="http://schemas.openxmlformats.org/drawingml/2006/wordprocessingDrawing" xmlns:w10="urn:schemas-microsoft-com:office:word" xmlns:w="http://schemas.openxmlformats.org/wordprocessingml/2006/main" xmlns:w14="http://schemas.microsoft.com/office/word/2010/wordml" xmlns:wpg="http://schemas.microsoft.com/office/word/2010/wordprocessingGroup" xmlns:wpi="http://schemas.microsoft.com/office/word/2010/wordprocessingInk" xmlns:wne="http://schemas.microsoft.com/office/word/2006/wordml" xmlns:wps="http://schemas.microsoft.com/office/word/2010/wordprocessingShape" mc:Ignorable="w14 wp14">
   <w:body>
     <w:p>
       <w:pPr>
         <w:pStyle w:val="Heading1"/>
       </w:pPr>
-      <w:bookmarkStart w:id="21" w:name="third-year-committee-report"/>
-      <w:bookmarkEnd w:id="21"/>
-      <w:r>
-        <w:t xml:space="preserve">Third Year Committee Report</w:t>
+      <w:bookmarkStart w:id="0" w:name="third-year-committee-report"/>
+      <w:bookmarkEnd w:id="0"/>
+      <w:r>
+        <w:t>Third Year Committee Report</w:t>
       </w:r>
     </w:p>
     <w:p>
@@ -17,23 +17,21 @@
         <w:pStyle w:val="FirstParagraph"/>
       </w:pPr>
       <w:r>
-        <w:t xml:space="preserve">Sarah Stevens, McMahon Lab</w:t>
-      </w:r>
-      <w:r>
-        <w:br w:type="textWrapping"/>
-      </w:r>
-      <w:r>
-        <w:t xml:space="preserve">Meeting: July 8th, 2015 in MSB 5503</w:t>
+        <w:t>Sarah Stevens, McMahon Lab</w:t>
+      </w:r>
+      <w:r>
+        <w:br/>
+        <w:t>Meeting: July 8th, 2015 in MSB 5503</w:t>
       </w:r>
     </w:p>
     <w:p>
       <w:pPr>
         <w:pStyle w:val="Heading2"/>
       </w:pPr>
-      <w:bookmarkStart w:id="22" w:name="research-progress"/>
-      <w:bookmarkEnd w:id="22"/>
-      <w:r>
-        <w:t xml:space="preserve">Research Progress</w:t>
+      <w:bookmarkStart w:id="1" w:name="research-progress"/>
+      <w:bookmarkEnd w:id="1"/>
+      <w:r>
+        <w:t>Research Progress</w:t>
       </w:r>
     </w:p>
     <w:p>
@@ -41,312 +39,451 @@
         <w:pStyle w:val="FirstParagraph"/>
       </w:pPr>
       <w:r>
-        <w:t xml:space="preserve">I currently have a manuscript submitted</w:t>
-      </w:r>
-      <w:r>
-        <w:t xml:space="preserve"> </w:t>
-      </w:r>
-      <w:r>
-        <w:t xml:space="preserve"> </w:t>
-      </w:r>
-      <w:r>
-        <w:t xml:space="preserve">on the results of my analysis of 30 genomes from metagenomes(GFMs). I mapped the reads from our metagenomic time series of Trout Bog to the GFMs. From the mapping I was able to extract coverage and single nucleotide polymorphism(SNP) data through time. We found evidence for both genome-wide and gene-specific sweeps depending on the sequence-discrete population investigated.</w:t>
-      </w:r>
-      <w:r>
-        <w:t xml:space="preserve"> </w:t>
-      </w:r>
-      <w:r>
-        <w:br w:type="textWrapping"/>
-      </w:r>
-      <w:r>
-        <w:t xml:space="preserve">I am also currently working on a manuscript concerning the population dynamics of the ubiquitous and abundant freshwater bacterium acI. We have 14 single cell genomes(SAGs) from this clade, representing 3 lakes and X tribes. Since these genomes come from a single cell and not an assembly of many cells, like the GFMs, we shredded the genomes and mapped them against each other in order to understand how their relationships would hold up in our metagenomic time series. We found that SAGs from different tribes do not map well to each other. When we mapped reads from the metagenomic time series of Mendota, we found that only SAGs colleted from the same lake were representive of the populations in the lake. We also found that members of the same tribe represent ecologically distinct populations in the lake.</w:t>
-      </w:r>
-      <w:r>
-        <w:t xml:space="preserve"> </w:t>
-      </w:r>
-      <w:r>
-        <w:br w:type="textWrapping"/>
+        <w:t xml:space="preserve">I currently have a manuscript submitted  </w:t>
+      </w:r>
+      <w:r>
+        <w:t xml:space="preserve">on the results of my analysis of 30 genomes from metagenomes(GFMs). I mapped the reads from our metagenomic time series of Trout Bog to the GFMs. From the mapping I was able to extract coverage and single nucleotide polymorphism(SNP) data through time. We </w:t>
+      </w:r>
+      <w:r>
+        <w:t xml:space="preserve">found evidence for both genome-wide and gene-specific sweeps depending on the sequence-discrete population investigated. </w:t>
+      </w:r>
+      <w:r>
+        <w:br/>
+        <w:t>I am also currently working on a manuscript concerning the population dynamics of the ubiquitous and abundant freshwater bacterium acI</w:t>
+      </w:r>
+      <w:r>
+        <w:t xml:space="preserve">. We have 14 single cell genomes(SAGs) from this clade, representing 3 lakes and X tribes. Since these genomes come from a single cell and not an assembly of many cells, like the GFMs, we shredded the genomes and mapped them against each other in order to </w:t>
+      </w:r>
+      <w:r>
+        <w:t>understand how their relationships would hold up in our metagenomic time series. We found that SAGs from different tribes do not map well to each other. When we mapped reads from the metagenomic time series of Mendota, we found that only SAGs colleted from</w:t>
+      </w:r>
+      <w:r>
+        <w:t xml:space="preserve"> the same lake were representive of the populations in the lake. We also found that members of the same tribe represent ecologically distinct populations in the lake. </w:t>
+      </w:r>
+      <w:r>
+        <w:br/>
       </w:r>
     </w:p>
     <w:p>
       <w:pPr>
         <w:pStyle w:val="Heading2"/>
       </w:pPr>
-      <w:bookmarkStart w:id="23" w:name="publications"/>
-      <w:bookmarkEnd w:id="23"/>
-      <w:r>
-        <w:t xml:space="preserve">Publications</w:t>
+      <w:bookmarkStart w:id="2" w:name="publications"/>
+      <w:bookmarkEnd w:id="2"/>
+      <w:r>
+        <w:t>Publications</w:t>
+      </w:r>
+    </w:p>
+    <w:p>
+      <w:pPr>
+        <w:pStyle w:val="FirstParagraph"/>
+      </w:pPr>
+      <w:r>
+        <w:t xml:space="preserve">Bendall, M. L.*, </w:t>
+      </w:r>
+      <w:r>
+        <w:rPr>
+          <w:b/>
+        </w:rPr>
+        <w:t>Stevens, S. L. R.</w:t>
+      </w:r>
+      <w:r>
+        <w:t>*, Chan, L.-K., Malfatti, S., Schwientek</w:t>
+      </w:r>
+      <w:r>
+        <w:t>, P., Tremblay, J., … Malmstrom, R. R. (</w:t>
+      </w:r>
+      <w:r>
+        <w:rPr>
+          <w:i/>
+        </w:rPr>
+        <w:t>submitted</w:t>
+      </w:r>
+      <w:r>
+        <w:t xml:space="preserve">). Genome-wide selective sweeps and gene-specific sweeps in natural bacterial populations. </w:t>
+      </w:r>
+      <w:r>
+        <w:rPr>
+          <w:vertAlign w:val="superscript"/>
+        </w:rPr>
+        <w:t>*Equal contributors</w:t>
+      </w:r>
+      <w:r>
+        <w:br/>
+        <w:t xml:space="preserve">Garcia, S. L.*, </w:t>
+      </w:r>
+      <w:r>
+        <w:rPr>
+          <w:b/>
+        </w:rPr>
+        <w:t>Stevens, S. L. R.</w:t>
+      </w:r>
+      <w:r>
+        <w:t xml:space="preserve">*, Crary, B., Martinez-Garcia, M., Oyserman, B., Stepanauskas, </w:t>
+      </w:r>
+      <w:r>
+        <w:t>R., Woyke, T., Tringe, S. G., Andersson, S., Bertilsson, S., Malmstrom, R., McMahon, K. D. (</w:t>
+      </w:r>
+      <w:r>
+        <w:rPr>
+          <w:i/>
+        </w:rPr>
+        <w:t>in prep</w:t>
+      </w:r>
+      <w:r>
+        <w:t xml:space="preserve">). Genetic populations of abundant and uncultivated freshwater actinobacteria inferred from single cell genomes and metagenomes. </w:t>
+      </w:r>
+      <w:r>
+        <w:rPr>
+          <w:vertAlign w:val="superscript"/>
+        </w:rPr>
+        <w:t>*Equal contributors</w:t>
+      </w:r>
+      <w:r>
+        <w:br/>
+      </w:r>
+      <w:r>
+        <w:rPr>
+          <w:b/>
+        </w:rPr>
+        <w:t>Stevens,</w:t>
+      </w:r>
+      <w:r>
+        <w:rPr>
+          <w:b/>
+        </w:rPr>
+        <w:t xml:space="preserve"> S. L. R.</w:t>
+      </w:r>
+      <w:r>
+        <w:t>, Hamilton, J. J., McMahon, K. D. (</w:t>
+      </w:r>
+      <w:r>
+        <w:rPr>
+          <w:i/>
+        </w:rPr>
+        <w:t>in_prep</w:t>
+      </w:r>
+      <w:r>
+        <w:t xml:space="preserve">). Freshwater GFMs and SAGs from the betI lineage.  </w:t>
+      </w:r>
+      <w:r>
+        <w:rPr>
+          <w:b/>
+        </w:rPr>
+        <w:t>Stevens, S. L. R.</w:t>
+      </w:r>
+      <w:r>
+        <w:t>, Hamilton, J. J., McMahon, K. D. (</w:t>
+      </w:r>
+      <w:r>
+        <w:rPr>
+          <w:i/>
+        </w:rPr>
+        <w:t>in_prep</w:t>
+      </w:r>
+      <w:r>
+        <w:t xml:space="preserve">). Freshwater GFMs and SAGs from the BetII lineage.  </w:t>
+      </w:r>
+      <w:r>
+        <w:rPr>
+          <w:b/>
+        </w:rPr>
+        <w:t>Stevens, S. L. R.</w:t>
+      </w:r>
+      <w:r>
+        <w:t>, Hamilton, J. J., McMah</w:t>
+      </w:r>
+      <w:r>
+        <w:t>on, K. D. (</w:t>
+      </w:r>
+      <w:r>
+        <w:rPr>
+          <w:i/>
+        </w:rPr>
+        <w:t>in_prep</w:t>
+      </w:r>
+      <w:r>
+        <w:t xml:space="preserve">). Freshwater GFMs and SAGs from the BetIV lineage. </w:t>
+      </w:r>
+    </w:p>
+    <w:p>
+      <w:pPr>
+        <w:pStyle w:val="Heading2"/>
+      </w:pPr>
+      <w:bookmarkStart w:id="3" w:name="oral-presentations"/>
+      <w:bookmarkEnd w:id="3"/>
+      <w:r>
+        <w:t>Oral Presentations</w:t>
+      </w:r>
+    </w:p>
+    <w:p>
+      <w:pPr>
+        <w:pStyle w:val="FirstParagraph"/>
+      </w:pPr>
+      <w:r>
+        <w:t>"Genome-wide Selective Sweeps in Natural Bacterial Populations Revealed by Time-series Metagenomics." 15th International Symposium on Microbial Ecology. August 24, 20</w:t>
+      </w:r>
+      <w:r>
+        <w:t>14. Seoul, South Korea</w:t>
+      </w:r>
+      <w:r>
+        <w:br/>
+        <w:t xml:space="preserve">"Genome-wide and Gene-specific Selective Sweeps in Freshwater Bacterial Populations </w:t>
+      </w:r>
+      <w:r>
+        <w:lastRenderedPageBreak/>
+        <w:t>Revealed Using Metagenomics." 14 Symposium Society for Aquatic Microbial Ecology. August 2015. Uppsala, Sweden</w:t>
+      </w:r>
+    </w:p>
+    <w:p>
+      <w:pPr>
+        <w:pStyle w:val="Heading2"/>
+      </w:pPr>
+      <w:bookmarkStart w:id="4" w:name="poster-presentations"/>
+      <w:bookmarkEnd w:id="4"/>
+      <w:r>
+        <w:t>Poster Presentations</w:t>
+      </w:r>
+    </w:p>
+    <w:p>
+      <w:pPr>
+        <w:pStyle w:val="FirstParagraph"/>
+      </w:pPr>
+      <w:r>
+        <w:t>ISME</w:t>
+      </w:r>
+      <w:r>
+        <w:br/>
+        <w:t>Microbial Po</w:t>
+      </w:r>
+      <w:r>
+        <w:t>pulation Biology Gordon Conference</w:t>
+      </w:r>
+      <w:r>
+        <w:br/>
+        <w:t>SciMed GRS Poster Session 2014</w:t>
+      </w:r>
+      <w:r>
+        <w:br/>
+        <w:t>JGI UGM?, JGI MGM? Raper Symposium 2013?, SciMed GRS 2013?</w:t>
+      </w:r>
+    </w:p>
+    <w:p>
+      <w:pPr>
+        <w:pStyle w:val="Heading2"/>
+      </w:pPr>
+      <w:bookmarkStart w:id="5" w:name="professional-development"/>
+      <w:bookmarkEnd w:id="5"/>
+      <w:r>
+        <w:t>Professional Development</w:t>
       </w:r>
     </w:p>
     <w:p>
       <w:pPr>
         <w:pStyle w:val="Compact"/>
         <w:numPr>
-          <w:numId w:val="1001"/>
           <w:ilvl w:val="0"/>
+          <w:numId w:val="3"/>
         </w:numPr>
       </w:pPr>
       <w:r>
-        <w:t xml:space="preserve">GFM paper</w:t>
+        <w:t>Software Carpentry Instructor Training - May 2015</w:t>
       </w:r>
     </w:p>
     <w:p>
       <w:pPr>
         <w:pStyle w:val="Compact"/>
         <w:numPr>
-          <w:numId w:val="1001"/>
           <w:ilvl w:val="0"/>
+          <w:numId w:val="3"/>
         </w:numPr>
       </w:pPr>
       <w:r>
-        <w:t xml:space="preserve">acI paper</w:t>
+        <w:t>Helped teach two workshops on campus and hope to instruc</w:t>
+      </w:r>
+      <w:r>
+        <w:t>t more this year.</w:t>
       </w:r>
     </w:p>
     <w:p>
       <w:pPr>
         <w:pStyle w:val="Compact"/>
         <w:numPr>
-          <w:numId w:val="1001"/>
           <w:ilvl w:val="0"/>
+          <w:numId w:val="3"/>
         </w:numPr>
       </w:pPr>
       <w:r>
-        <w:t xml:space="preserve">Genome announcements</w:t>
-      </w:r>
-    </w:p>
-    <w:p>
-      <w:pPr>
-        <w:pStyle w:val="Heading2"/>
-      </w:pPr>
-      <w:bookmarkStart w:id="24" w:name="oral-presentations"/>
-      <w:bookmarkEnd w:id="24"/>
-      <w:r>
-        <w:t xml:space="preserve">Oral Presentations</w:t>
-      </w:r>
-    </w:p>
-    <w:p>
-      <w:pPr>
-        <w:pStyle w:val="FirstParagraph"/>
-      </w:pPr>
-      <w:r>
-        <w:t xml:space="preserve">"Genome-wide Selective Sweeps in Natural Bacterial Populations Revealed by Time-series Metagenomics." 15th International Symposium on Microbial Ecology. August 24, 2014. Seoul, South Korea</w:t>
-      </w:r>
-      <w:r>
-        <w:br w:type="textWrapping"/>
-      </w:r>
-      <w:r>
-        <w:t xml:space="preserve">"Genome-wide and Gene-specific Selective Sweeps in Freshwater Bacterial Populations Revealed Using Metagenomics." 14 Symposium Society for Aquatic Microbial Ecology. August 2015. Uppsala, Sweden</w:t>
-      </w:r>
-    </w:p>
-    <w:p>
-      <w:pPr>
-        <w:pStyle w:val="Heading2"/>
-      </w:pPr>
-      <w:bookmarkStart w:id="25" w:name="poster-presentations"/>
-      <w:bookmarkEnd w:id="25"/>
-      <w:r>
-        <w:t xml:space="preserve">Poster Presentations</w:t>
-      </w:r>
-    </w:p>
-    <w:p>
-      <w:pPr>
-        <w:pStyle w:val="FirstParagraph"/>
-      </w:pPr>
-      <w:r>
-        <w:t xml:space="preserve">ISME</w:t>
-      </w:r>
-      <w:r>
-        <w:br w:type="textWrapping"/>
-      </w:r>
-      <w:r>
-        <w:t xml:space="preserve">Microbial Population Biology Gordon Conference</w:t>
-      </w:r>
-      <w:r>
-        <w:br w:type="textWrapping"/>
-      </w:r>
-      <w:r>
-        <w:t xml:space="preserve">SciMed GRS Poster Session 2014</w:t>
-      </w:r>
-      <w:r>
-        <w:br w:type="textWrapping"/>
-      </w:r>
-      <w:r>
-        <w:t xml:space="preserve">JGI UGM?, JGI MGM? Raper Symposium 2013?, SciMed GRS 2013?</w:t>
-      </w:r>
-    </w:p>
-    <w:p>
-      <w:pPr>
-        <w:pStyle w:val="Heading2"/>
-      </w:pPr>
-      <w:bookmarkStart w:id="26" w:name="professional-development"/>
-      <w:bookmarkEnd w:id="26"/>
-      <w:r>
-        <w:t xml:space="preserve">Professional Development</w:t>
+        <w:t>Molecular Microbial Ecology and Evolution(MoMiEE) support group - Started Nov. 2014 - Co-chair</w:t>
       </w:r>
     </w:p>
     <w:p>
       <w:pPr>
         <w:pStyle w:val="Compact"/>
         <w:numPr>
-          <w:numId w:val="1002"/>
           <w:ilvl w:val="0"/>
+          <w:numId w:val="3"/>
         </w:numPr>
       </w:pPr>
       <w:r>
-        <w:t xml:space="preserve">Software Carpentry Instructor Training - May 2015</w:t>
+        <w:t>Plan and facilitate our monthly meetings, organize our webpage, and started a biweekly Python study group.</w:t>
       </w:r>
     </w:p>
     <w:p>
       <w:pPr>
         <w:pStyle w:val="Compact"/>
         <w:numPr>
-          <w:numId w:val="1002"/>
           <w:ilvl w:val="0"/>
+          <w:numId w:val="3"/>
         </w:numPr>
       </w:pPr>
       <w:r>
-        <w:t xml:space="preserve">Helped teach two workshops on campus and hope to instruct more this year.</w:t>
+        <w:t xml:space="preserve">MoMiEE Python Study Group - Started </w:t>
+      </w:r>
+      <w:r>
+        <w:t>Dec. 2014 Chair</w:t>
       </w:r>
     </w:p>
     <w:p>
       <w:pPr>
         <w:pStyle w:val="Compact"/>
         <w:numPr>
-          <w:numId w:val="1002"/>
           <w:ilvl w:val="0"/>
+          <w:numId w:val="3"/>
         </w:numPr>
       </w:pPr>
       <w:r>
-        <w:t xml:space="preserve">Molecular Microbial Ecology and Evolution(MoMiEE) support group - Started Nov. 2014 - Co-chair</w:t>
+        <w:t>Plan and facilitate our bi-weekly meetings.</w:t>
+      </w:r>
+      <w:r>
+        <w:br/>
       </w:r>
     </w:p>
     <w:p>
       <w:pPr>
         <w:pStyle w:val="Compact"/>
         <w:numPr>
-          <w:numId w:val="1002"/>
           <w:ilvl w:val="0"/>
+          <w:numId w:val="3"/>
         </w:numPr>
       </w:pPr>
       <w:r>
-        <w:t xml:space="preserve">Plan and facilitate our monthly meetings, organize our webpage, and started a biweekly Python study group.</w:t>
+        <w:t>Data Carpentry Hack-a-thon - Mar. 2014</w:t>
       </w:r>
     </w:p>
     <w:p>
       <w:pPr>
         <w:pStyle w:val="Compact"/>
         <w:numPr>
-          <w:numId w:val="1002"/>
           <w:ilvl w:val="0"/>
+          <w:numId w:val="3"/>
         </w:numPr>
       </w:pPr>
       <w:r>
-        <w:t xml:space="preserve">MoMiEE Python Study Group - Started Dec. 2014 Chair</w:t>
+        <w:t>Helped to create instructional material for a genomics workshop</w:t>
+      </w:r>
+    </w:p>
+    <w:p>
+      <w:pPr>
+        <w:pStyle w:val="Heading2"/>
+      </w:pPr>
+      <w:bookmarkStart w:id="6" w:name="committees-and-outreach"/>
+      <w:bookmarkEnd w:id="6"/>
+      <w:r>
+        <w:t>Committees and Outreach</w:t>
       </w:r>
     </w:p>
     <w:p>
       <w:pPr>
         <w:pStyle w:val="Compact"/>
         <w:numPr>
-          <w:numId w:val="1002"/>
           <w:ilvl w:val="0"/>
+          <w:numId w:val="4"/>
         </w:numPr>
       </w:pPr>
       <w:r>
-        <w:t xml:space="preserve">Plan and facilitate our bi-weekly meetings.</w:t>
-      </w:r>
-      <w:r>
-        <w:br w:type="textWrapping"/>
+        <w:t>MDTP Recruiting Committee 2014-2015</w:t>
       </w:r>
     </w:p>
     <w:p>
       <w:pPr>
         <w:pStyle w:val="Compact"/>
         <w:numPr>
-          <w:numId w:val="1002"/>
           <w:ilvl w:val="0"/>
+          <w:numId w:val="4"/>
         </w:numPr>
       </w:pPr>
       <w:r>
-        <w:t xml:space="preserve">Data Carpentry Hack-a-thon - Mar. 2014</w:t>
+        <w:t>Illinois Mathematics and Science</w:t>
+      </w:r>
+      <w:r>
+        <w:t xml:space="preserve"> - Academy Intersession Instructor - Bioinformatics Basics, Microbial Evolution and Ecology - Jan. 2015</w:t>
       </w:r>
     </w:p>
     <w:p>
       <w:pPr>
         <w:pStyle w:val="Compact"/>
         <w:numPr>
-          <w:numId w:val="1002"/>
           <w:ilvl w:val="0"/>
+          <w:numId w:val="4"/>
         </w:numPr>
       </w:pPr>
       <w:r>
-        <w:t xml:space="preserve">Helped to create instructional material for a genomics workshop</w:t>
-      </w:r>
-    </w:p>
-    <w:p>
-      <w:pPr>
-        <w:pStyle w:val="Heading2"/>
-      </w:pPr>
-      <w:bookmarkStart w:id="27" w:name="committees-and-outreach"/>
-      <w:bookmarkEnd w:id="27"/>
-      <w:r>
-        <w:t xml:space="preserve">Committees and Outreach</w:t>
-      </w:r>
-    </w:p>
-    <w:p>
-      <w:pPr>
-        <w:pStyle w:val="Compact"/>
-        <w:numPr>
-          <w:numId w:val="1003"/>
-          <w:ilvl w:val="0"/>
-        </w:numPr>
-      </w:pPr>
-      <w:r>
-        <w:t xml:space="preserve">MDTP Recruiting Committee 2014-2015</w:t>
-      </w:r>
-    </w:p>
-    <w:p>
-      <w:pPr>
-        <w:pStyle w:val="Compact"/>
-        <w:numPr>
-          <w:numId w:val="1003"/>
-          <w:ilvl w:val="0"/>
-        </w:numPr>
-      </w:pPr>
-      <w:r>
-        <w:t xml:space="preserve">Illinois Mathematics and Science - Academy Intersession Instructor - Bioinformatics Basics, Microbial Evolution and Ecology - Jan. 2015</w:t>
-      </w:r>
-    </w:p>
-    <w:p>
-      <w:pPr>
-        <w:pStyle w:val="Compact"/>
-        <w:numPr>
-          <w:numId w:val="1003"/>
-          <w:ilvl w:val="0"/>
-        </w:numPr>
-      </w:pPr>
-      <w:r>
-        <w:t xml:space="preserve">Nuestro Mundo Science Night Volunteer - Apr. 2015</w:t>
-      </w:r>
-    </w:p>
-    <w:sectPr/>
+        <w:t>Nuestro Mundo Science Night Volunteer - A</w:t>
+      </w:r>
+      <w:bookmarkStart w:id="7" w:name="_GoBack"/>
+      <w:bookmarkEnd w:id="7"/>
+      <w:r>
+        <w:t>pr. 2015</w:t>
+      </w:r>
+    </w:p>
+    <w:sectPr>
+      <w:pgSz w:w="12240" w:h="15840"/>
+      <w:pgMar w:top="1440" w:right="1440" w:bottom="1440" w:left="1296" w:header="720" w:footer="720" w:gutter="0"/>
+      <w:cols w:space="720"/>
+    </w:sectPr>
   </w:body>
 </w:document>
 </file>
 
+<file path=word/endnotes.xml><?xml version="1.0" encoding="utf-8"?>
+<w:endnotes xmlns:wpc="http://schemas.microsoft.com/office/word/2010/wordprocessingCanvas" xmlns:mo="http://schemas.microsoft.com/office/mac/office/2008/main" xmlns:mc="http://schemas.openxmlformats.org/markup-compatibility/2006" xmlns:mv="urn:schemas-microsoft-com:mac:vml" xmlns:o="urn:schemas-microsoft-com:office:office" xmlns:r="http://schemas.openxmlformats.org/officeDocument/2006/relationships" xmlns:m="http://schemas.openxmlformats.org/officeDocument/2006/math" xmlns:v="urn:schemas-microsoft-com:vml" xmlns:wp14="http://schemas.microsoft.com/office/word/2010/wordprocessingDrawing" xmlns:wp="http://schemas.openxmlformats.org/drawingml/2006/wordprocessingDrawing" xmlns:w10="urn:schemas-microsoft-com:office:word" xmlns:w="http://schemas.openxmlformats.org/wordprocessingml/2006/main" xmlns:w14="http://schemas.microsoft.com/office/word/2010/wordml" xmlns:wpg="http://schemas.microsoft.com/office/word/2010/wordprocessingGroup" xmlns:wpi="http://schemas.microsoft.com/office/word/2010/wordprocessingInk" xmlns:wne="http://schemas.microsoft.com/office/word/2006/wordml" xmlns:wps="http://schemas.microsoft.com/office/word/2010/wordprocessingShape" mc:Ignorable="w14 wp14">
+  <w:endnote w:type="separator" w:id="-1">
+    <w:p>
+      <w:pPr>
+        <w:spacing w:after="0"/>
+      </w:pPr>
+      <w:r>
+        <w:separator/>
+      </w:r>
+    </w:p>
+  </w:endnote>
+  <w:endnote w:type="continuationSeparator" w:id="0">
+    <w:p>
+      <w:pPr>
+        <w:spacing w:after="0"/>
+      </w:pPr>
+      <w:r>
+        <w:continuationSeparator/>
+      </w:r>
+    </w:p>
+  </w:endnote>
+</w:endnotes>
+</file>
+
 <file path=word/footnotes.xml><?xml version="1.0" encoding="utf-8"?>
-<w:footnotes xmlns:w="http://schemas.openxmlformats.org/wordprocessingml/2006/main" xmlns:m="http://schemas.openxmlformats.org/officeDocument/2006/math" xmlns:r="http://schemas.openxmlformats.org/officeDocument/2006/relationships" xmlns:o="urn:schemas-microsoft-com:office:office" xmlns:v="urn:schemas-microsoft-com:vml" xmlns:w10="urn:schemas-microsoft-com:office:word" xmlns:a="http://schemas.openxmlformats.org/drawingml/2006/main" xmlns:pic="http://schemas.openxmlformats.org/drawingml/2006/picture" xmlns:wp="http://schemas.openxmlformats.org/drawingml/2006/wordprocessingDrawing">
+<w:footnotes xmlns:wpc="http://schemas.microsoft.com/office/word/2010/wordprocessingCanvas" xmlns:mo="http://schemas.microsoft.com/office/mac/office/2008/main" xmlns:mc="http://schemas.openxmlformats.org/markup-compatibility/2006" xmlns:mv="urn:schemas-microsoft-com:mac:vml" xmlns:o="urn:schemas-microsoft-com:office:office" xmlns:r="http://schemas.openxmlformats.org/officeDocument/2006/relationships" xmlns:m="http://schemas.openxmlformats.org/officeDocument/2006/math" xmlns:v="urn:schemas-microsoft-com:vml" xmlns:wp14="http://schemas.microsoft.com/office/word/2010/wordprocessingDrawing" xmlns:wp="http://schemas.openxmlformats.org/drawingml/2006/wordprocessingDrawing" xmlns:w10="urn:schemas-microsoft-com:office:word" xmlns:w="http://schemas.openxmlformats.org/wordprocessingml/2006/main" xmlns:w14="http://schemas.microsoft.com/office/word/2010/wordml" xmlns:wpg="http://schemas.microsoft.com/office/word/2010/wordprocessingGroup" xmlns:wpi="http://schemas.microsoft.com/office/word/2010/wordprocessingInk" xmlns:wne="http://schemas.microsoft.com/office/word/2006/wordml" xmlns:wps="http://schemas.microsoft.com/office/word/2010/wordprocessingShape" mc:Ignorable="w14 wp14">
+  <w:footnote w:type="separator" w:id="-1">
+    <w:p>
+      <w:r>
+        <w:separator/>
+      </w:r>
+    </w:p>
+  </w:footnote>
   <w:footnote w:type="continuationSeparator" w:id="0">
     <w:p>
       <w:r>
         <w:continuationSeparator/>
-      </w:r>
-    </w:p>
-  </w:footnote>
-  <w:footnote w:type="separator" w:id="-1">
-    <w:p>
-      <w:r>
-        <w:separator/>
       </w:r>
     </w:p>
   </w:footnote>
@@ -354,12 +491,105 @@
 </file>
 
 <file path=word/numbering.xml><?xml version="1.0" encoding="utf-8"?>
-<w:numbering xmlns:w="http://schemas.openxmlformats.org/wordprocessingml/2006/main">
+<w:numbering xmlns:wpc="http://schemas.microsoft.com/office/word/2010/wordprocessingCanvas" xmlns:mo="http://schemas.microsoft.com/office/mac/office/2008/main" xmlns:mc="http://schemas.openxmlformats.org/markup-compatibility/2006" xmlns:mv="urn:schemas-microsoft-com:mac:vml" xmlns:o="urn:schemas-microsoft-com:office:office" xmlns:r="http://schemas.openxmlformats.org/officeDocument/2006/relationships" xmlns:m="http://schemas.openxmlformats.org/officeDocument/2006/math" xmlns:v="urn:schemas-microsoft-com:vml" xmlns:wp14="http://schemas.microsoft.com/office/word/2010/wordprocessingDrawing" xmlns:wp="http://schemas.openxmlformats.org/drawingml/2006/wordprocessingDrawing" xmlns:w10="urn:schemas-microsoft-com:office:word" xmlns:w="http://schemas.openxmlformats.org/wordprocessingml/2006/main" xmlns:w14="http://schemas.microsoft.com/office/word/2010/wordml" xmlns:wpg="http://schemas.microsoft.com/office/word/2010/wordprocessingGroup" xmlns:wpi="http://schemas.microsoft.com/office/word/2010/wordprocessingInk" xmlns:wne="http://schemas.microsoft.com/office/word/2006/wordml" xmlns:wps="http://schemas.microsoft.com/office/word/2010/wordprocessingShape" mc:Ignorable="w14 wp14">
   <w:abstractNum w:abstractNumId="0">
-    <w:nsid w:val="e17f69ba"/>
+    <w:nsid w:val="97139AA7"/>
     <w:multiLevelType w:val="multilevel"/>
+    <w:tmpl w:val="87CCFDD2"/>
     <w:lvl w:ilvl="0">
       <w:numFmt w:val="bullet"/>
+      <w:lvlText w:val="•"/>
+      <w:lvlJc w:val="left"/>
+      <w:pPr>
+        <w:tabs>
+          <w:tab w:val="num" w:pos="0"/>
+        </w:tabs>
+        <w:ind w:left="480" w:hanging="480"/>
+      </w:pPr>
+    </w:lvl>
+    <w:lvl w:ilvl="1">
+      <w:numFmt w:val="bullet"/>
+      <w:lvlText w:val="–"/>
+      <w:lvlJc w:val="left"/>
+      <w:pPr>
+        <w:tabs>
+          <w:tab w:val="num" w:pos="720"/>
+        </w:tabs>
+        <w:ind w:left="1200" w:hanging="480"/>
+      </w:pPr>
+    </w:lvl>
+    <w:lvl w:ilvl="2">
+      <w:numFmt w:val="bullet"/>
+      <w:lvlText w:val="•"/>
+      <w:lvlJc w:val="left"/>
+      <w:pPr>
+        <w:tabs>
+          <w:tab w:val="num" w:pos="1440"/>
+        </w:tabs>
+        <w:ind w:left="1920" w:hanging="480"/>
+      </w:pPr>
+    </w:lvl>
+    <w:lvl w:ilvl="3">
+      <w:numFmt w:val="bullet"/>
+      <w:lvlText w:val="–"/>
+      <w:lvlJc w:val="left"/>
+      <w:pPr>
+        <w:tabs>
+          <w:tab w:val="num" w:pos="2160"/>
+        </w:tabs>
+        <w:ind w:left="2640" w:hanging="480"/>
+      </w:pPr>
+    </w:lvl>
+    <w:lvl w:ilvl="4">
+      <w:numFmt w:val="bullet"/>
+      <w:lvlText w:val="•"/>
+      <w:lvlJc w:val="left"/>
+      <w:pPr>
+        <w:tabs>
+          <w:tab w:val="num" w:pos="2880"/>
+        </w:tabs>
+        <w:ind w:left="3360" w:hanging="480"/>
+      </w:pPr>
+    </w:lvl>
+    <w:lvl w:ilvl="5">
+      <w:numFmt w:val="bullet"/>
+      <w:lvlText w:val="–"/>
+      <w:lvlJc w:val="left"/>
+      <w:pPr>
+        <w:tabs>
+          <w:tab w:val="num" w:pos="3600"/>
+        </w:tabs>
+        <w:ind w:left="4080" w:hanging="480"/>
+      </w:pPr>
+    </w:lvl>
+    <w:lvl w:ilvl="6">
+      <w:numFmt w:val="bullet"/>
+      <w:lvlText w:val="•"/>
+      <w:lvlJc w:val="left"/>
+      <w:pPr>
+        <w:tabs>
+          <w:tab w:val="num" w:pos="4320"/>
+        </w:tabs>
+        <w:ind w:left="4800" w:hanging="480"/>
+      </w:pPr>
+    </w:lvl>
+    <w:lvl w:ilvl="7">
+      <w:numFmt w:val="decimal"/>
+      <w:lvlText w:val=""/>
+      <w:lvlJc w:val="left"/>
+    </w:lvl>
+    <w:lvl w:ilvl="8">
+      <w:numFmt w:val="decimal"/>
+      <w:lvlText w:val=""/>
+      <w:lvlJc w:val="left"/>
+    </w:lvl>
+  </w:abstractNum>
+  <w:abstractNum w:abstractNumId="1">
+    <w:nsid w:val="E17F69BA"/>
+    <w:multiLevelType w:val="multilevel"/>
+    <w:tmpl w:val="22D47C96"/>
+    <w:lvl w:ilvl="0">
+      <w:numFmt w:val="bullet"/>
       <w:lvlText w:val=" "/>
       <w:lvlJc w:val="left"/>
       <w:pPr>
@@ -435,10 +665,21 @@
         <w:ind w:left="4800" w:hanging="480"/>
       </w:pPr>
     </w:lvl>
+    <w:lvl w:ilvl="7">
+      <w:numFmt w:val="decimal"/>
+      <w:lvlText w:val=""/>
+      <w:lvlJc w:val="left"/>
+    </w:lvl>
+    <w:lvl w:ilvl="8">
+      <w:numFmt w:val="decimal"/>
+      <w:lvlText w:val=""/>
+      <w:lvlJc w:val="left"/>
+    </w:lvl>
   </w:abstractNum>
-  <w:abstractNum w:abstractNumId="990">
-    <w:nsid w:val="5baef267"/>
+  <w:abstractNum w:abstractNumId="2">
+    <w:nsid w:val="7D6BAFCC"/>
     <w:multiLevelType w:val="multilevel"/>
+    <w:tmpl w:val="126AC56E"/>
     <w:lvl w:ilvl="0">
       <w:numFmt w:val="bullet"/>
       <w:lvlText w:val=" "/>
@@ -516,108 +757,34 @@
         <w:ind w:left="4800" w:hanging="480"/>
       </w:pPr>
     </w:lvl>
-  </w:abstractNum>
-  <w:abstractNum w:abstractNumId="991">
-    <w:nsid w:val="b49f0078"/>
-    <w:multiLevelType w:val="multilevel"/>
-    <w:lvl w:ilvl="0">
-      <w:numFmt w:val="bullet"/>
-      <w:lvlText w:val="•"/>
-      <w:lvlJc w:val="left"/>
-      <w:pPr>
-        <w:tabs>
-          <w:tab w:val="num" w:pos="0"/>
-        </w:tabs>
-        <w:ind w:left="480" w:hanging="480"/>
-      </w:pPr>
-    </w:lvl>
-    <w:lvl w:ilvl="1">
-      <w:numFmt w:val="bullet"/>
-      <w:lvlText w:val="–"/>
-      <w:lvlJc w:val="left"/>
-      <w:pPr>
-        <w:tabs>
-          <w:tab w:val="num" w:pos="720"/>
-        </w:tabs>
-        <w:ind w:left="1200" w:hanging="480"/>
-      </w:pPr>
-    </w:lvl>
-    <w:lvl w:ilvl="2">
-      <w:numFmt w:val="bullet"/>
-      <w:lvlText w:val="•"/>
-      <w:lvlJc w:val="left"/>
-      <w:pPr>
-        <w:tabs>
-          <w:tab w:val="num" w:pos="1440"/>
-        </w:tabs>
-        <w:ind w:left="1920" w:hanging="480"/>
-      </w:pPr>
-    </w:lvl>
-    <w:lvl w:ilvl="3">
-      <w:numFmt w:val="bullet"/>
-      <w:lvlText w:val="–"/>
-      <w:lvlJc w:val="left"/>
-      <w:pPr>
-        <w:tabs>
-          <w:tab w:val="num" w:pos="2160"/>
-        </w:tabs>
-        <w:ind w:left="2640" w:hanging="480"/>
-      </w:pPr>
-    </w:lvl>
-    <w:lvl w:ilvl="4">
-      <w:numFmt w:val="bullet"/>
-      <w:lvlText w:val="•"/>
-      <w:lvlJc w:val="left"/>
-      <w:pPr>
-        <w:tabs>
-          <w:tab w:val="num" w:pos="2880"/>
-        </w:tabs>
-        <w:ind w:left="3360" w:hanging="480"/>
-      </w:pPr>
-    </w:lvl>
-    <w:lvl w:ilvl="5">
-      <w:numFmt w:val="bullet"/>
-      <w:lvlText w:val="–"/>
-      <w:lvlJc w:val="left"/>
-      <w:pPr>
-        <w:tabs>
-          <w:tab w:val="num" w:pos="3600"/>
-        </w:tabs>
-        <w:ind w:left="4080" w:hanging="480"/>
-      </w:pPr>
-    </w:lvl>
-    <w:lvl w:ilvl="6">
-      <w:numFmt w:val="bullet"/>
-      <w:lvlText w:val="•"/>
-      <w:lvlJc w:val="left"/>
-      <w:pPr>
-        <w:tabs>
-          <w:tab w:val="num" w:pos="4320"/>
-        </w:tabs>
-        <w:ind w:left="4800" w:hanging="480"/>
-      </w:pPr>
+    <w:lvl w:ilvl="7">
+      <w:numFmt w:val="decimal"/>
+      <w:lvlText w:val=""/>
+      <w:lvlJc w:val="left"/>
+    </w:lvl>
+    <w:lvl w:ilvl="8">
+      <w:numFmt w:val="decimal"/>
+      <w:lvlText w:val=""/>
+      <w:lvlJc w:val="left"/>
     </w:lvl>
   </w:abstractNum>
   <w:num w:numId="1">
+    <w:abstractNumId w:val="1"/>
+  </w:num>
+  <w:num w:numId="2">
+    <w:abstractNumId w:val="2"/>
+  </w:num>
+  <w:num w:numId="3">
     <w:abstractNumId w:val="0"/>
   </w:num>
-  <w:num w:numId="1000">
-    <w:abstractNumId w:val="990"/>
-  </w:num>
-  <w:num w:numId="1001">
-    <w:abstractNumId w:val="991"/>
-  </w:num>
-  <w:num w:numId="1002">
-    <w:abstractNumId w:val="991"/>
-  </w:num>
-  <w:num w:numId="1003">
-    <w:abstractNumId w:val="991"/>
+  <w:num w:numId="4">
+    <w:abstractNumId w:val="0"/>
   </w:num>
 </w:numbering>
 </file>
 
 <file path=word/styles.xml><?xml version="1.0" encoding="utf-8"?>
-<w:styles xmlns:r="http://schemas.openxmlformats.org/officeDocument/2006/relationships" xmlns:w="http://schemas.openxmlformats.org/wordprocessingml/2006/main">
+<w:styles xmlns:mc="http://schemas.openxmlformats.org/markup-compatibility/2006" xmlns:r="http://schemas.openxmlformats.org/officeDocument/2006/relationships" xmlns:w="http://schemas.openxmlformats.org/wordprocessingml/2006/main" xmlns:w14="http://schemas.microsoft.com/office/word/2010/wordml" mc:Ignorable="w14">
   <w:docDefaults>
     <w:rPrDefault>
       <w:rPr>
@@ -638,14 +805,145 @@
     <w:name w:val="Normal"/>
     <w:qFormat/>
   </w:style>
+  <w:style w:type="paragraph" w:styleId="Heading1">
+    <w:name w:val="heading 1"/>
+    <w:basedOn w:val="Normal"/>
+    <w:next w:val="BodyText"/>
+    <w:uiPriority w:val="9"/>
+    <w:qFormat/>
+    <w:pPr>
+      <w:keepNext/>
+      <w:keepLines/>
+      <w:spacing w:before="480" w:after="0"/>
+      <w:outlineLvl w:val="0"/>
+    </w:pPr>
+    <w:rPr>
+      <w:rFonts w:asciiTheme="majorHAnsi" w:eastAsiaTheme="majorEastAsia" w:hAnsiTheme="majorHAnsi" w:cstheme="majorBidi"/>
+      <w:b/>
+      <w:bCs/>
+      <w:color w:val="345A8A" w:themeColor="accent1" w:themeShade="B5"/>
+      <w:sz w:val="32"/>
+      <w:szCs w:val="32"/>
+    </w:rPr>
+  </w:style>
+  <w:style w:type="paragraph" w:styleId="Heading2">
+    <w:name w:val="heading 2"/>
+    <w:basedOn w:val="Normal"/>
+    <w:next w:val="BodyText"/>
+    <w:uiPriority w:val="9"/>
+    <w:unhideWhenUsed/>
+    <w:qFormat/>
+    <w:pPr>
+      <w:keepNext/>
+      <w:keepLines/>
+      <w:spacing w:before="200" w:after="0"/>
+      <w:outlineLvl w:val="1"/>
+    </w:pPr>
+    <w:rPr>
+      <w:rFonts w:asciiTheme="majorHAnsi" w:eastAsiaTheme="majorEastAsia" w:hAnsiTheme="majorHAnsi" w:cstheme="majorBidi"/>
+      <w:b/>
+      <w:bCs/>
+      <w:color w:val="4F81BD" w:themeColor="accent1"/>
+      <w:sz w:val="32"/>
+      <w:szCs w:val="32"/>
+    </w:rPr>
+  </w:style>
+  <w:style w:type="paragraph" w:styleId="Heading3">
+    <w:name w:val="heading 3"/>
+    <w:basedOn w:val="Normal"/>
+    <w:next w:val="BodyText"/>
+    <w:uiPriority w:val="9"/>
+    <w:unhideWhenUsed/>
+    <w:qFormat/>
+    <w:pPr>
+      <w:keepNext/>
+      <w:keepLines/>
+      <w:spacing w:before="200" w:after="0"/>
+      <w:outlineLvl w:val="2"/>
+    </w:pPr>
+    <w:rPr>
+      <w:rFonts w:asciiTheme="majorHAnsi" w:eastAsiaTheme="majorEastAsia" w:hAnsiTheme="majorHAnsi" w:cstheme="majorBidi"/>
+      <w:b/>
+      <w:bCs/>
+      <w:color w:val="4F81BD" w:themeColor="accent1"/>
+      <w:sz w:val="28"/>
+      <w:szCs w:val="28"/>
+    </w:rPr>
+  </w:style>
+  <w:style w:type="paragraph" w:styleId="Heading4">
+    <w:name w:val="heading 4"/>
+    <w:basedOn w:val="Normal"/>
+    <w:next w:val="BodyText"/>
+    <w:uiPriority w:val="9"/>
+    <w:unhideWhenUsed/>
+    <w:qFormat/>
+    <w:pPr>
+      <w:keepNext/>
+      <w:keepLines/>
+      <w:spacing w:before="200" w:after="0"/>
+      <w:outlineLvl w:val="3"/>
+    </w:pPr>
+    <w:rPr>
+      <w:rFonts w:asciiTheme="majorHAnsi" w:eastAsiaTheme="majorEastAsia" w:hAnsiTheme="majorHAnsi" w:cstheme="majorBidi"/>
+      <w:b/>
+      <w:bCs/>
+      <w:color w:val="4F81BD" w:themeColor="accent1"/>
+    </w:rPr>
+  </w:style>
+  <w:style w:type="paragraph" w:styleId="Heading5">
+    <w:name w:val="heading 5"/>
+    <w:basedOn w:val="Normal"/>
+    <w:next w:val="BodyText"/>
+    <w:uiPriority w:val="9"/>
+    <w:unhideWhenUsed/>
+    <w:qFormat/>
+    <w:pPr>
+      <w:keepNext/>
+      <w:keepLines/>
+      <w:spacing w:before="200" w:after="0"/>
+      <w:outlineLvl w:val="4"/>
+    </w:pPr>
+    <w:rPr>
+      <w:rFonts w:asciiTheme="majorHAnsi" w:eastAsiaTheme="majorEastAsia" w:hAnsiTheme="majorHAnsi" w:cstheme="majorBidi"/>
+      <w:i/>
+      <w:iCs/>
+      <w:color w:val="4F81BD" w:themeColor="accent1"/>
+    </w:rPr>
+  </w:style>
+  <w:style w:type="character" w:default="1" w:styleId="DefaultParagraphFont">
+    <w:name w:val="Default Paragraph Font"/>
+    <w:uiPriority w:val="1"/>
+    <w:semiHidden/>
+    <w:unhideWhenUsed/>
+  </w:style>
+  <w:style w:type="table" w:default="1" w:styleId="TableNormal">
+    <w:name w:val="Normal Table"/>
+    <w:uiPriority w:val="99"/>
+    <w:semiHidden/>
+    <w:unhideWhenUsed/>
+    <w:tblPr>
+      <w:tblInd w:w="0" w:type="dxa"/>
+      <w:tblCellMar>
+        <w:top w:w="0" w:type="dxa"/>
+        <w:left w:w="108" w:type="dxa"/>
+        <w:bottom w:w="0" w:type="dxa"/>
+        <w:right w:w="108" w:type="dxa"/>
+      </w:tblCellMar>
+    </w:tblPr>
+  </w:style>
+  <w:style w:type="numbering" w:default="1" w:styleId="NoList">
+    <w:name w:val="No List"/>
+    <w:uiPriority w:val="99"/>
+    <w:semiHidden/>
+    <w:unhideWhenUsed/>
+  </w:style>
   <w:style w:type="paragraph" w:styleId="BodyText">
     <w:name w:val="Body Text"/>
     <w:basedOn w:val="Normal"/>
-    <w:link w:val="BodyTextChar"/>
+    <w:qFormat/>
     <w:pPr>
       <w:spacing w:before="180" w:after="180"/>
     </w:pPr>
-    <w:qFormat/>
   </w:style>
   <w:style w:type="paragraph" w:customStyle="1" w:styleId="FirstParagraph">
     <w:name w:val="First Paragraph"/>
@@ -687,10 +985,7 @@
     <w:next w:val="BodyText"/>
     <w:qFormat/>
     <w:pPr>
-      <w:keepNext/>
-      <w:keepLines/>
-      <w:spacing w:before="240" w:after="240"/>
-      <w:jc w:val="center"/>
+      <w:spacing w:before="240"/>
     </w:pPr>
     <w:rPr>
       <w:sz w:val="30"/>
@@ -735,119 +1030,7 @@
   <w:style w:type="paragraph" w:styleId="Bibliography">
     <w:name w:val="Bibliography"/>
     <w:basedOn w:val="Normal"/>
-    <w:next w:val="Bibliography"/>
     <w:qFormat/>
-    <w:pPr/>
-    <w:rPr/>
-  </w:style>
-  <w:style w:type="paragraph" w:styleId="Heading1">
-    <w:name w:val="Heading 1"/>
-    <w:basedOn w:val="Normal"/>
-    <w:next w:val="BodyText"/>
-    <w:uiPriority w:val="9"/>
-    <w:qFormat/>
-    <w:pPr>
-      <w:keepNext/>
-      <w:keepLines/>
-      <w:spacing w:before="480" w:after="0"/>
-      <w:outlineLvl w:val="0"/>
-    </w:pPr>
-    <w:rPr>
-      <w:rFonts w:asciiTheme="majorHAnsi" w:eastAsiaTheme="majorEastAsia" w:hAnsiTheme="majorHAnsi" w:cstheme="majorBidi"/>
-      <w:b/>
-      <w:bCs/>
-      <w:color w:val="345A8A" w:themeColor="accent1" w:themeShade="B5"/>
-      <w:sz w:val="32"/>
-      <w:szCs w:val="32"/>
-    </w:rPr>
-  </w:style>
-  <w:style w:type="paragraph" w:styleId="Heading2">
-    <w:name w:val="Heading 2"/>
-    <w:basedOn w:val="Normal"/>
-    <w:next w:val="BodyText"/>
-    <w:uiPriority w:val="9"/>
-    <w:unhideWhenUsed/>
-    <w:qFormat/>
-    <w:pPr>
-      <w:keepNext/>
-      <w:keepLines/>
-      <w:spacing w:before="200" w:after="0"/>
-      <w:outlineLvl w:val="1"/>
-    </w:pPr>
-    <w:rPr>
-      <w:rFonts w:asciiTheme="majorHAnsi" w:eastAsiaTheme="majorEastAsia" w:hAnsiTheme="majorHAnsi" w:cstheme="majorBidi"/>
-      <w:b/>
-      <w:bCs/>
-      <w:color w:val="4F81BD" w:themeColor="accent1"/>
-      <w:sz w:val="32"/>
-      <w:szCs w:val="32"/>
-    </w:rPr>
-  </w:style>
-  <w:style w:type="paragraph" w:styleId="Heading3">
-    <w:name w:val="Heading 3"/>
-    <w:basedOn w:val="Normal"/>
-    <w:next w:val="BodyText"/>
-    <w:uiPriority w:val="9"/>
-    <w:unhideWhenUsed/>
-    <w:qFormat/>
-    <w:pPr>
-      <w:keepNext/>
-      <w:keepLines/>
-      <w:spacing w:before="200" w:after="0"/>
-      <w:outlineLvl w:val="1"/>
-    </w:pPr>
-    <w:rPr>
-      <w:rFonts w:asciiTheme="majorHAnsi" w:eastAsiaTheme="majorEastAsia" w:hAnsiTheme="majorHAnsi" w:cstheme="majorBidi"/>
-      <w:b/>
-      <w:bCs/>
-      <w:color w:val="4F81BD" w:themeColor="accent1"/>
-      <w:sz w:val="28"/>
-      <w:szCs w:val="28"/>
-    </w:rPr>
-  </w:style>
-  <w:style w:type="paragraph" w:styleId="Heading4">
-    <w:name w:val="Heading 4"/>
-    <w:basedOn w:val="Normal"/>
-    <w:next w:val="BodyText"/>
-    <w:uiPriority w:val="9"/>
-    <w:unhideWhenUsed/>
-    <w:qFormat/>
-    <w:pPr>
-      <w:keepNext/>
-      <w:keepLines/>
-      <w:spacing w:before="200" w:after="0"/>
-      <w:outlineLvl w:val="1"/>
-    </w:pPr>
-    <w:rPr>
-      <w:rFonts w:asciiTheme="majorHAnsi" w:eastAsiaTheme="majorEastAsia" w:hAnsiTheme="majorHAnsi" w:cstheme="majorBidi"/>
-      <w:b/>
-      <w:bCs/>
-      <w:color w:val="4F81BD" w:themeColor="accent1"/>
-      <w:sz w:val="24"/>
-      <w:szCs w:val="24"/>
-    </w:rPr>
-  </w:style>
-  <w:style w:type="paragraph" w:styleId="Heading5">
-    <w:name w:val="Heading 5"/>
-    <w:basedOn w:val="Normal"/>
-    <w:next w:val="BodyText"/>
-    <w:uiPriority w:val="9"/>
-    <w:unhideWhenUsed/>
-    <w:qFormat/>
-    <w:pPr>
-      <w:keepNext/>
-      <w:keepLines/>
-      <w:spacing w:before="200" w:after="0"/>
-      <w:outlineLvl w:val="1"/>
-    </w:pPr>
-    <w:rPr>
-      <w:rFonts w:asciiTheme="majorHAnsi" w:eastAsiaTheme="majorEastAsia" w:hAnsiTheme="majorHAnsi" w:cstheme="majorBidi"/>
-      <w:i/>
-      <w:iCs/>
-      <w:color w:val="4F81BD" w:themeColor="accent1"/>
-      <w:sz w:val="24"/>
-      <w:szCs w:val="24"/>
-    </w:rPr>
   </w:style>
   <w:style w:type="paragraph" w:styleId="BlockText">
     <w:name w:val="Block Text"/>
@@ -858,7 +1041,6 @@
     <w:qFormat/>
     <w:pPr>
       <w:spacing w:before="100" w:after="100"/>
-      <w:ind w:firstLine="0"/>
     </w:pPr>
     <w:rPr>
       <w:rFonts w:asciiTheme="majorHAnsi" w:eastAsiaTheme="majorEastAsia" w:hAnsiTheme="majorHAnsi" w:cstheme="majorBidi"/>
@@ -868,32 +1050,11 @@
     </w:rPr>
   </w:style>
   <w:style w:type="paragraph" w:styleId="FootnoteText">
-    <w:name w:val="Footnote Text"/>
+    <w:name w:val="footnote text"/>
     <w:basedOn w:val="Normal"/>
-    <w:next w:val="FootnoteText"/>
     <w:uiPriority w:val="9"/>
     <w:unhideWhenUsed/>
     <w:qFormat/>
-  </w:style>
-  <w:style w:type="character" w:default="1" w:styleId="DefaultParagraphFont">
-    <w:name w:val="Default Paragraph Font"/>
-    <w:semiHidden/>
-    <w:unhideWhenUsed/>
-  </w:style>
-  <w:style w:type="table" w:default="1" w:styleId="TableNormal">
-    <w:name w:val="Normal Table"/>
-    <w:semiHidden/>
-    <w:unhideWhenUsed/>
-    <w:qFormat/>
-    <w:tblPr>
-      <w:tblInd w:w="0" w:type="dxa"/>
-      <w:tblCellMar>
-        <w:top w:w="0" w:type="dxa"/>
-        <w:left w:w="108" w:type="dxa"/>
-        <w:bottom w:w="0" w:type="dxa"/>
-        <w:right w:w="108" w:type="dxa"/>
-      </w:tblCellMar>
-    </w:tblPr>
   </w:style>
   <w:style w:type="paragraph" w:customStyle="1" w:styleId="DefinitionTerm">
     <w:name w:val="Definition Term"/>
@@ -913,11 +1074,11 @@
     <w:basedOn w:val="Normal"/>
   </w:style>
   <w:style w:type="paragraph" w:styleId="Caption">
-    <w:name w:val="Caption"/>
+    <w:name w:val="caption"/>
     <w:basedOn w:val="Normal"/>
-    <w:link w:val="BodyTextChar"/>
+    <w:link w:val="CaptionChar"/>
     <w:pPr>
-      <w:spacing w:before="0" w:after="120"/>
+      <w:spacing w:after="120"/>
     </w:pPr>
     <w:rPr>
       <w:i/>
@@ -938,36 +1099,37 @@
     <w:name w:val="Figure"/>
     <w:basedOn w:val="Normal"/>
   </w:style>
-  <w:style w:type="paragraph" w:customStyle="1" w:styleId="FigureWithCaption">
+  <w:style w:type="paragraph" w:customStyle="1" w:styleId="FigurewithCaption">
     <w:name w:val="Figure with Caption"/>
     <w:basedOn w:val="Figure"/>
     <w:pPr>
       <w:keepNext/>
     </w:pPr>
   </w:style>
-  <w:style w:type="character" w:customStyle="1" w:styleId="BodyTextChar">
-    <w:name w:val="Body Text Char"/>
+  <w:style w:type="character" w:customStyle="1" w:styleId="CaptionChar">
+    <w:name w:val="Caption Char"/>
     <w:basedOn w:val="DefaultParagraphFont"/>
-    <w:link w:val="BodyText"/>
+    <w:link w:val="Caption"/>
   </w:style>
   <w:style w:type="character" w:customStyle="1" w:styleId="VerbatimChar">
     <w:name w:val="Verbatim Char"/>
-    <w:basedOn w:val="BodyTextChar"/>
+    <w:basedOn w:val="CaptionChar"/>
+    <w:link w:val="SourceCode"/>
     <w:rPr>
       <w:rFonts w:ascii="Consolas" w:hAnsi="Consolas"/>
       <w:sz w:val="22"/>
     </w:rPr>
   </w:style>
   <w:style w:type="character" w:styleId="FootnoteReference">
-    <w:name w:val="Footnote Reference"/>
-    <w:basedOn w:val="BodyTextChar"/>
+    <w:name w:val="footnote reference"/>
+    <w:basedOn w:val="CaptionChar"/>
     <w:rPr>
       <w:vertAlign w:val="superscript"/>
     </w:rPr>
   </w:style>
   <w:style w:type="character" w:styleId="Hyperlink">
     <w:name w:val="Hyperlink"/>
-    <w:basedOn w:val="BodyTextChar"/>
+    <w:basedOn w:val="CaptionChar"/>
     <w:rPr>
       <w:color w:val="4F81BD" w:themeColor="accent1"/>
     </w:rPr>
@@ -984,7 +1146,6 @@
       <w:outlineLvl w:val="9"/>
     </w:pPr>
     <w:rPr>
-      <w:rFonts w:asciiTheme="majorHAnsi" w:eastAsiaTheme="majorEastAsia" w:hAnsiTheme="majorHAnsi" w:cstheme="majorBidi"/>
       <w:b w:val="0"/>
       <w:bCs w:val="0"/>
       <w:color w:val="365F91" w:themeColor="accent1" w:themeShade="BF"/>
@@ -995,230 +1156,482 @@
     <w:basedOn w:val="Normal"/>
     <w:link w:val="VerbatimChar"/>
     <w:pPr>
-      <w:wordWrap w:val="off"/>
-      <w:noProof/>
+      <w:wordWrap w:val="0"/>
     </w:pPr>
   </w:style>
   <w:style w:type="character" w:customStyle="1" w:styleId="KeywordTok">
     <w:name w:val="KeywordTok"/>
     <w:basedOn w:val="VerbatimChar"/>
     <w:rPr>
+      <w:rFonts w:ascii="Consolas" w:hAnsi="Consolas"/>
+      <w:b/>
       <w:color w:val="007020"/>
-      <w:b/>
+      <w:sz w:val="22"/>
     </w:rPr>
   </w:style>
   <w:style w:type="character" w:customStyle="1" w:styleId="DataTypeTok">
     <w:name w:val="DataTypeTok"/>
     <w:basedOn w:val="VerbatimChar"/>
     <w:rPr>
+      <w:rFonts w:ascii="Consolas" w:hAnsi="Consolas"/>
       <w:color w:val="902000"/>
+      <w:sz w:val="22"/>
     </w:rPr>
   </w:style>
   <w:style w:type="character" w:customStyle="1" w:styleId="DecValTok">
     <w:name w:val="DecValTok"/>
     <w:basedOn w:val="VerbatimChar"/>
     <w:rPr>
-      <w:color w:val="40a070"/>
+      <w:rFonts w:ascii="Consolas" w:hAnsi="Consolas"/>
+      <w:color w:val="40A070"/>
+      <w:sz w:val="22"/>
     </w:rPr>
   </w:style>
   <w:style w:type="character" w:customStyle="1" w:styleId="BaseNTok">
     <w:name w:val="BaseNTok"/>
     <w:basedOn w:val="VerbatimChar"/>
     <w:rPr>
-      <w:color w:val="40a070"/>
+      <w:rFonts w:ascii="Consolas" w:hAnsi="Consolas"/>
+      <w:color w:val="40A070"/>
+      <w:sz w:val="22"/>
     </w:rPr>
   </w:style>
   <w:style w:type="character" w:customStyle="1" w:styleId="FloatTok">
     <w:name w:val="FloatTok"/>
     <w:basedOn w:val="VerbatimChar"/>
     <w:rPr>
-      <w:color w:val="40a070"/>
+      <w:rFonts w:ascii="Consolas" w:hAnsi="Consolas"/>
+      <w:color w:val="40A070"/>
+      <w:sz w:val="22"/>
     </w:rPr>
   </w:style>
   <w:style w:type="character" w:customStyle="1" w:styleId="ConstantTok">
     <w:name w:val="ConstantTok"/>
     <w:basedOn w:val="VerbatimChar"/>
     <w:rPr>
+      <w:rFonts w:ascii="Consolas" w:hAnsi="Consolas"/>
       <w:color w:val="880000"/>
+      <w:sz w:val="22"/>
     </w:rPr>
   </w:style>
   <w:style w:type="character" w:customStyle="1" w:styleId="CharTok">
     <w:name w:val="CharTok"/>
     <w:basedOn w:val="VerbatimChar"/>
     <w:rPr>
-      <w:color w:val="4070a0"/>
+      <w:rFonts w:ascii="Consolas" w:hAnsi="Consolas"/>
+      <w:color w:val="4070A0"/>
+      <w:sz w:val="22"/>
     </w:rPr>
   </w:style>
   <w:style w:type="character" w:customStyle="1" w:styleId="SpecialCharTok">
     <w:name w:val="SpecialCharTok"/>
     <w:basedOn w:val="VerbatimChar"/>
     <w:rPr>
-      <w:color w:val="4070a0"/>
+      <w:rFonts w:ascii="Consolas" w:hAnsi="Consolas"/>
+      <w:color w:val="4070A0"/>
+      <w:sz w:val="22"/>
     </w:rPr>
   </w:style>
   <w:style w:type="character" w:customStyle="1" w:styleId="StringTok">
     <w:name w:val="StringTok"/>
     <w:basedOn w:val="VerbatimChar"/>
     <w:rPr>
-      <w:color w:val="4070a0"/>
+      <w:rFonts w:ascii="Consolas" w:hAnsi="Consolas"/>
+      <w:color w:val="4070A0"/>
+      <w:sz w:val="22"/>
     </w:rPr>
   </w:style>
   <w:style w:type="character" w:customStyle="1" w:styleId="VerbatimStringTok">
     <w:name w:val="VerbatimStringTok"/>
     <w:basedOn w:val="VerbatimChar"/>
     <w:rPr>
-      <w:color w:val="4070a0"/>
+      <w:rFonts w:ascii="Consolas" w:hAnsi="Consolas"/>
+      <w:color w:val="4070A0"/>
+      <w:sz w:val="22"/>
     </w:rPr>
   </w:style>
   <w:style w:type="character" w:customStyle="1" w:styleId="SpecialStringTok">
     <w:name w:val="SpecialStringTok"/>
     <w:basedOn w:val="VerbatimChar"/>
     <w:rPr>
-      <w:color w:val="bb6688"/>
+      <w:rFonts w:ascii="Consolas" w:hAnsi="Consolas"/>
+      <w:color w:val="BB6688"/>
+      <w:sz w:val="22"/>
     </w:rPr>
   </w:style>
   <w:style w:type="character" w:customStyle="1" w:styleId="ImportTok">
     <w:name w:val="ImportTok"/>
     <w:basedOn w:val="VerbatimChar"/>
-    <w:rPr/>
+    <w:rPr>
+      <w:rFonts w:ascii="Consolas" w:hAnsi="Consolas"/>
+      <w:sz w:val="22"/>
+    </w:rPr>
   </w:style>
   <w:style w:type="character" w:customStyle="1" w:styleId="CommentTok">
     <w:name w:val="CommentTok"/>
     <w:basedOn w:val="VerbatimChar"/>
     <w:rPr>
-      <w:color w:val="60a0b0"/>
+      <w:rFonts w:ascii="Consolas" w:hAnsi="Consolas"/>
       <w:i/>
+      <w:color w:val="60A0B0"/>
+      <w:sz w:val="22"/>
     </w:rPr>
   </w:style>
   <w:style w:type="character" w:customStyle="1" w:styleId="DocumentationTok">
     <w:name w:val="DocumentationTok"/>
     <w:basedOn w:val="VerbatimChar"/>
     <w:rPr>
-      <w:color w:val="ba2121"/>
+      <w:rFonts w:ascii="Consolas" w:hAnsi="Consolas"/>
       <w:i/>
+      <w:color w:val="BA2121"/>
+      <w:sz w:val="22"/>
     </w:rPr>
   </w:style>
   <w:style w:type="character" w:customStyle="1" w:styleId="AnnotationTok">
     <w:name w:val="AnnotationTok"/>
     <w:basedOn w:val="VerbatimChar"/>
     <w:rPr>
-      <w:color w:val="60a0b0"/>
+      <w:rFonts w:ascii="Consolas" w:hAnsi="Consolas"/>
       <w:b/>
       <w:i/>
+      <w:color w:val="60A0B0"/>
+      <w:sz w:val="22"/>
     </w:rPr>
   </w:style>
   <w:style w:type="character" w:customStyle="1" w:styleId="CommentVarTok">
     <w:name w:val="CommentVarTok"/>
     <w:basedOn w:val="VerbatimChar"/>
     <w:rPr>
-      <w:color w:val="60a0b0"/>
+      <w:rFonts w:ascii="Consolas" w:hAnsi="Consolas"/>
       <w:b/>
       <w:i/>
+      <w:color w:val="60A0B0"/>
+      <w:sz w:val="22"/>
     </w:rPr>
   </w:style>
   <w:style w:type="character" w:customStyle="1" w:styleId="OtherTok">
     <w:name w:val="OtherTok"/>
     <w:basedOn w:val="VerbatimChar"/>
     <w:rPr>
+      <w:rFonts w:ascii="Consolas" w:hAnsi="Consolas"/>
       <w:color w:val="007020"/>
+      <w:sz w:val="22"/>
     </w:rPr>
   </w:style>
   <w:style w:type="character" w:customStyle="1" w:styleId="FunctionTok">
     <w:name w:val="FunctionTok"/>
     <w:basedOn w:val="VerbatimChar"/>
     <w:rPr>
-      <w:color w:val="06287e"/>
+      <w:rFonts w:ascii="Consolas" w:hAnsi="Consolas"/>
+      <w:color w:val="06287E"/>
+      <w:sz w:val="22"/>
     </w:rPr>
   </w:style>
   <w:style w:type="character" w:customStyle="1" w:styleId="VariableTok">
     <w:name w:val="VariableTok"/>
     <w:basedOn w:val="VerbatimChar"/>
     <w:rPr>
-      <w:color w:val="19177c"/>
+      <w:rFonts w:ascii="Consolas" w:hAnsi="Consolas"/>
+      <w:color w:val="19177C"/>
+      <w:sz w:val="22"/>
     </w:rPr>
   </w:style>
   <w:style w:type="character" w:customStyle="1" w:styleId="ControlFlowTok">
     <w:name w:val="ControlFlowTok"/>
     <w:basedOn w:val="VerbatimChar"/>
     <w:rPr>
+      <w:rFonts w:ascii="Consolas" w:hAnsi="Consolas"/>
+      <w:b/>
       <w:color w:val="007020"/>
-      <w:b/>
+      <w:sz w:val="22"/>
     </w:rPr>
   </w:style>
   <w:style w:type="character" w:customStyle="1" w:styleId="OperatorTok">
     <w:name w:val="OperatorTok"/>
     <w:basedOn w:val="VerbatimChar"/>
     <w:rPr>
+      <w:rFonts w:ascii="Consolas" w:hAnsi="Consolas"/>
       <w:color w:val="666666"/>
+      <w:sz w:val="22"/>
     </w:rPr>
   </w:style>
   <w:style w:type="character" w:customStyle="1" w:styleId="BuiltInTok">
     <w:name w:val="BuiltInTok"/>
     <w:basedOn w:val="VerbatimChar"/>
-    <w:rPr/>
+    <w:rPr>
+      <w:rFonts w:ascii="Consolas" w:hAnsi="Consolas"/>
+      <w:sz w:val="22"/>
+    </w:rPr>
   </w:style>
   <w:style w:type="character" w:customStyle="1" w:styleId="ExtensionTok">
     <w:name w:val="ExtensionTok"/>
     <w:basedOn w:val="VerbatimChar"/>
-    <w:rPr/>
+    <w:rPr>
+      <w:rFonts w:ascii="Consolas" w:hAnsi="Consolas"/>
+      <w:sz w:val="22"/>
+    </w:rPr>
   </w:style>
   <w:style w:type="character" w:customStyle="1" w:styleId="PreprocessorTok">
     <w:name w:val="PreprocessorTok"/>
     <w:basedOn w:val="VerbatimChar"/>
     <w:rPr>
-      <w:color w:val="bc7a00"/>
+      <w:rFonts w:ascii="Consolas" w:hAnsi="Consolas"/>
+      <w:color w:val="BC7A00"/>
+      <w:sz w:val="22"/>
     </w:rPr>
   </w:style>
   <w:style w:type="character" w:customStyle="1" w:styleId="AttributeTok">
     <w:name w:val="AttributeTok"/>
     <w:basedOn w:val="VerbatimChar"/>
     <w:rPr>
-      <w:color w:val="7d9029"/>
+      <w:rFonts w:ascii="Consolas" w:hAnsi="Consolas"/>
+      <w:color w:val="7D9029"/>
+      <w:sz w:val="22"/>
     </w:rPr>
   </w:style>
   <w:style w:type="character" w:customStyle="1" w:styleId="RegionMarkerTok">
     <w:name w:val="RegionMarkerTok"/>
     <w:basedOn w:val="VerbatimChar"/>
-    <w:rPr/>
+    <w:rPr>
+      <w:rFonts w:ascii="Consolas" w:hAnsi="Consolas"/>
+      <w:sz w:val="22"/>
+    </w:rPr>
   </w:style>
   <w:style w:type="character" w:customStyle="1" w:styleId="InformationTok">
     <w:name w:val="InformationTok"/>
     <w:basedOn w:val="VerbatimChar"/>
     <w:rPr>
-      <w:color w:val="60a0b0"/>
+      <w:rFonts w:ascii="Consolas" w:hAnsi="Consolas"/>
       <w:b/>
       <w:i/>
+      <w:color w:val="60A0B0"/>
+      <w:sz w:val="22"/>
     </w:rPr>
   </w:style>
   <w:style w:type="character" w:customStyle="1" w:styleId="WarningTok">
     <w:name w:val="WarningTok"/>
     <w:basedOn w:val="VerbatimChar"/>
     <w:rPr>
-      <w:color w:val="60a0b0"/>
+      <w:rFonts w:ascii="Consolas" w:hAnsi="Consolas"/>
       <w:b/>
       <w:i/>
+      <w:color w:val="60A0B0"/>
+      <w:sz w:val="22"/>
     </w:rPr>
   </w:style>
   <w:style w:type="character" w:customStyle="1" w:styleId="AlertTok">
     <w:name w:val="AlertTok"/>
     <w:basedOn w:val="VerbatimChar"/>
     <w:rPr>
-      <w:color w:val="ff0000"/>
+      <w:rFonts w:ascii="Consolas" w:hAnsi="Consolas"/>
       <w:b/>
+      <w:color w:val="FF0000"/>
+      <w:sz w:val="22"/>
     </w:rPr>
   </w:style>
   <w:style w:type="character" w:customStyle="1" w:styleId="ErrorTok">
     <w:name w:val="ErrorTok"/>
     <w:basedOn w:val="VerbatimChar"/>
     <w:rPr>
-      <w:color w:val="ff0000"/>
+      <w:rFonts w:ascii="Consolas" w:hAnsi="Consolas"/>
       <w:b/>
+      <w:color w:val="FF0000"/>
+      <w:sz w:val="22"/>
     </w:rPr>
   </w:style>
   <w:style w:type="character" w:customStyle="1" w:styleId="NormalTok">
     <w:name w:val="NormalTok"/>
     <w:basedOn w:val="VerbatimChar"/>
-    <w:rPr/>
+    <w:rPr>
+      <w:rFonts w:ascii="Consolas" w:hAnsi="Consolas"/>
+      <w:sz w:val="22"/>
+    </w:rPr>
+  </w:style>
+</w:styles>
+</file>
+
+<file path=word/stylesWithEffects.xml><?xml version="1.0" encoding="utf-8"?>
+<w:styles xmlns:wpc="http://schemas.microsoft.com/office/word/2010/wordprocessingCanvas" xmlns:mo="http://schemas.microsoft.com/office/mac/office/2008/main" xmlns:mc="http://schemas.openxmlformats.org/markup-compatibility/2006" xmlns:mv="urn:schemas-microsoft-com:mac:vml" xmlns:o="urn:schemas-microsoft-com:office:office" xmlns:r="http://schemas.openxmlformats.org/officeDocument/2006/relationships" xmlns:m="http://schemas.openxmlformats.org/officeDocument/2006/math" xmlns:v="urn:schemas-microsoft-com:vml" xmlns:wp14="http://schemas.microsoft.com/office/word/2010/wordprocessingDrawing" xmlns:wp="http://schemas.openxmlformats.org/drawingml/2006/wordprocessingDrawing" xmlns:w10="urn:schemas-microsoft-com:office:word" xmlns:w="http://schemas.openxmlformats.org/wordprocessingml/2006/main" xmlns:w14="http://schemas.microsoft.com/office/word/2010/wordml" xmlns:wpg="http://schemas.microsoft.com/office/word/2010/wordprocessingGroup" xmlns:wpi="http://schemas.microsoft.com/office/word/2010/wordprocessingInk" xmlns:wne="http://schemas.microsoft.com/office/word/2006/wordml" xmlns:wps="http://schemas.microsoft.com/office/word/2010/wordprocessingShape" mc:Ignorable="w14 wp14">
+  <w:docDefaults>
+    <w:rPrDefault>
+      <w:rPr>
+        <w:rFonts w:asciiTheme="minorHAnsi" w:eastAsiaTheme="minorEastAsia" w:hAnsiTheme="minorHAnsi" w:cstheme="minorBidi"/>
+        <w:sz w:val="24"/>
+        <w:szCs w:val="24"/>
+        <w:lang w:val="en-US" w:eastAsia="ja-JP" w:bidi="ar-SA"/>
+      </w:rPr>
+    </w:rPrDefault>
+    <w:pPrDefault/>
+  </w:docDefaults>
+  <w:latentStyles w:defLockedState="0" w:defUIPriority="99" w:defSemiHidden="1" w:defUnhideWhenUsed="1" w:defQFormat="0" w:count="276">
+    <w:lsdException w:name="Normal" w:semiHidden="0" w:uiPriority="0" w:unhideWhenUsed="0" w:qFormat="1"/>
+    <w:lsdException w:name="heading 1" w:semiHidden="0" w:uiPriority="9" w:unhideWhenUsed="0" w:qFormat="1"/>
+    <w:lsdException w:name="heading 2" w:uiPriority="9" w:qFormat="1"/>
+    <w:lsdException w:name="heading 3" w:uiPriority="9" w:qFormat="1"/>
+    <w:lsdException w:name="heading 4" w:uiPriority="9" w:qFormat="1"/>
+    <w:lsdException w:name="heading 5" w:uiPriority="9" w:qFormat="1"/>
+    <w:lsdException w:name="heading 6" w:uiPriority="9" w:qFormat="1"/>
+    <w:lsdException w:name="heading 7" w:uiPriority="9" w:qFormat="1"/>
+    <w:lsdException w:name="heading 8" w:uiPriority="9" w:qFormat="1"/>
+    <w:lsdException w:name="heading 9" w:uiPriority="9" w:qFormat="1"/>
+    <w:lsdException w:name="toc 1" w:uiPriority="39"/>
+    <w:lsdException w:name="toc 2" w:uiPriority="39"/>
+    <w:lsdException w:name="toc 3" w:uiPriority="39"/>
+    <w:lsdException w:name="toc 4" w:uiPriority="39"/>
+    <w:lsdException w:name="toc 5" w:uiPriority="39"/>
+    <w:lsdException w:name="toc 6" w:uiPriority="39"/>
+    <w:lsdException w:name="toc 7" w:uiPriority="39"/>
+    <w:lsdException w:name="toc 8" w:uiPriority="39"/>
+    <w:lsdException w:name="toc 9" w:uiPriority="39"/>
+    <w:lsdException w:name="caption" w:uiPriority="35" w:qFormat="1"/>
+    <w:lsdException w:name="Title" w:semiHidden="0" w:uiPriority="10" w:unhideWhenUsed="0" w:qFormat="1"/>
+    <w:lsdException w:name="Default Paragraph Font" w:uiPriority="1"/>
+    <w:lsdException w:name="Subtitle" w:semiHidden="0" w:uiPriority="11" w:unhideWhenUsed="0" w:qFormat="1"/>
+    <w:lsdException w:name="Strong" w:semiHidden="0" w:uiPriority="22" w:unhideWhenUsed="0" w:qFormat="1"/>
+    <w:lsdException w:name="Emphasis" w:semiHidden="0" w:uiPriority="20" w:unhideWhenUsed="0" w:qFormat="1"/>
+    <w:lsdException w:name="Table Grid" w:semiHidden="0" w:uiPriority="59" w:unhideWhenUsed="0"/>
+    <w:lsdException w:name="Placeholder Text" w:unhideWhenUsed="0"/>
+    <w:lsdException w:name="No Spacing" w:semiHidden="0" w:uiPriority="1" w:unhideWhenUsed="0" w:qFormat="1"/>
+    <w:lsdException w:name="Light Shading" w:semiHidden="0" w:uiPriority="60" w:unhideWhenUsed="0"/>
+    <w:lsdException w:name="Light List" w:semiHidden="0" w:uiPriority="61" w:unhideWhenUsed="0"/>
+    <w:lsdException w:name="Light Grid" w:semiHidden="0" w:uiPriority="62" w:unhideWhenUsed="0"/>
+    <w:lsdException w:name="Medium Shading 1" w:semiHidden="0" w:uiPriority="63" w:unhideWhenUsed="0"/>
+    <w:lsdException w:name="Medium Shading 2" w:semiHidden="0" w:uiPriority="64" w:unhideWhenUsed="0"/>
+    <w:lsdException w:name="Medium List 1" w:semiHidden="0" w:uiPriority="65" w:unhideWhenUsed="0"/>
+    <w:lsdException w:name="Medium List 2" w:semiHidden="0" w:uiPriority="66" w:unhideWhenUsed="0"/>
+    <w:lsdException w:name="Medium Grid 1" w:semiHidden="0" w:uiPriority="67" w:unhideWhenUsed="0"/>
+    <w:lsdException w:name="Medium Grid 2" w:semiHidden="0" w:uiPriority="68" w:unhideWhenUsed="0"/>
+    <w:lsdException w:name="Medium Grid 3" w:semiHidden="0" w:uiPriority="69" w:unhideWhenUsed="0"/>
+    <w:lsdException w:name="Dark List" w:semiHidden="0" w:uiPriority="70" w:unhideWhenUsed="0"/>
+    <w:lsdException w:name="Colorful Shading" w:semiHidden="0" w:uiPriority="71" w:unhideWhenUsed="0"/>
+    <w:lsdException w:name="Colorful List" w:semiHidden="0" w:uiPriority="72" w:unhideWhenUsed="0"/>
+    <w:lsdException w:name="Colorful Grid" w:semiHidden="0" w:uiPriority="73" w:unhideWhenUsed="0"/>
+    <w:lsdException w:name="Light Shading Accent 1" w:semiHidden="0" w:uiPriority="60" w:unhideWhenUsed="0"/>
+    <w:lsdException w:name="Light List Accent 1" w:semiHidden="0" w:uiPriority="61" w:unhideWhenUsed="0"/>
+    <w:lsdException w:name="Light Grid Accent 1" w:semiHidden="0" w:uiPriority="62" w:unhideWhenUsed="0"/>
+    <w:lsdException w:name="Medium Shading 1 Accent 1" w:semiHidden="0" w:uiPriority="63" w:unhideWhenUsed="0"/>
+    <w:lsdException w:name="Medium Shading 2 Accent 1" w:semiHidden="0" w:uiPriority="64" w:unhideWhenUsed="0"/>
+    <w:lsdException w:name="Medium List 1 Accent 1" w:semiHidden="0" w:uiPriority="65" w:unhideWhenUsed="0"/>
+    <w:lsdException w:name="Revision" w:unhideWhenUsed="0"/>
+    <w:lsdException w:name="List Paragraph" w:semiHidden="0" w:uiPriority="34" w:unhideWhenUsed="0" w:qFormat="1"/>
+    <w:lsdException w:name="Quote" w:semiHidden="0" w:uiPriority="29" w:unhideWhenUsed="0" w:qFormat="1"/>
+    <w:lsdException w:name="Intense Quote" w:semiHidden="0" w:uiPriority="30" w:unhideWhenUsed="0" w:qFormat="1"/>
+    <w:lsdException w:name="Medium List 2 Accent 1" w:semiHidden="0" w:uiPriority="66" w:unhideWhenUsed="0"/>
+    <w:lsdException w:name="Medium Grid 1 Accent 1" w:semiHidden="0" w:uiPriority="67" w:unhideWhenUsed="0"/>
+    <w:lsdException w:name="Medium Grid 2 Accent 1" w:semiHidden="0" w:uiPriority="68" w:unhideWhenUsed="0"/>
+    <w:lsdException w:name="Medium Grid 3 Accent 1" w:semiHidden="0" w:uiPriority="69" w:unhideWhenUsed="0"/>
+    <w:lsdException w:name="Dark List Accent 1" w:semiHidden="0" w:uiPriority="70" w:unhideWhenUsed="0"/>
+    <w:lsdException w:name="Colorful Shading Accent 1" w:semiHidden="0" w:uiPriority="71" w:unhideWhenUsed="0"/>
+    <w:lsdException w:name="Colorful List Accent 1" w:semiHidden="0" w:uiPriority="72" w:unhideWhenUsed="0"/>
+    <w:lsdException w:name="Colorful Grid Accent 1" w:semiHidden="0" w:uiPriority="73" w:unhideWhenUsed="0"/>
+    <w:lsdException w:name="Light Shading Accent 2" w:semiHidden="0" w:uiPriority="60" w:unhideWhenUsed="0"/>
+    <w:lsdException w:name="Light List Accent 2" w:semiHidden="0" w:uiPriority="61" w:unhideWhenUsed="0"/>
+    <w:lsdException w:name="Light Grid Accent 2" w:semiHidden="0" w:uiPriority="62" w:unhideWhenUsed="0"/>
+    <w:lsdException w:name="Medium Shading 1 Accent 2" w:semiHidden="0" w:uiPriority="63" w:unhideWhenUsed="0"/>
+    <w:lsdException w:name="Medium Shading 2 Accent 2" w:semiHidden="0" w:uiPriority="64" w:unhideWhenUsed="0"/>
+    <w:lsdException w:name="Medium List 1 Accent 2" w:semiHidden="0" w:uiPriority="65" w:unhideWhenUsed="0"/>
+    <w:lsdException w:name="Medium List 2 Accent 2" w:semiHidden="0" w:uiPriority="66" w:unhideWhenUsed="0"/>
+    <w:lsdException w:name="Medium Grid 1 Accent 2" w:semiHidden="0" w:uiPriority="67" w:unhideWhenUsed="0"/>
+    <w:lsdException w:name="Medium Grid 2 Accent 2" w:semiHidden="0" w:uiPriority="68" w:unhideWhenUsed="0"/>
+    <w:lsdException w:name="Medium Grid 3 Accent 2" w:semiHidden="0" w:uiPriority="69" w:unhideWhenUsed="0"/>
+    <w:lsdException w:name="Dark List Accent 2" w:semiHidden="0" w:uiPriority="70" w:unhideWhenUsed="0"/>
+    <w:lsdException w:name="Colorful Shading Accent 2" w:semiHidden="0" w:uiPriority="71" w:unhideWhenUsed="0"/>
+    <w:lsdException w:name="Colorful List Accent 2" w:semiHidden="0" w:uiPriority="72" w:unhideWhenUsed="0"/>
+    <w:lsdException w:name="Colorful Grid Accent 2" w:semiHidden="0" w:uiPriority="73" w:unhideWhenUsed="0"/>
+    <w:lsdException w:name="Light Shading Accent 3" w:semiHidden="0" w:uiPriority="60" w:unhideWhenUsed="0"/>
+    <w:lsdException w:name="Light List Accent 3" w:semiHidden="0" w:uiPriority="61" w:unhideWhenUsed="0"/>
+    <w:lsdException w:name="Light Grid Accent 3" w:semiHidden="0" w:uiPriority="62" w:unhideWhenUsed="0"/>
+    <w:lsdException w:name="Medium Shading 1 Accent 3" w:semiHidden="0" w:uiPriority="63" w:unhideWhenUsed="0"/>
+    <w:lsdException w:name="Medium Shading 2 Accent 3" w:semiHidden="0" w:uiPriority="64" w:unhideWhenUsed="0"/>
+    <w:lsdException w:name="Medium List 1 Accent 3" w:semiHidden="0" w:uiPriority="65" w:unhideWhenUsed="0"/>
+    <w:lsdException w:name="Medium List 2 Accent 3" w:semiHidden="0" w:uiPriority="66" w:unhideWhenUsed="0"/>
+    <w:lsdException w:name="Medium Grid 1 Accent 3" w:semiHidden="0" w:uiPriority="67" w:unhideWhenUsed="0"/>
+    <w:lsdException w:name="Medium Grid 2 Accent 3" w:semiHidden="0" w:uiPriority="68" w:unhideWhenUsed="0"/>
+    <w:lsdException w:name="Medium Grid 3 Accent 3" w:semiHidden="0" w:uiPriority="69" w:unhideWhenUsed="0"/>
+    <w:lsdException w:name="Dark List Accent 3" w:semiHidden="0" w:uiPriority="70" w:unhideWhenUsed="0"/>
+    <w:lsdException w:name="Colorful Shading Accent 3" w:semiHidden="0" w:uiPriority="71" w:unhideWhenUsed="0"/>
+    <w:lsdException w:name="Colorful List Accent 3" w:semiHidden="0" w:uiPriority="72" w:unhideWhenUsed="0"/>
+    <w:lsdException w:name="Colorful Grid Accent 3" w:semiHidden="0" w:uiPriority="73" w:unhideWhenUsed="0"/>
+    <w:lsdException w:name="Light Shading Accent 4" w:semiHidden="0" w:uiPriority="60" w:unhideWhenUsed="0"/>
+    <w:lsdException w:name="Light List Accent 4" w:semiHidden="0" w:uiPriority="61" w:unhideWhenUsed="0"/>
+    <w:lsdException w:name="Light Grid Accent 4" w:semiHidden="0" w:uiPriority="62" w:unhideWhenUsed="0"/>
+    <w:lsdException w:name="Medium Shading 1 Accent 4" w:semiHidden="0" w:uiPriority="63" w:unhideWhenUsed="0"/>
+    <w:lsdException w:name="Medium Shading 2 Accent 4" w:semiHidden="0" w:uiPriority="64" w:unhideWhenUsed="0"/>
+    <w:lsdException w:name="Medium List 1 Accent 4" w:semiHidden="0" w:uiPriority="65" w:unhideWhenUsed="0"/>
+    <w:lsdException w:name="Medium List 2 Accent 4" w:semiHidden="0" w:uiPriority="66" w:unhideWhenUsed="0"/>
+    <w:lsdException w:name="Medium Grid 1 Accent 4" w:semiHidden="0" w:uiPriority="67" w:unhideWhenUsed="0"/>
+    <w:lsdException w:name="Medium Grid 2 Accent 4" w:semiHidden="0" w:uiPriority="68" w:unhideWhenUsed="0"/>
+    <w:lsdException w:name="Medium Grid 3 Accent 4" w:semiHidden="0" w:uiPriority="69" w:unhideWhenUsed="0"/>
+    <w:lsdException w:name="Dark List Accent 4" w:semiHidden="0" w:uiPriority="70" w:unhideWhenUsed="0"/>
+    <w:lsdException w:name="Colorful Shading Accent 4" w:semiHidden="0" w:uiPriority="71" w:unhideWhenUsed="0"/>
+    <w:lsdException w:name="Colorful List Accent 4" w:semiHidden="0" w:uiPriority="72" w:unhideWhenUsed="0"/>
+    <w:lsdException w:name="Colorful Grid Accent 4" w:semiHidden="0" w:uiPriority="73" w:unhideWhenUsed="0"/>
+    <w:lsdException w:name="Light Shading Accent 5" w:semiHidden="0" w:uiPriority="60" w:unhideWhenUsed="0"/>
+    <w:lsdException w:name="Light List Accent 5" w:semiHidden="0" w:uiPriority="61" w:unhideWhenUsed="0"/>
+    <w:lsdException w:name="Light Grid Accent 5" w:semiHidden="0" w:uiPriority="62" w:unhideWhenUsed="0"/>
+    <w:lsdException w:name="Medium Shading 1 Accent 5" w:semiHidden="0" w:uiPriority="63" w:unhideWhenUsed="0"/>
+    <w:lsdException w:name="Medium Shading 2 Accent 5" w:semiHidden="0" w:uiPriority="64" w:unhideWhenUsed="0"/>
+    <w:lsdException w:name="Medium List 1 Accent 5" w:semiHidden="0" w:uiPriority="65" w:unhideWhenUsed="0"/>
+    <w:lsdException w:name="Medium List 2 Accent 5" w:semiHidden="0" w:uiPriority="66" w:unhideWhenUsed="0"/>
+    <w:lsdException w:name="Medium Grid 1 Accent 5" w:semiHidden="0" w:uiPriority="67" w:unhideWhenUsed="0"/>
+    <w:lsdException w:name="Medium Grid 2 Accent 5" w:semiHidden="0" w:uiPriority="68" w:unhideWhenUsed="0"/>
+    <w:lsdException w:name="Medium Grid 3 Accent 5" w:semiHidden="0" w:uiPriority="69" w:unhideWhenUsed="0"/>
+    <w:lsdException w:name="Dark List Accent 5" w:semiHidden="0" w:uiPriority="70" w:unhideWhenUsed="0"/>
+    <w:lsdException w:name="Colorful Shading Accent 5" w:semiHidden="0" w:uiPriority="71" w:unhideWhenUsed="0"/>
+    <w:lsdException w:name="Colorful List Accent 5" w:semiHidden="0" w:uiPriority="72" w:unhideWhenUsed="0"/>
+    <w:lsdException w:name="Colorful Grid Accent 5" w:semiHidden="0" w:uiPriority="73" w:unhideWhenUsed="0"/>
+    <w:lsdException w:name="Light Shading Accent 6" w:semiHidden="0" w:uiPriority="60" w:unhideWhenUsed="0"/>
+    <w:lsdException w:name="Light List Accent 6" w:semiHidden="0" w:uiPriority="61" w:unhideWhenUsed="0"/>
+    <w:lsdException w:name="Light Grid Accent 6" w:semiHidden="0" w:uiPriority="62" w:unhideWhenUsed="0"/>
+    <w:lsdException w:name="Medium Shading 1 Accent 6" w:semiHidden="0" w:uiPriority="63" w:unhideWhenUsed="0"/>
+    <w:lsdException w:name="Medium Shading 2 Accent 6" w:semiHidden="0" w:uiPriority="64" w:unhideWhenUsed="0"/>
+    <w:lsdException w:name="Medium List 1 Accent 6" w:semiHidden="0" w:uiPriority="65" w:unhideWhenUsed="0"/>
+    <w:lsdException w:name="Medium List 2 Accent 6" w:semiHidden="0" w:uiPriority="66" w:unhideWhenUsed="0"/>
+    <w:lsdException w:name="Medium Grid 1 Accent 6" w:semiHidden="0" w:uiPriority="67" w:unhideWhenUsed="0"/>
+    <w:lsdException w:name="Medium Grid 2 Accent 6" w:semiHidden="0" w:uiPriority="68" w:unhideWhenUsed="0"/>
+    <w:lsdException w:name="Medium Grid 3 Accent 6" w:semiHidden="0" w:uiPriority="69" w:unhideWhenUsed="0"/>
+    <w:lsdException w:name="Dark List Accent 6" w:semiHidden="0" w:uiPriority="70" w:unhideWhenUsed="0"/>
+    <w:lsdException w:name="Colorful Shading Accent 6" w:semiHidden="0" w:uiPriority="71" w:unhideWhenUsed="0"/>
+    <w:lsdException w:name="Colorful List Accent 6" w:semiHidden="0" w:uiPriority="72" w:unhideWhenUsed="0"/>
+    <w:lsdException w:name="Colorful Grid Accent 6" w:semiHidden="0" w:uiPriority="73" w:unhideWhenUsed="0"/>
+    <w:lsdException w:name="Subtle Emphasis" w:semiHidden="0" w:uiPriority="19" w:unhideWhenUsed="0" w:qFormat="1"/>
+    <w:lsdException w:name="Intense Emphasis" w:semiHidden="0" w:uiPriority="21" w:unhideWhenUsed="0" w:qFormat="1"/>
+    <w:lsdException w:name="Subtle Reference" w:semiHidden="0" w:uiPriority="31" w:unhideWhenUsed="0" w:qFormat="1"/>
+    <w:lsdException w:name="Intense Reference" w:semiHidden="0" w:uiPriority="32" w:unhideWhenUsed="0" w:qFormat="1"/>
+    <w:lsdException w:name="Book Title" w:semiHidden="0" w:uiPriority="33" w:unhideWhenUsed="0" w:qFormat="1"/>
+    <w:lsdException w:name="Bibliography" w:uiPriority="37"/>
+    <w:lsdException w:name="TOC Heading" w:uiPriority="39" w:qFormat="1"/>
+  </w:latentStyles>
+  <w:style w:type="paragraph" w:default="1" w:styleId="Normal">
+    <w:name w:val="Normal"/>
+    <w:qFormat/>
+  </w:style>
+  <w:style w:type="character" w:default="1" w:styleId="DefaultParagraphFont">
+    <w:name w:val="Default Paragraph Font"/>
+    <w:uiPriority w:val="1"/>
+    <w:semiHidden/>
+    <w:unhideWhenUsed/>
+  </w:style>
+  <w:style w:type="table" w:default="1" w:styleId="TableNormal">
+    <w:name w:val="Normal Table"/>
+    <w:uiPriority w:val="99"/>
+    <w:semiHidden/>
+    <w:unhideWhenUsed/>
+    <w:tblPr>
+      <w:tblInd w:w="0" w:type="dxa"/>
+      <w:tblCellMar>
+        <w:top w:w="0" w:type="dxa"/>
+        <w:left w:w="108" w:type="dxa"/>
+        <w:bottom w:w="0" w:type="dxa"/>
+        <w:right w:w="108" w:type="dxa"/>
+      </w:tblCellMar>
+    </w:tblPr>
+  </w:style>
+  <w:style w:type="numbering" w:default="1" w:styleId="NoList">
+    <w:name w:val="No List"/>
+    <w:uiPriority w:val="99"/>
+    <w:semiHidden/>
+    <w:unhideWhenUsed/>
   </w:style>
 </w:styles>
 </file>

</xml_diff>

<commit_message>
Rendered docx version with new line breaks
</commit_message>
<xml_diff>
--- a/3YCM/3YCM_Report.docx
+++ b/3YCM/3YCM_Report.docx
@@ -1,15 +1,18 @@
 
 <file path=word/document.xml><?xml version="1.0" encoding="utf-8"?>
-<w:document xmlns:w="http://schemas.openxmlformats.org/wordprocessingml/2006/main" xmlns:m="http://schemas.openxmlformats.org/officeDocument/2006/math" xmlns:r="http://schemas.openxmlformats.org/officeDocument/2006/relationships" xmlns:o="urn:schemas-microsoft-com:office:office" xmlns:v="urn:schemas-microsoft-com:vml" xmlns:w10="urn:schemas-microsoft-com:office:word" xmlns:a="http://schemas.openxmlformats.org/drawingml/2006/main" xmlns:pic="http://schemas.openxmlformats.org/drawingml/2006/picture" xmlns:wp="http://schemas.openxmlformats.org/drawingml/2006/wordprocessingDrawing">
+<w:document xmlns:wpc="http://schemas.microsoft.com/office/word/2010/wordprocessingCanvas" xmlns:mo="http://schemas.microsoft.com/office/mac/office/2008/main" xmlns:mc="http://schemas.openxmlformats.org/markup-compatibility/2006" xmlns:mv="urn:schemas-microsoft-com:mac:vml" xmlns:o="urn:schemas-microsoft-com:office:office" xmlns:r="http://schemas.openxmlformats.org/officeDocument/2006/relationships" xmlns:m="http://schemas.openxmlformats.org/officeDocument/2006/math" xmlns:v="urn:schemas-microsoft-com:vml" xmlns:wp14="http://schemas.microsoft.com/office/word/2010/wordprocessingDrawing" xmlns:wp="http://schemas.openxmlformats.org/drawingml/2006/wordprocessingDrawing" xmlns:w10="urn:schemas-microsoft-com:office:word" xmlns:w="http://schemas.openxmlformats.org/wordprocessingml/2006/main" xmlns:w14="http://schemas.microsoft.com/office/word/2010/wordml" xmlns:wpg="http://schemas.microsoft.com/office/word/2010/wordprocessingGroup" xmlns:wpi="http://schemas.microsoft.com/office/word/2010/wordprocessingInk" xmlns:wne="http://schemas.microsoft.com/office/word/2006/wordml" xmlns:wps="http://schemas.microsoft.com/office/word/2010/wordprocessingShape" mc:Ignorable="w14 wp14">
   <w:body>
     <w:p>
       <w:pPr>
         <w:pStyle w:val="Heading1"/>
       </w:pPr>
-      <w:bookmarkStart w:id="21" w:name="third-year-committee-report"/>
-      <w:bookmarkEnd w:id="21"/>
-      <w:r>
-        <w:t xml:space="preserve">Third Year Committee Report</w:t>
+      <w:bookmarkStart w:id="0" w:name="third-year-committee-report"/>
+      <w:bookmarkEnd w:id="0"/>
+      <w:r>
+        <w:t>git</w:t>
+      </w:r>
+      <w:r>
+        <w:t>Third Year Committee Report</w:t>
       </w:r>
     </w:p>
     <w:p>
@@ -17,23 +20,21 @@
         <w:pStyle w:val="FirstParagraph"/>
       </w:pPr>
       <w:r>
-        <w:t xml:space="preserve">Sarah Stevens, McMahon Lab</w:t>
-      </w:r>
-      <w:r>
-        <w:br w:type="textWrapping"/>
-      </w:r>
-      <w:r>
-        <w:t xml:space="preserve">Meeting: July 8th, 2015 in MSB 5503</w:t>
+        <w:t>Sarah Stevens, McMahon Lab</w:t>
+      </w:r>
+      <w:r>
+        <w:br/>
+        <w:t>Meeting: July 8th, 2015 in MSB 5503</w:t>
       </w:r>
     </w:p>
     <w:p>
       <w:pPr>
         <w:pStyle w:val="Heading2"/>
       </w:pPr>
-      <w:bookmarkStart w:id="22" w:name="research-progress"/>
-      <w:bookmarkEnd w:id="22"/>
-      <w:r>
-        <w:t xml:space="preserve">Research Progress</w:t>
+      <w:bookmarkStart w:id="1" w:name="research-progress"/>
+      <w:bookmarkEnd w:id="1"/>
+      <w:r>
+        <w:t>Research Progress</w:t>
       </w:r>
     </w:p>
     <w:p>
@@ -41,41 +42,39 @@
         <w:pStyle w:val="FirstParagraph"/>
       </w:pPr>
       <w:r>
-        <w:t xml:space="preserve">I currently have a manuscript submitted</w:t>
-      </w:r>
-      <w:r>
-        <w:t xml:space="preserve"> </w:t>
-      </w:r>
-      <w:r>
-        <w:t xml:space="preserve"> </w:t>
-      </w:r>
-      <w:r>
-        <w:t xml:space="preserve">on the results of my analysis of 30 genomes from metagenomes(GFMs). I mapped the reads from our metagenomic time series of Trout Bog to the GFMs. From the mapping I was able to extract coverage and single nucleotide polymorphism(SNP) data through time. We found evidence for both genome-wide and gene-specific sweeps depending on the sequence-discrete population investigated.</w:t>
-      </w:r>
-      <w:r>
-        <w:t xml:space="preserve"> </w:t>
-      </w:r>
-      <w:r>
-        <w:br w:type="textWrapping"/>
-      </w:r>
-      <w:r>
-        <w:t xml:space="preserve">I am also currently working on a manuscript concerning the population dynamics of the ubiquitous and abundant freshwater bacterium acI. We have 14 single cell genomes(SAGs) from this clade, representing 3 lakes and X tribes. Since these genomes come from a single cell and not an assembly of many cells, like the GFMs, we shredded the genomes and mapped them against each other in order to understand how their relationships would hold up in our metagenomic time series. We found that SAGs from different tribes do not map well to each other. When we mapped reads from the metagenomic time series of Mendota, we found that only SAGs colleted from the same lake were representive of the populations in the lake. We also found that members of the same tribe represent ecologically distinct populations in the lake.</w:t>
-      </w:r>
-      <w:r>
-        <w:t xml:space="preserve"> </w:t>
-      </w:r>
-      <w:r>
-        <w:br w:type="textWrapping"/>
+        <w:t xml:space="preserve">I currently have a manuscript submitted  </w:t>
+      </w:r>
+      <w:r>
+        <w:t xml:space="preserve">on the results of my analysis of 30 genomes from metagenomes(GFMs). I mapped the reads from our metagenomic time series of Trout Bog to the GFMs. From the mapping I was able to extract coverage and single nucleotide polymorphism(SNP) data through time. We </w:t>
+      </w:r>
+      <w:r>
+        <w:t xml:space="preserve">found evidence for both genome-wide and gene-specific sweeps depending on the sequence-discrete population investigated. </w:t>
+      </w:r>
+      <w:r>
+        <w:br/>
+        <w:t>I am also currently working on a manuscript concerning the population dynamics of the ubiquitous and abundant freshwater bacterium acI</w:t>
+      </w:r>
+      <w:r>
+        <w:t xml:space="preserve">. We have 14 single cell genomes(SAGs) from this clade, representing 3 lakes and X tribes. Since these genomes come from a single cell and not an assembly of many cells, like the GFMs, we shredded the genomes and mapped them against each other in order to </w:t>
+      </w:r>
+      <w:r>
+        <w:t>understand how their relationships would hold up in our metagenomic time series. We found that SAGs from different tribes do not map well to each other. When we mapped reads from the metagenomic time series of Mendota, we found that only SAGs colleted from</w:t>
+      </w:r>
+      <w:r>
+        <w:t xml:space="preserve"> the same lake were representive of the populations in the lake. We also found that members of the same tribe represent ecologically distinct populations in the lake. </w:t>
+      </w:r>
+      <w:r>
+        <w:br/>
       </w:r>
     </w:p>
     <w:p>
       <w:pPr>
         <w:pStyle w:val="Heading2"/>
       </w:pPr>
-      <w:bookmarkStart w:id="23" w:name="publications"/>
-      <w:bookmarkEnd w:id="23"/>
-      <w:r>
-        <w:t xml:space="preserve">Publications</w:t>
+      <w:bookmarkStart w:id="2" w:name="publications"/>
+      <w:bookmarkEnd w:id="2"/>
+      <w:r>
+        <w:t>Publications</w:t>
       </w:r>
     </w:p>
     <w:p>
@@ -83,155 +82,146 @@
         <w:pStyle w:val="FirstParagraph"/>
       </w:pPr>
       <w:r>
-        <w:t xml:space="preserve">Bendall, M. L.*,</w:t>
-      </w:r>
-      <w:r>
-        <w:t xml:space="preserve"> </w:t>
+        <w:t xml:space="preserve">Bendall, M. L.*, </w:t>
       </w:r>
       <w:r>
         <w:rPr>
           <w:b/>
         </w:rPr>
-        <w:t xml:space="preserve">Stevens, S. L. R.</w:t>
-      </w:r>
-      <w:r>
-        <w:t xml:space="preserve">*, Chan, L.-K., Malfatti, S., Schwientek, P., Tremblay, J., … Malmstrom, R. R. (</w:t>
+        <w:t>Stevens, S. L. R.</w:t>
+      </w:r>
+      <w:r>
+        <w:t>*, Chan, L.-K., Malfatti, S., Schwientek</w:t>
+      </w:r>
+      <w:r>
+        <w:t>, P., Tremblay, J., … Malmstrom, R. R. (</w:t>
       </w:r>
       <w:r>
         <w:rPr>
           <w:i/>
         </w:rPr>
-        <w:t xml:space="preserve">submitted</w:t>
-      </w:r>
-      <w:r>
-        <w:t xml:space="preserve">). Genome-wide selective sweeps and gene-specific sweeps in natural bacterial populations.</w:t>
-      </w:r>
-      <w:r>
-        <w:t xml:space="preserve"> </w:t>
+        <w:t>submitted</w:t>
+      </w:r>
+      <w:r>
+        <w:t xml:space="preserve">). Genome-wide selective sweeps and gene-specific sweeps in natural bacterial populations. </w:t>
       </w:r>
       <w:r>
         <w:rPr>
           <w:vertAlign w:val="superscript"/>
         </w:rPr>
-        <w:t xml:space="preserve">*Equal contributors</w:t>
-      </w:r>
-      <w:r>
-        <w:t xml:space="preserve"> </w:t>
-      </w:r>
-      <w:r>
-        <w:t xml:space="preserve">Garcia, S. L.*,</w:t>
-      </w:r>
-      <w:r>
-        <w:t xml:space="preserve"> </w:t>
+        <w:t>*Equal contributors</w:t>
+      </w:r>
+      <w:r>
+        <w:t xml:space="preserve"> Garcia, S. L.*, </w:t>
       </w:r>
       <w:r>
         <w:rPr>
           <w:b/>
         </w:rPr>
-        <w:t xml:space="preserve">Stevens, S. L. R.</w:t>
-      </w:r>
-      <w:r>
-        <w:t xml:space="preserve">*, Crary, B., Martinez-Garcia, M., Oyserman, B., Stepanauskas, R., Woyke, T., Tringe, S. G., Andersson, S., Bertilsson, S., Malmstrom, R., McMahon, K. D. (</w:t>
+        <w:t>Stevens, S. L. R.</w:t>
+      </w:r>
+      <w:r>
+        <w:t xml:space="preserve">*, Crary, B., Martinez-Garcia, M., Oyserman, B., Stepanauskas, </w:t>
+      </w:r>
+      <w:r>
+        <w:t>R., Woyke, T., Tringe, S. G., Andersson, S., Bertilsson, S., Malmstrom, R., McMahon, K. D. (</w:t>
       </w:r>
       <w:r>
         <w:rPr>
           <w:i/>
         </w:rPr>
-        <w:t xml:space="preserve">in prep</w:t>
-      </w:r>
-      <w:r>
-        <w:t xml:space="preserve">). Genetic populations of abundant and uncultivated freshwater actinobacteria inferred from single cell genomes and metagenomes.</w:t>
-      </w:r>
-      <w:r>
-        <w:t xml:space="preserve"> </w:t>
+        <w:t>in prep</w:t>
+      </w:r>
+      <w:r>
+        <w:t xml:space="preserve">). Genetic populations of abundant and uncultivated freshwater actinobacteria inferred from single cell genomes and metagenomes. </w:t>
       </w:r>
       <w:r>
         <w:rPr>
           <w:vertAlign w:val="superscript"/>
         </w:rPr>
-        <w:t xml:space="preserve">*Equal contributors</w:t>
-      </w:r>
-      <w:r>
-        <w:br w:type="textWrapping"/>
+        <w:t>*Equal contributors</w:t>
+      </w:r>
+      <w:r>
+        <w:br/>
       </w:r>
       <w:r>
         <w:rPr>
           <w:b/>
         </w:rPr>
-        <w:t xml:space="preserve">Stevens, S. L. R.</w:t>
-      </w:r>
-      <w:r>
-        <w:t xml:space="preserve">, Hamilton, J. J., McMahon, K. D. (</w:t>
+        <w:t>Stevens,</w:t>
+      </w:r>
+      <w:r>
+        <w:rPr>
+          <w:b/>
+        </w:rPr>
+        <w:t xml:space="preserve"> S. L. R.</w:t>
+      </w:r>
+      <w:r>
+        <w:t>, Hamilton, J. J., McMahon, K. D. (</w:t>
       </w:r>
       <w:r>
         <w:rPr>
           <w:i/>
         </w:rPr>
-        <w:t xml:space="preserve">in_prep</w:t>
-      </w:r>
-      <w:r>
-        <w:t xml:space="preserve">). Freshwater GFMs and SAGs from the betI lineage.</w:t>
-      </w:r>
-      <w:r>
-        <w:t xml:space="preserve"> </w:t>
-      </w:r>
-      <w:r>
-        <w:t xml:space="preserve"> </w:t>
+        <w:t>in_prep</w:t>
+      </w:r>
+      <w:r>
+        <w:t xml:space="preserve">). Freshwater GFMs and SAGs from the betI lineage. </w:t>
+      </w:r>
+      <w:r>
+        <w:br/>
       </w:r>
       <w:r>
         <w:rPr>
           <w:b/>
         </w:rPr>
-        <w:t xml:space="preserve">Stevens, S. L. R.</w:t>
-      </w:r>
-      <w:r>
-        <w:t xml:space="preserve">, Hamilton, J. J., McMahon, K. D. (</w:t>
+        <w:t>Stevens, S. L. R.</w:t>
+      </w:r>
+      <w:r>
+        <w:t>, Hamilton, J. J., McMahon, K. D. (</w:t>
       </w:r>
       <w:r>
         <w:rPr>
           <w:i/>
         </w:rPr>
-        <w:t xml:space="preserve">in_prep</w:t>
-      </w:r>
-      <w:r>
-        <w:t xml:space="preserve">). Freshwater GFMs and SAGs from the BetII lineage.</w:t>
-      </w:r>
-      <w:r>
-        <w:t xml:space="preserve"> </w:t>
-      </w:r>
-      <w:r>
-        <w:t xml:space="preserve"> </w:t>
+        <w:t>in_prep</w:t>
+      </w:r>
+      <w:r>
+        <w:t xml:space="preserve">). Freshwater GFMs and SAGs from the BetII lineage. </w:t>
+      </w:r>
+      <w:r>
+        <w:br/>
       </w:r>
       <w:r>
         <w:rPr>
           <w:b/>
         </w:rPr>
-        <w:t xml:space="preserve">Stevens, S. L. R.</w:t>
-      </w:r>
-      <w:r>
-        <w:t xml:space="preserve">, Hamilton, J. J., McMahon, K. D. (</w:t>
+        <w:t>Stevens, S. L. R.</w:t>
+      </w:r>
+      <w:r>
+        <w:t>, Hamilton, J. J., McMah</w:t>
+      </w:r>
+      <w:r>
+        <w:t>on, K. D. (</w:t>
       </w:r>
       <w:r>
         <w:rPr>
           <w:i/>
         </w:rPr>
-        <w:t xml:space="preserve">in_prep</w:t>
-      </w:r>
-      <w:r>
-        <w:t xml:space="preserve">). Freshwater GFMs and SAGs from the BetIV lineage.</w:t>
-      </w:r>
-      <w:r>
-        <w:t xml:space="preserve"> </w:t>
+        <w:t>in_prep</w:t>
+      </w:r>
+      <w:r>
+        <w:t xml:space="preserve">). Freshwater GFMs and SAGs from the BetIV lineage. </w:t>
       </w:r>
     </w:p>
     <w:p>
       <w:pPr>
         <w:pStyle w:val="Heading2"/>
       </w:pPr>
-      <w:bookmarkStart w:id="24" w:name="oral-presentations"/>
-      <w:bookmarkEnd w:id="24"/>
-      <w:r>
-        <w:t xml:space="preserve">Oral Presentations</w:t>
+      <w:bookmarkStart w:id="3" w:name="oral-presentations"/>
+      <w:bookmarkEnd w:id="3"/>
+      <w:r>
+        <w:t>Oral Presentations</w:t>
       </w:r>
     </w:p>
     <w:p>
@@ -239,23 +229,27 @@
         <w:pStyle w:val="FirstParagraph"/>
       </w:pPr>
       <w:r>
-        <w:t xml:space="preserve">"Genome-wide Selective Sweeps in Natural Bacterial Populations Revealed by Time-series Metagenomics." 15th International Symposium on Microbial Ecology. August 24, 2014. Seoul, South Korea</w:t>
-      </w:r>
-      <w:r>
-        <w:br w:type="textWrapping"/>
-      </w:r>
-      <w:r>
-        <w:t xml:space="preserve">"Genome-wide and Gene-specific Selective Sweeps in Freshwater Bacterial Populations Revealed Using Metagenomics." 14 Symposium Society for Aquatic Microbial Ecology. August 2015. Uppsala, Sweden</w:t>
+        <w:t>"Genome-wide Selective Sweeps in Natural Bacterial Populations Revealed by Time-series Metagenomics." 15th International Symposium on Microbial Ecology. August 24, 20</w:t>
+      </w:r>
+      <w:r>
+        <w:t>14. Seoul, South Korea</w:t>
+      </w:r>
+      <w:r>
+        <w:br/>
+      </w:r>
+      <w:r>
+        <w:lastRenderedPageBreak/>
+        <w:t>"Genome-wide and Gene-specific Selective Sweeps in Freshwater Bacterial Populations Revealed Using Metagenomics." 14 Symposium Society for Aquatic Microbial Ecology. August 2015. Uppsala, Sweden</w:t>
       </w:r>
     </w:p>
     <w:p>
       <w:pPr>
         <w:pStyle w:val="Heading2"/>
       </w:pPr>
-      <w:bookmarkStart w:id="25" w:name="poster-presentations"/>
-      <w:bookmarkEnd w:id="25"/>
-      <w:r>
-        <w:t xml:space="preserve">Poster Presentations</w:t>
+      <w:bookmarkStart w:id="4" w:name="poster-presentations"/>
+      <w:bookmarkEnd w:id="4"/>
+      <w:r>
+        <w:t>Poster Presentations</w:t>
       </w:r>
     </w:p>
     <w:p>
@@ -263,197 +257,237 @@
         <w:pStyle w:val="FirstParagraph"/>
       </w:pPr>
       <w:r>
-        <w:t xml:space="preserve">ISME</w:t>
-      </w:r>
-      <w:r>
-        <w:br w:type="textWrapping"/>
-      </w:r>
-      <w:r>
-        <w:t xml:space="preserve">Microbial Population Biology Gordon Conference</w:t>
-      </w:r>
-      <w:r>
-        <w:br w:type="textWrapping"/>
-      </w:r>
-      <w:r>
-        <w:t xml:space="preserve">SciMed GRS Poster Session 2014</w:t>
-      </w:r>
-      <w:r>
-        <w:br w:type="textWrapping"/>
-      </w:r>
-      <w:r>
-        <w:t xml:space="preserve">JGI UGM?, JGI MGM? Raper Symposium 2013?, SciMed GRS 2013?</w:t>
+        <w:t>ISME</w:t>
+      </w:r>
+      <w:r>
+        <w:br/>
+        <w:t>Microbial Po</w:t>
+      </w:r>
+      <w:r>
+        <w:t>pulation Biology Gordon Conference</w:t>
+      </w:r>
+      <w:r>
+        <w:br/>
+        <w:t>SciMed GRS Poster Session 2014</w:t>
+      </w:r>
+      <w:r>
+        <w:br/>
+        <w:t>JGI UGM?, JGI MGM? Raper Symposium 2013?, SciMed GRS 2013?</w:t>
       </w:r>
     </w:p>
     <w:p>
       <w:pPr>
         <w:pStyle w:val="Heading2"/>
       </w:pPr>
-      <w:bookmarkStart w:id="26" w:name="professional-development"/>
-      <w:bookmarkEnd w:id="26"/>
-      <w:r>
-        <w:t xml:space="preserve">Professional Development</w:t>
+      <w:bookmarkStart w:id="5" w:name="professional-development"/>
+      <w:bookmarkEnd w:id="5"/>
+      <w:r>
+        <w:t>Professional Development</w:t>
       </w:r>
     </w:p>
     <w:p>
       <w:pPr>
         <w:pStyle w:val="Compact"/>
         <w:numPr>
-          <w:numId w:val="1001"/>
           <w:ilvl w:val="0"/>
+          <w:numId w:val="3"/>
         </w:numPr>
       </w:pPr>
       <w:r>
-        <w:t xml:space="preserve">Software Carpentry Instructor Training - May 2015</w:t>
+        <w:t>Software Carpentry Instructor Training - May 2015</w:t>
       </w:r>
     </w:p>
     <w:p>
       <w:pPr>
         <w:pStyle w:val="Compact"/>
         <w:numPr>
-          <w:numId w:val="1002"/>
           <w:ilvl w:val="1"/>
+          <w:numId w:val="4"/>
         </w:numPr>
       </w:pPr>
       <w:r>
-        <w:t xml:space="preserve">Helped teach two workshops on campus and hope to instruct more this year.</w:t>
+        <w:t>Helped teach two workshops on campus and hope to instruc</w:t>
+      </w:r>
+      <w:r>
+        <w:t>t more this year.</w:t>
       </w:r>
     </w:p>
     <w:p>
       <w:pPr>
         <w:pStyle w:val="Compact"/>
         <w:numPr>
-          <w:numId w:val="1001"/>
           <w:ilvl w:val="0"/>
+          <w:numId w:val="3"/>
         </w:numPr>
       </w:pPr>
       <w:r>
-        <w:t xml:space="preserve">Molecular Microbial Ecology and Evolution(MoMiEE) support group - Started Nov. 2014 - Co-chair</w:t>
+        <w:t>Molecular Microbial Ecology and Evolution(MoMiEE) support group - Started Nov. 2014 - Co-chair</w:t>
       </w:r>
     </w:p>
     <w:p>
       <w:pPr>
         <w:pStyle w:val="Compact"/>
         <w:numPr>
-          <w:numId w:val="1003"/>
           <w:ilvl w:val="1"/>
+          <w:numId w:val="5"/>
         </w:numPr>
       </w:pPr>
       <w:r>
-        <w:t xml:space="preserve">Plan and facilitate our monthly meetings, organize our webpage, and started a biweekly Python study group.</w:t>
+        <w:t>Plan and facilitate our monthly meetings, organize our webpage, and started a biweekly Python study group.</w:t>
       </w:r>
     </w:p>
     <w:p>
       <w:pPr>
         <w:pStyle w:val="Compact"/>
         <w:numPr>
-          <w:numId w:val="1001"/>
           <w:ilvl w:val="0"/>
+          <w:numId w:val="3"/>
         </w:numPr>
       </w:pPr>
       <w:r>
-        <w:t xml:space="preserve">MoMiEE Python Study Group - Started Dec. 2014 - Chair</w:t>
+        <w:t xml:space="preserve">MoMiEE Python Study Group - Started </w:t>
+      </w:r>
+      <w:r>
+        <w:t>Dec. 2014 - Chair</w:t>
       </w:r>
     </w:p>
     <w:p>
       <w:pPr>
         <w:pStyle w:val="Compact"/>
         <w:numPr>
-          <w:numId w:val="1004"/>
           <w:ilvl w:val="1"/>
+          <w:numId w:val="6"/>
         </w:numPr>
       </w:pPr>
       <w:r>
-        <w:t xml:space="preserve">Plan and facilitate our bi-weekly meetings.</w:t>
+        <w:t>Plan and facilitate our bi-weekly meetings.</w:t>
       </w:r>
     </w:p>
     <w:p>
       <w:pPr>
         <w:pStyle w:val="Compact"/>
         <w:numPr>
-          <w:numId w:val="1001"/>
           <w:ilvl w:val="0"/>
+          <w:numId w:val="3"/>
         </w:numPr>
       </w:pPr>
       <w:r>
-        <w:t xml:space="preserve">Data Carpentry Hack-a-thon - Mar. 2014</w:t>
+        <w:t>Data Carpentry Hack-a-thon - Mar. 2014</w:t>
       </w:r>
     </w:p>
     <w:p>
       <w:pPr>
         <w:pStyle w:val="Compact"/>
         <w:numPr>
-          <w:numId w:val="1005"/>
           <w:ilvl w:val="1"/>
+          <w:numId w:val="7"/>
         </w:numPr>
       </w:pPr>
       <w:r>
-        <w:t xml:space="preserve">Helped to create instructional material for a genomics workshop</w:t>
+        <w:t>Helped to create instructional material for a genomics workshop</w:t>
       </w:r>
     </w:p>
     <w:p>
       <w:pPr>
         <w:pStyle w:val="Heading2"/>
       </w:pPr>
-      <w:bookmarkStart w:id="27" w:name="committees-and-outreach"/>
-      <w:bookmarkEnd w:id="27"/>
-      <w:r>
-        <w:t xml:space="preserve">Committees and Outreach</w:t>
+      <w:bookmarkStart w:id="6" w:name="committees-and-outreach"/>
+      <w:bookmarkEnd w:id="6"/>
+      <w:r>
+        <w:t>Committees and Outreach</w:t>
       </w:r>
     </w:p>
     <w:p>
       <w:pPr>
         <w:pStyle w:val="Compact"/>
         <w:numPr>
-          <w:numId w:val="1006"/>
           <w:ilvl w:val="0"/>
+          <w:numId w:val="8"/>
         </w:numPr>
       </w:pPr>
       <w:r>
-        <w:t xml:space="preserve">MDTP Recruiting Committee 2014-2015</w:t>
+        <w:t>MDTP Recruiting Committee 2014-2015</w:t>
       </w:r>
     </w:p>
     <w:p>
       <w:pPr>
         <w:pStyle w:val="Compact"/>
         <w:numPr>
-          <w:numId w:val="1006"/>
           <w:ilvl w:val="0"/>
+          <w:numId w:val="8"/>
         </w:numPr>
       </w:pPr>
       <w:r>
-        <w:t xml:space="preserve">Illinois Mathematics and Science - Academy Intersession Instructor - Bioinformatics Basics, Microbial Evolution and Ecology - Jan. 2015</w:t>
+        <w:t>Illinois Mathematics and Scienc</w:t>
+      </w:r>
+      <w:r>
+        <w:t>e - Academy Intersession Instructor - Bioinformatics Basics, Microbial Evolution and Ecology - Jan. 2015</w:t>
       </w:r>
     </w:p>
     <w:p>
       <w:pPr>
         <w:pStyle w:val="Compact"/>
         <w:numPr>
-          <w:numId w:val="1006"/>
           <w:ilvl w:val="0"/>
+          <w:numId w:val="8"/>
         </w:numPr>
       </w:pPr>
       <w:r>
-        <w:t xml:space="preserve">Nuestro Mundo Science Night Volunteer - Apr. 2015</w:t>
-      </w:r>
-    </w:p>
-    <w:sectPr/>
+        <w:t>Nuestro Mundo Science Night Vol</w:t>
+      </w:r>
+      <w:bookmarkStart w:id="7" w:name="_GoBack"/>
+      <w:bookmarkEnd w:id="7"/>
+      <w:r>
+        <w:t>unteer - Apr. 2015</w:t>
+      </w:r>
+    </w:p>
+    <w:sectPr>
+      <w:pgSz w:w="12240" w:h="15840"/>
+      <w:pgMar w:top="1440" w:right="1440" w:bottom="1440" w:left="1440" w:header="720" w:footer="720" w:gutter="0"/>
+      <w:cols w:space="720"/>
+    </w:sectPr>
   </w:body>
 </w:document>
 </file>
 
+<file path=word/endnotes.xml><?xml version="1.0" encoding="utf-8"?>
+<w:endnotes xmlns:wpc="http://schemas.microsoft.com/office/word/2010/wordprocessingCanvas" xmlns:mo="http://schemas.microsoft.com/office/mac/office/2008/main" xmlns:mc="http://schemas.openxmlformats.org/markup-compatibility/2006" xmlns:mv="urn:schemas-microsoft-com:mac:vml" xmlns:o="urn:schemas-microsoft-com:office:office" xmlns:r="http://schemas.openxmlformats.org/officeDocument/2006/relationships" xmlns:m="http://schemas.openxmlformats.org/officeDocument/2006/math" xmlns:v="urn:schemas-microsoft-com:vml" xmlns:wp14="http://schemas.microsoft.com/office/word/2010/wordprocessingDrawing" xmlns:wp="http://schemas.openxmlformats.org/drawingml/2006/wordprocessingDrawing" xmlns:w10="urn:schemas-microsoft-com:office:word" xmlns:w="http://schemas.openxmlformats.org/wordprocessingml/2006/main" xmlns:w14="http://schemas.microsoft.com/office/word/2010/wordml" xmlns:wpg="http://schemas.microsoft.com/office/word/2010/wordprocessingGroup" xmlns:wpi="http://schemas.microsoft.com/office/word/2010/wordprocessingInk" xmlns:wne="http://schemas.microsoft.com/office/word/2006/wordml" xmlns:wps="http://schemas.microsoft.com/office/word/2010/wordprocessingShape" mc:Ignorable="w14 wp14">
+  <w:endnote w:type="separator" w:id="-1">
+    <w:p>
+      <w:pPr>
+        <w:spacing w:after="0"/>
+      </w:pPr>
+      <w:r>
+        <w:separator/>
+      </w:r>
+    </w:p>
+  </w:endnote>
+  <w:endnote w:type="continuationSeparator" w:id="0">
+    <w:p>
+      <w:pPr>
+        <w:spacing w:after="0"/>
+      </w:pPr>
+      <w:r>
+        <w:continuationSeparator/>
+      </w:r>
+    </w:p>
+  </w:endnote>
+</w:endnotes>
+</file>
+
 <file path=word/footnotes.xml><?xml version="1.0" encoding="utf-8"?>
-<w:footnotes xmlns:w="http://schemas.openxmlformats.org/wordprocessingml/2006/main" xmlns:m="http://schemas.openxmlformats.org/officeDocument/2006/math" xmlns:r="http://schemas.openxmlformats.org/officeDocument/2006/relationships" xmlns:o="urn:schemas-microsoft-com:office:office" xmlns:v="urn:schemas-microsoft-com:vml" xmlns:w10="urn:schemas-microsoft-com:office:word" xmlns:a="http://schemas.openxmlformats.org/drawingml/2006/main" xmlns:pic="http://schemas.openxmlformats.org/drawingml/2006/picture" xmlns:wp="http://schemas.openxmlformats.org/drawingml/2006/wordprocessingDrawing">
+<w:footnotes xmlns:wpc="http://schemas.microsoft.com/office/word/2010/wordprocessingCanvas" xmlns:mo="http://schemas.microsoft.com/office/mac/office/2008/main" xmlns:mc="http://schemas.openxmlformats.org/markup-compatibility/2006" xmlns:mv="urn:schemas-microsoft-com:mac:vml" xmlns:o="urn:schemas-microsoft-com:office:office" xmlns:r="http://schemas.openxmlformats.org/officeDocument/2006/relationships" xmlns:m="http://schemas.openxmlformats.org/officeDocument/2006/math" xmlns:v="urn:schemas-microsoft-com:vml" xmlns:wp14="http://schemas.microsoft.com/office/word/2010/wordprocessingDrawing" xmlns:wp="http://schemas.openxmlformats.org/drawingml/2006/wordprocessingDrawing" xmlns:w10="urn:schemas-microsoft-com:office:word" xmlns:w="http://schemas.openxmlformats.org/wordprocessingml/2006/main" xmlns:w14="http://schemas.microsoft.com/office/word/2010/wordml" xmlns:wpg="http://schemas.microsoft.com/office/word/2010/wordprocessingGroup" xmlns:wpi="http://schemas.microsoft.com/office/word/2010/wordprocessingInk" xmlns:wne="http://schemas.microsoft.com/office/word/2006/wordml" xmlns:wps="http://schemas.microsoft.com/office/word/2010/wordprocessingShape" mc:Ignorable="w14 wp14">
+  <w:footnote w:type="separator" w:id="-1">
+    <w:p>
+      <w:r>
+        <w:separator/>
+      </w:r>
+    </w:p>
+  </w:footnote>
   <w:footnote w:type="continuationSeparator" w:id="0">
     <w:p>
       <w:r>
         <w:continuationSeparator/>
-      </w:r>
-    </w:p>
-  </w:footnote>
-  <w:footnote w:type="separator" w:id="-1">
-    <w:p>
-      <w:r>
-        <w:separator/>
       </w:r>
     </w:p>
   </w:footnote>
@@ -461,12 +495,105 @@
 </file>
 
 <file path=word/numbering.xml><?xml version="1.0" encoding="utf-8"?>
-<w:numbering xmlns:w="http://schemas.openxmlformats.org/wordprocessingml/2006/main">
+<w:numbering xmlns:wpc="http://schemas.microsoft.com/office/word/2010/wordprocessingCanvas" xmlns:mo="http://schemas.microsoft.com/office/mac/office/2008/main" xmlns:mc="http://schemas.openxmlformats.org/markup-compatibility/2006" xmlns:mv="urn:schemas-microsoft-com:mac:vml" xmlns:o="urn:schemas-microsoft-com:office:office" xmlns:r="http://schemas.openxmlformats.org/officeDocument/2006/relationships" xmlns:m="http://schemas.openxmlformats.org/officeDocument/2006/math" xmlns:v="urn:schemas-microsoft-com:vml" xmlns:wp14="http://schemas.microsoft.com/office/word/2010/wordprocessingDrawing" xmlns:wp="http://schemas.openxmlformats.org/drawingml/2006/wordprocessingDrawing" xmlns:w10="urn:schemas-microsoft-com:office:word" xmlns:w="http://schemas.openxmlformats.org/wordprocessingml/2006/main" xmlns:w14="http://schemas.microsoft.com/office/word/2010/wordml" xmlns:wpg="http://schemas.microsoft.com/office/word/2010/wordprocessingGroup" xmlns:wpi="http://schemas.microsoft.com/office/word/2010/wordprocessingInk" xmlns:wne="http://schemas.microsoft.com/office/word/2006/wordml" xmlns:wps="http://schemas.microsoft.com/office/word/2010/wordprocessingShape" mc:Ignorable="w14 wp14">
   <w:abstractNum w:abstractNumId="0">
-    <w:nsid w:val="e17f69ba"/>
+    <w:nsid w:val="97D70AA3"/>
     <w:multiLevelType w:val="multilevel"/>
+    <w:tmpl w:val="91260BB8"/>
     <w:lvl w:ilvl="0">
       <w:numFmt w:val="bullet"/>
+      <w:lvlText w:val="•"/>
+      <w:lvlJc w:val="left"/>
+      <w:pPr>
+        <w:tabs>
+          <w:tab w:val="num" w:pos="0"/>
+        </w:tabs>
+        <w:ind w:left="480" w:hanging="480"/>
+      </w:pPr>
+    </w:lvl>
+    <w:lvl w:ilvl="1">
+      <w:numFmt w:val="bullet"/>
+      <w:lvlText w:val="–"/>
+      <w:lvlJc w:val="left"/>
+      <w:pPr>
+        <w:tabs>
+          <w:tab w:val="num" w:pos="720"/>
+        </w:tabs>
+        <w:ind w:left="1200" w:hanging="480"/>
+      </w:pPr>
+    </w:lvl>
+    <w:lvl w:ilvl="2">
+      <w:numFmt w:val="bullet"/>
+      <w:lvlText w:val="•"/>
+      <w:lvlJc w:val="left"/>
+      <w:pPr>
+        <w:tabs>
+          <w:tab w:val="num" w:pos="1440"/>
+        </w:tabs>
+        <w:ind w:left="1920" w:hanging="480"/>
+      </w:pPr>
+    </w:lvl>
+    <w:lvl w:ilvl="3">
+      <w:numFmt w:val="bullet"/>
+      <w:lvlText w:val="–"/>
+      <w:lvlJc w:val="left"/>
+      <w:pPr>
+        <w:tabs>
+          <w:tab w:val="num" w:pos="2160"/>
+        </w:tabs>
+        <w:ind w:left="2640" w:hanging="480"/>
+      </w:pPr>
+    </w:lvl>
+    <w:lvl w:ilvl="4">
+      <w:numFmt w:val="bullet"/>
+      <w:lvlText w:val="•"/>
+      <w:lvlJc w:val="left"/>
+      <w:pPr>
+        <w:tabs>
+          <w:tab w:val="num" w:pos="2880"/>
+        </w:tabs>
+        <w:ind w:left="3360" w:hanging="480"/>
+      </w:pPr>
+    </w:lvl>
+    <w:lvl w:ilvl="5">
+      <w:numFmt w:val="bullet"/>
+      <w:lvlText w:val="–"/>
+      <w:lvlJc w:val="left"/>
+      <w:pPr>
+        <w:tabs>
+          <w:tab w:val="num" w:pos="3600"/>
+        </w:tabs>
+        <w:ind w:left="4080" w:hanging="480"/>
+      </w:pPr>
+    </w:lvl>
+    <w:lvl w:ilvl="6">
+      <w:numFmt w:val="bullet"/>
+      <w:lvlText w:val="•"/>
+      <w:lvlJc w:val="left"/>
+      <w:pPr>
+        <w:tabs>
+          <w:tab w:val="num" w:pos="4320"/>
+        </w:tabs>
+        <w:ind w:left="4800" w:hanging="480"/>
+      </w:pPr>
+    </w:lvl>
+    <w:lvl w:ilvl="7">
+      <w:numFmt w:val="decimal"/>
+      <w:lvlText w:val=""/>
+      <w:lvlJc w:val="left"/>
+    </w:lvl>
+    <w:lvl w:ilvl="8">
+      <w:numFmt w:val="decimal"/>
+      <w:lvlText w:val=""/>
+      <w:lvlJc w:val="left"/>
+    </w:lvl>
+  </w:abstractNum>
+  <w:abstractNum w:abstractNumId="1">
+    <w:nsid w:val="C3355A2E"/>
+    <w:multiLevelType w:val="multilevel"/>
+    <w:tmpl w:val="DB76CC2E"/>
+    <w:lvl w:ilvl="0">
+      <w:numFmt w:val="bullet"/>
       <w:lvlText w:val=" "/>
       <w:lvlJc w:val="left"/>
       <w:pPr>
@@ -542,10 +669,21 @@
         <w:ind w:left="4800" w:hanging="480"/>
       </w:pPr>
     </w:lvl>
+    <w:lvl w:ilvl="7">
+      <w:numFmt w:val="decimal"/>
+      <w:lvlText w:val=""/>
+      <w:lvlJc w:val="left"/>
+    </w:lvl>
+    <w:lvl w:ilvl="8">
+      <w:numFmt w:val="decimal"/>
+      <w:lvlText w:val=""/>
+      <w:lvlJc w:val="left"/>
+    </w:lvl>
   </w:abstractNum>
-  <w:abstractNum w:abstractNumId="990">
-    <w:nsid w:val="cc9c72f3"/>
+  <w:abstractNum w:abstractNumId="2">
+    <w:nsid w:val="E17F69BA"/>
     <w:multiLevelType w:val="multilevel"/>
+    <w:tmpl w:val="A9C8009C"/>
     <w:lvl w:ilvl="0">
       <w:numFmt w:val="bullet"/>
       <w:lvlText w:val=" "/>
@@ -623,117 +761,46 @@
         <w:ind w:left="4800" w:hanging="480"/>
       </w:pPr>
     </w:lvl>
-  </w:abstractNum>
-  <w:abstractNum w:abstractNumId="991">
-    <w:nsid w:val="2409764c"/>
-    <w:multiLevelType w:val="multilevel"/>
-    <w:lvl w:ilvl="0">
-      <w:numFmt w:val="bullet"/>
-      <w:lvlText w:val="•"/>
-      <w:lvlJc w:val="left"/>
-      <w:pPr>
-        <w:tabs>
-          <w:tab w:val="num" w:pos="0"/>
-        </w:tabs>
-        <w:ind w:left="480" w:hanging="480"/>
-      </w:pPr>
-    </w:lvl>
-    <w:lvl w:ilvl="1">
-      <w:numFmt w:val="bullet"/>
-      <w:lvlText w:val="–"/>
-      <w:lvlJc w:val="left"/>
-      <w:pPr>
-        <w:tabs>
-          <w:tab w:val="num" w:pos="720"/>
-        </w:tabs>
-        <w:ind w:left="1200" w:hanging="480"/>
-      </w:pPr>
-    </w:lvl>
-    <w:lvl w:ilvl="2">
-      <w:numFmt w:val="bullet"/>
-      <w:lvlText w:val="•"/>
-      <w:lvlJc w:val="left"/>
-      <w:pPr>
-        <w:tabs>
-          <w:tab w:val="num" w:pos="1440"/>
-        </w:tabs>
-        <w:ind w:left="1920" w:hanging="480"/>
-      </w:pPr>
-    </w:lvl>
-    <w:lvl w:ilvl="3">
-      <w:numFmt w:val="bullet"/>
-      <w:lvlText w:val="–"/>
-      <w:lvlJc w:val="left"/>
-      <w:pPr>
-        <w:tabs>
-          <w:tab w:val="num" w:pos="2160"/>
-        </w:tabs>
-        <w:ind w:left="2640" w:hanging="480"/>
-      </w:pPr>
-    </w:lvl>
-    <w:lvl w:ilvl="4">
-      <w:numFmt w:val="bullet"/>
-      <w:lvlText w:val="•"/>
-      <w:lvlJc w:val="left"/>
-      <w:pPr>
-        <w:tabs>
-          <w:tab w:val="num" w:pos="2880"/>
-        </w:tabs>
-        <w:ind w:left="3360" w:hanging="480"/>
-      </w:pPr>
-    </w:lvl>
-    <w:lvl w:ilvl="5">
-      <w:numFmt w:val="bullet"/>
-      <w:lvlText w:val="–"/>
-      <w:lvlJc w:val="left"/>
-      <w:pPr>
-        <w:tabs>
-          <w:tab w:val="num" w:pos="3600"/>
-        </w:tabs>
-        <w:ind w:left="4080" w:hanging="480"/>
-      </w:pPr>
-    </w:lvl>
-    <w:lvl w:ilvl="6">
-      <w:numFmt w:val="bullet"/>
-      <w:lvlText w:val="•"/>
-      <w:lvlJc w:val="left"/>
-      <w:pPr>
-        <w:tabs>
-          <w:tab w:val="num" w:pos="4320"/>
-        </w:tabs>
-        <w:ind w:left="4800" w:hanging="480"/>
-      </w:pPr>
+    <w:lvl w:ilvl="7">
+      <w:numFmt w:val="decimal"/>
+      <w:lvlText w:val=""/>
+      <w:lvlJc w:val="left"/>
+    </w:lvl>
+    <w:lvl w:ilvl="8">
+      <w:numFmt w:val="decimal"/>
+      <w:lvlText w:val=""/>
+      <w:lvlJc w:val="left"/>
     </w:lvl>
   </w:abstractNum>
   <w:num w:numId="1">
+    <w:abstractNumId w:val="2"/>
+  </w:num>
+  <w:num w:numId="2">
+    <w:abstractNumId w:val="1"/>
+  </w:num>
+  <w:num w:numId="3">
     <w:abstractNumId w:val="0"/>
   </w:num>
-  <w:num w:numId="1000">
-    <w:abstractNumId w:val="990"/>
+  <w:num w:numId="4">
+    <w:abstractNumId w:val="0"/>
   </w:num>
-  <w:num w:numId="1001">
-    <w:abstractNumId w:val="991"/>
+  <w:num w:numId="5">
+    <w:abstractNumId w:val="0"/>
   </w:num>
-  <w:num w:numId="1002">
-    <w:abstractNumId w:val="991"/>
+  <w:num w:numId="6">
+    <w:abstractNumId w:val="0"/>
   </w:num>
-  <w:num w:numId="1003">
-    <w:abstractNumId w:val="991"/>
+  <w:num w:numId="7">
+    <w:abstractNumId w:val="0"/>
   </w:num>
-  <w:num w:numId="1004">
-    <w:abstractNumId w:val="991"/>
-  </w:num>
-  <w:num w:numId="1005">
-    <w:abstractNumId w:val="991"/>
-  </w:num>
-  <w:num w:numId="1006">
-    <w:abstractNumId w:val="991"/>
+  <w:num w:numId="8">
+    <w:abstractNumId w:val="0"/>
   </w:num>
 </w:numbering>
 </file>
 
 <file path=word/styles.xml><?xml version="1.0" encoding="utf-8"?>
-<w:styles xmlns:r="http://schemas.openxmlformats.org/officeDocument/2006/relationships" xmlns:w="http://schemas.openxmlformats.org/wordprocessingml/2006/main">
+<w:styles xmlns:mc="http://schemas.openxmlformats.org/markup-compatibility/2006" xmlns:r="http://schemas.openxmlformats.org/officeDocument/2006/relationships" xmlns:w="http://schemas.openxmlformats.org/wordprocessingml/2006/main" xmlns:w14="http://schemas.microsoft.com/office/word/2010/wordml" mc:Ignorable="w14">
   <w:docDefaults>
     <w:rPrDefault>
       <w:rPr>
@@ -754,14 +821,145 @@
     <w:name w:val="Normal"/>
     <w:qFormat/>
   </w:style>
+  <w:style w:type="paragraph" w:styleId="Heading1">
+    <w:name w:val="heading 1"/>
+    <w:basedOn w:val="Normal"/>
+    <w:next w:val="BodyText"/>
+    <w:uiPriority w:val="9"/>
+    <w:qFormat/>
+    <w:pPr>
+      <w:keepNext/>
+      <w:keepLines/>
+      <w:spacing w:before="480" w:after="0"/>
+      <w:outlineLvl w:val="0"/>
+    </w:pPr>
+    <w:rPr>
+      <w:rFonts w:asciiTheme="majorHAnsi" w:eastAsiaTheme="majorEastAsia" w:hAnsiTheme="majorHAnsi" w:cstheme="majorBidi"/>
+      <w:b/>
+      <w:bCs/>
+      <w:color w:val="345A8A" w:themeColor="accent1" w:themeShade="B5"/>
+      <w:sz w:val="32"/>
+      <w:szCs w:val="32"/>
+    </w:rPr>
+  </w:style>
+  <w:style w:type="paragraph" w:styleId="Heading2">
+    <w:name w:val="heading 2"/>
+    <w:basedOn w:val="Normal"/>
+    <w:next w:val="BodyText"/>
+    <w:uiPriority w:val="9"/>
+    <w:unhideWhenUsed/>
+    <w:qFormat/>
+    <w:pPr>
+      <w:keepNext/>
+      <w:keepLines/>
+      <w:spacing w:before="200" w:after="0"/>
+      <w:outlineLvl w:val="1"/>
+    </w:pPr>
+    <w:rPr>
+      <w:rFonts w:asciiTheme="majorHAnsi" w:eastAsiaTheme="majorEastAsia" w:hAnsiTheme="majorHAnsi" w:cstheme="majorBidi"/>
+      <w:b/>
+      <w:bCs/>
+      <w:color w:val="4F81BD" w:themeColor="accent1"/>
+      <w:sz w:val="32"/>
+      <w:szCs w:val="32"/>
+    </w:rPr>
+  </w:style>
+  <w:style w:type="paragraph" w:styleId="Heading3">
+    <w:name w:val="heading 3"/>
+    <w:basedOn w:val="Normal"/>
+    <w:next w:val="BodyText"/>
+    <w:uiPriority w:val="9"/>
+    <w:unhideWhenUsed/>
+    <w:qFormat/>
+    <w:pPr>
+      <w:keepNext/>
+      <w:keepLines/>
+      <w:spacing w:before="200" w:after="0"/>
+      <w:outlineLvl w:val="2"/>
+    </w:pPr>
+    <w:rPr>
+      <w:rFonts w:asciiTheme="majorHAnsi" w:eastAsiaTheme="majorEastAsia" w:hAnsiTheme="majorHAnsi" w:cstheme="majorBidi"/>
+      <w:b/>
+      <w:bCs/>
+      <w:color w:val="4F81BD" w:themeColor="accent1"/>
+      <w:sz w:val="28"/>
+      <w:szCs w:val="28"/>
+    </w:rPr>
+  </w:style>
+  <w:style w:type="paragraph" w:styleId="Heading4">
+    <w:name w:val="heading 4"/>
+    <w:basedOn w:val="Normal"/>
+    <w:next w:val="BodyText"/>
+    <w:uiPriority w:val="9"/>
+    <w:unhideWhenUsed/>
+    <w:qFormat/>
+    <w:pPr>
+      <w:keepNext/>
+      <w:keepLines/>
+      <w:spacing w:before="200" w:after="0"/>
+      <w:outlineLvl w:val="3"/>
+    </w:pPr>
+    <w:rPr>
+      <w:rFonts w:asciiTheme="majorHAnsi" w:eastAsiaTheme="majorEastAsia" w:hAnsiTheme="majorHAnsi" w:cstheme="majorBidi"/>
+      <w:b/>
+      <w:bCs/>
+      <w:color w:val="4F81BD" w:themeColor="accent1"/>
+    </w:rPr>
+  </w:style>
+  <w:style w:type="paragraph" w:styleId="Heading5">
+    <w:name w:val="heading 5"/>
+    <w:basedOn w:val="Normal"/>
+    <w:next w:val="BodyText"/>
+    <w:uiPriority w:val="9"/>
+    <w:unhideWhenUsed/>
+    <w:qFormat/>
+    <w:pPr>
+      <w:keepNext/>
+      <w:keepLines/>
+      <w:spacing w:before="200" w:after="0"/>
+      <w:outlineLvl w:val="4"/>
+    </w:pPr>
+    <w:rPr>
+      <w:rFonts w:asciiTheme="majorHAnsi" w:eastAsiaTheme="majorEastAsia" w:hAnsiTheme="majorHAnsi" w:cstheme="majorBidi"/>
+      <w:i/>
+      <w:iCs/>
+      <w:color w:val="4F81BD" w:themeColor="accent1"/>
+    </w:rPr>
+  </w:style>
+  <w:style w:type="character" w:default="1" w:styleId="DefaultParagraphFont">
+    <w:name w:val="Default Paragraph Font"/>
+    <w:uiPriority w:val="1"/>
+    <w:semiHidden/>
+    <w:unhideWhenUsed/>
+  </w:style>
+  <w:style w:type="table" w:default="1" w:styleId="TableNormal">
+    <w:name w:val="Normal Table"/>
+    <w:uiPriority w:val="99"/>
+    <w:semiHidden/>
+    <w:unhideWhenUsed/>
+    <w:tblPr>
+      <w:tblInd w:w="0" w:type="dxa"/>
+      <w:tblCellMar>
+        <w:top w:w="0" w:type="dxa"/>
+        <w:left w:w="108" w:type="dxa"/>
+        <w:bottom w:w="0" w:type="dxa"/>
+        <w:right w:w="108" w:type="dxa"/>
+      </w:tblCellMar>
+    </w:tblPr>
+  </w:style>
+  <w:style w:type="numbering" w:default="1" w:styleId="NoList">
+    <w:name w:val="No List"/>
+    <w:uiPriority w:val="99"/>
+    <w:semiHidden/>
+    <w:unhideWhenUsed/>
+  </w:style>
   <w:style w:type="paragraph" w:styleId="BodyText">
     <w:name w:val="Body Text"/>
     <w:basedOn w:val="Normal"/>
-    <w:link w:val="BodyTextChar"/>
+    <w:qFormat/>
     <w:pPr>
       <w:spacing w:before="180" w:after="180"/>
     </w:pPr>
-    <w:qFormat/>
   </w:style>
   <w:style w:type="paragraph" w:customStyle="1" w:styleId="FirstParagraph">
     <w:name w:val="First Paragraph"/>
@@ -803,10 +1001,7 @@
     <w:next w:val="BodyText"/>
     <w:qFormat/>
     <w:pPr>
-      <w:keepNext/>
-      <w:keepLines/>
-      <w:spacing w:before="240" w:after="240"/>
-      <w:jc w:val="center"/>
+      <w:spacing w:before="240"/>
     </w:pPr>
     <w:rPr>
       <w:sz w:val="30"/>
@@ -851,119 +1046,7 @@
   <w:style w:type="paragraph" w:styleId="Bibliography">
     <w:name w:val="Bibliography"/>
     <w:basedOn w:val="Normal"/>
-    <w:next w:val="Bibliography"/>
     <w:qFormat/>
-    <w:pPr/>
-    <w:rPr/>
-  </w:style>
-  <w:style w:type="paragraph" w:styleId="Heading1">
-    <w:name w:val="Heading 1"/>
-    <w:basedOn w:val="Normal"/>
-    <w:next w:val="BodyText"/>
-    <w:uiPriority w:val="9"/>
-    <w:qFormat/>
-    <w:pPr>
-      <w:keepNext/>
-      <w:keepLines/>
-      <w:spacing w:before="480" w:after="0"/>
-      <w:outlineLvl w:val="0"/>
-    </w:pPr>
-    <w:rPr>
-      <w:rFonts w:asciiTheme="majorHAnsi" w:eastAsiaTheme="majorEastAsia" w:hAnsiTheme="majorHAnsi" w:cstheme="majorBidi"/>
-      <w:b/>
-      <w:bCs/>
-      <w:color w:val="345A8A" w:themeColor="accent1" w:themeShade="B5"/>
-      <w:sz w:val="32"/>
-      <w:szCs w:val="32"/>
-    </w:rPr>
-  </w:style>
-  <w:style w:type="paragraph" w:styleId="Heading2">
-    <w:name w:val="Heading 2"/>
-    <w:basedOn w:val="Normal"/>
-    <w:next w:val="BodyText"/>
-    <w:uiPriority w:val="9"/>
-    <w:unhideWhenUsed/>
-    <w:qFormat/>
-    <w:pPr>
-      <w:keepNext/>
-      <w:keepLines/>
-      <w:spacing w:before="200" w:after="0"/>
-      <w:outlineLvl w:val="1"/>
-    </w:pPr>
-    <w:rPr>
-      <w:rFonts w:asciiTheme="majorHAnsi" w:eastAsiaTheme="majorEastAsia" w:hAnsiTheme="majorHAnsi" w:cstheme="majorBidi"/>
-      <w:b/>
-      <w:bCs/>
-      <w:color w:val="4F81BD" w:themeColor="accent1"/>
-      <w:sz w:val="32"/>
-      <w:szCs w:val="32"/>
-    </w:rPr>
-  </w:style>
-  <w:style w:type="paragraph" w:styleId="Heading3">
-    <w:name w:val="Heading 3"/>
-    <w:basedOn w:val="Normal"/>
-    <w:next w:val="BodyText"/>
-    <w:uiPriority w:val="9"/>
-    <w:unhideWhenUsed/>
-    <w:qFormat/>
-    <w:pPr>
-      <w:keepNext/>
-      <w:keepLines/>
-      <w:spacing w:before="200" w:after="0"/>
-      <w:outlineLvl w:val="1"/>
-    </w:pPr>
-    <w:rPr>
-      <w:rFonts w:asciiTheme="majorHAnsi" w:eastAsiaTheme="majorEastAsia" w:hAnsiTheme="majorHAnsi" w:cstheme="majorBidi"/>
-      <w:b/>
-      <w:bCs/>
-      <w:color w:val="4F81BD" w:themeColor="accent1"/>
-      <w:sz w:val="28"/>
-      <w:szCs w:val="28"/>
-    </w:rPr>
-  </w:style>
-  <w:style w:type="paragraph" w:styleId="Heading4">
-    <w:name w:val="Heading 4"/>
-    <w:basedOn w:val="Normal"/>
-    <w:next w:val="BodyText"/>
-    <w:uiPriority w:val="9"/>
-    <w:unhideWhenUsed/>
-    <w:qFormat/>
-    <w:pPr>
-      <w:keepNext/>
-      <w:keepLines/>
-      <w:spacing w:before="200" w:after="0"/>
-      <w:outlineLvl w:val="1"/>
-    </w:pPr>
-    <w:rPr>
-      <w:rFonts w:asciiTheme="majorHAnsi" w:eastAsiaTheme="majorEastAsia" w:hAnsiTheme="majorHAnsi" w:cstheme="majorBidi"/>
-      <w:b/>
-      <w:bCs/>
-      <w:color w:val="4F81BD" w:themeColor="accent1"/>
-      <w:sz w:val="24"/>
-      <w:szCs w:val="24"/>
-    </w:rPr>
-  </w:style>
-  <w:style w:type="paragraph" w:styleId="Heading5">
-    <w:name w:val="Heading 5"/>
-    <w:basedOn w:val="Normal"/>
-    <w:next w:val="BodyText"/>
-    <w:uiPriority w:val="9"/>
-    <w:unhideWhenUsed/>
-    <w:qFormat/>
-    <w:pPr>
-      <w:keepNext/>
-      <w:keepLines/>
-      <w:spacing w:before="200" w:after="0"/>
-      <w:outlineLvl w:val="1"/>
-    </w:pPr>
-    <w:rPr>
-      <w:rFonts w:asciiTheme="majorHAnsi" w:eastAsiaTheme="majorEastAsia" w:hAnsiTheme="majorHAnsi" w:cstheme="majorBidi"/>
-      <w:i/>
-      <w:iCs/>
-      <w:color w:val="4F81BD" w:themeColor="accent1"/>
-      <w:sz w:val="24"/>
-      <w:szCs w:val="24"/>
-    </w:rPr>
   </w:style>
   <w:style w:type="paragraph" w:styleId="BlockText">
     <w:name w:val="Block Text"/>
@@ -974,7 +1057,6 @@
     <w:qFormat/>
     <w:pPr>
       <w:spacing w:before="100" w:after="100"/>
-      <w:ind w:firstLine="0"/>
     </w:pPr>
     <w:rPr>
       <w:rFonts w:asciiTheme="majorHAnsi" w:eastAsiaTheme="majorEastAsia" w:hAnsiTheme="majorHAnsi" w:cstheme="majorBidi"/>
@@ -984,32 +1066,11 @@
     </w:rPr>
   </w:style>
   <w:style w:type="paragraph" w:styleId="FootnoteText">
-    <w:name w:val="Footnote Text"/>
+    <w:name w:val="footnote text"/>
     <w:basedOn w:val="Normal"/>
-    <w:next w:val="FootnoteText"/>
     <w:uiPriority w:val="9"/>
     <w:unhideWhenUsed/>
     <w:qFormat/>
-  </w:style>
-  <w:style w:type="character" w:default="1" w:styleId="DefaultParagraphFont">
-    <w:name w:val="Default Paragraph Font"/>
-    <w:semiHidden/>
-    <w:unhideWhenUsed/>
-  </w:style>
-  <w:style w:type="table" w:default="1" w:styleId="TableNormal">
-    <w:name w:val="Normal Table"/>
-    <w:semiHidden/>
-    <w:unhideWhenUsed/>
-    <w:qFormat/>
-    <w:tblPr>
-      <w:tblInd w:w="0" w:type="dxa"/>
-      <w:tblCellMar>
-        <w:top w:w="0" w:type="dxa"/>
-        <w:left w:w="108" w:type="dxa"/>
-        <w:bottom w:w="0" w:type="dxa"/>
-        <w:right w:w="108" w:type="dxa"/>
-      </w:tblCellMar>
-    </w:tblPr>
   </w:style>
   <w:style w:type="paragraph" w:customStyle="1" w:styleId="DefinitionTerm">
     <w:name w:val="Definition Term"/>
@@ -1029,11 +1090,11 @@
     <w:basedOn w:val="Normal"/>
   </w:style>
   <w:style w:type="paragraph" w:styleId="Caption">
-    <w:name w:val="Caption"/>
+    <w:name w:val="caption"/>
     <w:basedOn w:val="Normal"/>
-    <w:link w:val="BodyTextChar"/>
+    <w:link w:val="CaptionChar"/>
     <w:pPr>
-      <w:spacing w:before="0" w:after="120"/>
+      <w:spacing w:after="120"/>
     </w:pPr>
     <w:rPr>
       <w:i/>
@@ -1054,36 +1115,37 @@
     <w:name w:val="Figure"/>
     <w:basedOn w:val="Normal"/>
   </w:style>
-  <w:style w:type="paragraph" w:customStyle="1" w:styleId="FigureWithCaption">
+  <w:style w:type="paragraph" w:customStyle="1" w:styleId="FigurewithCaption">
     <w:name w:val="Figure with Caption"/>
     <w:basedOn w:val="Figure"/>
     <w:pPr>
       <w:keepNext/>
     </w:pPr>
   </w:style>
-  <w:style w:type="character" w:customStyle="1" w:styleId="BodyTextChar">
-    <w:name w:val="Body Text Char"/>
+  <w:style w:type="character" w:customStyle="1" w:styleId="CaptionChar">
+    <w:name w:val="Caption Char"/>
     <w:basedOn w:val="DefaultParagraphFont"/>
-    <w:link w:val="BodyText"/>
+    <w:link w:val="Caption"/>
   </w:style>
   <w:style w:type="character" w:customStyle="1" w:styleId="VerbatimChar">
     <w:name w:val="Verbatim Char"/>
-    <w:basedOn w:val="BodyTextChar"/>
+    <w:basedOn w:val="CaptionChar"/>
+    <w:link w:val="SourceCode"/>
     <w:rPr>
       <w:rFonts w:ascii="Consolas" w:hAnsi="Consolas"/>
       <w:sz w:val="22"/>
     </w:rPr>
   </w:style>
   <w:style w:type="character" w:styleId="FootnoteReference">
-    <w:name w:val="Footnote Reference"/>
-    <w:basedOn w:val="BodyTextChar"/>
+    <w:name w:val="footnote reference"/>
+    <w:basedOn w:val="CaptionChar"/>
     <w:rPr>
       <w:vertAlign w:val="superscript"/>
     </w:rPr>
   </w:style>
   <w:style w:type="character" w:styleId="Hyperlink">
     <w:name w:val="Hyperlink"/>
-    <w:basedOn w:val="BodyTextChar"/>
+    <w:basedOn w:val="CaptionChar"/>
     <w:rPr>
       <w:color w:val="4F81BD" w:themeColor="accent1"/>
     </w:rPr>
@@ -1100,7 +1162,6 @@
       <w:outlineLvl w:val="9"/>
     </w:pPr>
     <w:rPr>
-      <w:rFonts w:asciiTheme="majorHAnsi" w:eastAsiaTheme="majorEastAsia" w:hAnsiTheme="majorHAnsi" w:cstheme="majorBidi"/>
       <w:b w:val="0"/>
       <w:bCs w:val="0"/>
       <w:color w:val="365F91" w:themeColor="accent1" w:themeShade="BF"/>
@@ -1111,230 +1172,482 @@
     <w:basedOn w:val="Normal"/>
     <w:link w:val="VerbatimChar"/>
     <w:pPr>
-      <w:wordWrap w:val="off"/>
-      <w:noProof/>
+      <w:wordWrap w:val="0"/>
     </w:pPr>
   </w:style>
   <w:style w:type="character" w:customStyle="1" w:styleId="KeywordTok">
     <w:name w:val="KeywordTok"/>
     <w:basedOn w:val="VerbatimChar"/>
     <w:rPr>
+      <w:rFonts w:ascii="Consolas" w:hAnsi="Consolas"/>
+      <w:b/>
       <w:color w:val="007020"/>
-      <w:b/>
+      <w:sz w:val="22"/>
     </w:rPr>
   </w:style>
   <w:style w:type="character" w:customStyle="1" w:styleId="DataTypeTok">
     <w:name w:val="DataTypeTok"/>
     <w:basedOn w:val="VerbatimChar"/>
     <w:rPr>
+      <w:rFonts w:ascii="Consolas" w:hAnsi="Consolas"/>
       <w:color w:val="902000"/>
+      <w:sz w:val="22"/>
     </w:rPr>
   </w:style>
   <w:style w:type="character" w:customStyle="1" w:styleId="DecValTok">
     <w:name w:val="DecValTok"/>
     <w:basedOn w:val="VerbatimChar"/>
     <w:rPr>
-      <w:color w:val="40a070"/>
+      <w:rFonts w:ascii="Consolas" w:hAnsi="Consolas"/>
+      <w:color w:val="40A070"/>
+      <w:sz w:val="22"/>
     </w:rPr>
   </w:style>
   <w:style w:type="character" w:customStyle="1" w:styleId="BaseNTok">
     <w:name w:val="BaseNTok"/>
     <w:basedOn w:val="VerbatimChar"/>
     <w:rPr>
-      <w:color w:val="40a070"/>
+      <w:rFonts w:ascii="Consolas" w:hAnsi="Consolas"/>
+      <w:color w:val="40A070"/>
+      <w:sz w:val="22"/>
     </w:rPr>
   </w:style>
   <w:style w:type="character" w:customStyle="1" w:styleId="FloatTok">
     <w:name w:val="FloatTok"/>
     <w:basedOn w:val="VerbatimChar"/>
     <w:rPr>
-      <w:color w:val="40a070"/>
+      <w:rFonts w:ascii="Consolas" w:hAnsi="Consolas"/>
+      <w:color w:val="40A070"/>
+      <w:sz w:val="22"/>
     </w:rPr>
   </w:style>
   <w:style w:type="character" w:customStyle="1" w:styleId="ConstantTok">
     <w:name w:val="ConstantTok"/>
     <w:basedOn w:val="VerbatimChar"/>
     <w:rPr>
+      <w:rFonts w:ascii="Consolas" w:hAnsi="Consolas"/>
       <w:color w:val="880000"/>
+      <w:sz w:val="22"/>
     </w:rPr>
   </w:style>
   <w:style w:type="character" w:customStyle="1" w:styleId="CharTok">
     <w:name w:val="CharTok"/>
     <w:basedOn w:val="VerbatimChar"/>
     <w:rPr>
-      <w:color w:val="4070a0"/>
+      <w:rFonts w:ascii="Consolas" w:hAnsi="Consolas"/>
+      <w:color w:val="4070A0"/>
+      <w:sz w:val="22"/>
     </w:rPr>
   </w:style>
   <w:style w:type="character" w:customStyle="1" w:styleId="SpecialCharTok">
     <w:name w:val="SpecialCharTok"/>
     <w:basedOn w:val="VerbatimChar"/>
     <w:rPr>
-      <w:color w:val="4070a0"/>
+      <w:rFonts w:ascii="Consolas" w:hAnsi="Consolas"/>
+      <w:color w:val="4070A0"/>
+      <w:sz w:val="22"/>
     </w:rPr>
   </w:style>
   <w:style w:type="character" w:customStyle="1" w:styleId="StringTok">
     <w:name w:val="StringTok"/>
     <w:basedOn w:val="VerbatimChar"/>
     <w:rPr>
-      <w:color w:val="4070a0"/>
+      <w:rFonts w:ascii="Consolas" w:hAnsi="Consolas"/>
+      <w:color w:val="4070A0"/>
+      <w:sz w:val="22"/>
     </w:rPr>
   </w:style>
   <w:style w:type="character" w:customStyle="1" w:styleId="VerbatimStringTok">
     <w:name w:val="VerbatimStringTok"/>
     <w:basedOn w:val="VerbatimChar"/>
     <w:rPr>
-      <w:color w:val="4070a0"/>
+      <w:rFonts w:ascii="Consolas" w:hAnsi="Consolas"/>
+      <w:color w:val="4070A0"/>
+      <w:sz w:val="22"/>
     </w:rPr>
   </w:style>
   <w:style w:type="character" w:customStyle="1" w:styleId="SpecialStringTok">
     <w:name w:val="SpecialStringTok"/>
     <w:basedOn w:val="VerbatimChar"/>
     <w:rPr>
-      <w:color w:val="bb6688"/>
+      <w:rFonts w:ascii="Consolas" w:hAnsi="Consolas"/>
+      <w:color w:val="BB6688"/>
+      <w:sz w:val="22"/>
     </w:rPr>
   </w:style>
   <w:style w:type="character" w:customStyle="1" w:styleId="ImportTok">
     <w:name w:val="ImportTok"/>
     <w:basedOn w:val="VerbatimChar"/>
-    <w:rPr/>
+    <w:rPr>
+      <w:rFonts w:ascii="Consolas" w:hAnsi="Consolas"/>
+      <w:sz w:val="22"/>
+    </w:rPr>
   </w:style>
   <w:style w:type="character" w:customStyle="1" w:styleId="CommentTok">
     <w:name w:val="CommentTok"/>
     <w:basedOn w:val="VerbatimChar"/>
     <w:rPr>
-      <w:color w:val="60a0b0"/>
+      <w:rFonts w:ascii="Consolas" w:hAnsi="Consolas"/>
       <w:i/>
+      <w:color w:val="60A0B0"/>
+      <w:sz w:val="22"/>
     </w:rPr>
   </w:style>
   <w:style w:type="character" w:customStyle="1" w:styleId="DocumentationTok">
     <w:name w:val="DocumentationTok"/>
     <w:basedOn w:val="VerbatimChar"/>
     <w:rPr>
-      <w:color w:val="ba2121"/>
+      <w:rFonts w:ascii="Consolas" w:hAnsi="Consolas"/>
       <w:i/>
+      <w:color w:val="BA2121"/>
+      <w:sz w:val="22"/>
     </w:rPr>
   </w:style>
   <w:style w:type="character" w:customStyle="1" w:styleId="AnnotationTok">
     <w:name w:val="AnnotationTok"/>
     <w:basedOn w:val="VerbatimChar"/>
     <w:rPr>
-      <w:color w:val="60a0b0"/>
+      <w:rFonts w:ascii="Consolas" w:hAnsi="Consolas"/>
       <w:b/>
       <w:i/>
+      <w:color w:val="60A0B0"/>
+      <w:sz w:val="22"/>
     </w:rPr>
   </w:style>
   <w:style w:type="character" w:customStyle="1" w:styleId="CommentVarTok">
     <w:name w:val="CommentVarTok"/>
     <w:basedOn w:val="VerbatimChar"/>
     <w:rPr>
-      <w:color w:val="60a0b0"/>
+      <w:rFonts w:ascii="Consolas" w:hAnsi="Consolas"/>
       <w:b/>
       <w:i/>
+      <w:color w:val="60A0B0"/>
+      <w:sz w:val="22"/>
     </w:rPr>
   </w:style>
   <w:style w:type="character" w:customStyle="1" w:styleId="OtherTok">
     <w:name w:val="OtherTok"/>
     <w:basedOn w:val="VerbatimChar"/>
     <w:rPr>
+      <w:rFonts w:ascii="Consolas" w:hAnsi="Consolas"/>
       <w:color w:val="007020"/>
+      <w:sz w:val="22"/>
     </w:rPr>
   </w:style>
   <w:style w:type="character" w:customStyle="1" w:styleId="FunctionTok">
     <w:name w:val="FunctionTok"/>
     <w:basedOn w:val="VerbatimChar"/>
     <w:rPr>
-      <w:color w:val="06287e"/>
+      <w:rFonts w:ascii="Consolas" w:hAnsi="Consolas"/>
+      <w:color w:val="06287E"/>
+      <w:sz w:val="22"/>
     </w:rPr>
   </w:style>
   <w:style w:type="character" w:customStyle="1" w:styleId="VariableTok">
     <w:name w:val="VariableTok"/>
     <w:basedOn w:val="VerbatimChar"/>
     <w:rPr>
-      <w:color w:val="19177c"/>
+      <w:rFonts w:ascii="Consolas" w:hAnsi="Consolas"/>
+      <w:color w:val="19177C"/>
+      <w:sz w:val="22"/>
     </w:rPr>
   </w:style>
   <w:style w:type="character" w:customStyle="1" w:styleId="ControlFlowTok">
     <w:name w:val="ControlFlowTok"/>
     <w:basedOn w:val="VerbatimChar"/>
     <w:rPr>
+      <w:rFonts w:ascii="Consolas" w:hAnsi="Consolas"/>
+      <w:b/>
       <w:color w:val="007020"/>
-      <w:b/>
+      <w:sz w:val="22"/>
     </w:rPr>
   </w:style>
   <w:style w:type="character" w:customStyle="1" w:styleId="OperatorTok">
     <w:name w:val="OperatorTok"/>
     <w:basedOn w:val="VerbatimChar"/>
     <w:rPr>
+      <w:rFonts w:ascii="Consolas" w:hAnsi="Consolas"/>
       <w:color w:val="666666"/>
+      <w:sz w:val="22"/>
     </w:rPr>
   </w:style>
   <w:style w:type="character" w:customStyle="1" w:styleId="BuiltInTok">
     <w:name w:val="BuiltInTok"/>
     <w:basedOn w:val="VerbatimChar"/>
-    <w:rPr/>
+    <w:rPr>
+      <w:rFonts w:ascii="Consolas" w:hAnsi="Consolas"/>
+      <w:sz w:val="22"/>
+    </w:rPr>
   </w:style>
   <w:style w:type="character" w:customStyle="1" w:styleId="ExtensionTok">
     <w:name w:val="ExtensionTok"/>
     <w:basedOn w:val="VerbatimChar"/>
-    <w:rPr/>
+    <w:rPr>
+      <w:rFonts w:ascii="Consolas" w:hAnsi="Consolas"/>
+      <w:sz w:val="22"/>
+    </w:rPr>
   </w:style>
   <w:style w:type="character" w:customStyle="1" w:styleId="PreprocessorTok">
     <w:name w:val="PreprocessorTok"/>
     <w:basedOn w:val="VerbatimChar"/>
     <w:rPr>
-      <w:color w:val="bc7a00"/>
+      <w:rFonts w:ascii="Consolas" w:hAnsi="Consolas"/>
+      <w:color w:val="BC7A00"/>
+      <w:sz w:val="22"/>
     </w:rPr>
   </w:style>
   <w:style w:type="character" w:customStyle="1" w:styleId="AttributeTok">
     <w:name w:val="AttributeTok"/>
     <w:basedOn w:val="VerbatimChar"/>
     <w:rPr>
-      <w:color w:val="7d9029"/>
+      <w:rFonts w:ascii="Consolas" w:hAnsi="Consolas"/>
+      <w:color w:val="7D9029"/>
+      <w:sz w:val="22"/>
     </w:rPr>
   </w:style>
   <w:style w:type="character" w:customStyle="1" w:styleId="RegionMarkerTok">
     <w:name w:val="RegionMarkerTok"/>
     <w:basedOn w:val="VerbatimChar"/>
-    <w:rPr/>
+    <w:rPr>
+      <w:rFonts w:ascii="Consolas" w:hAnsi="Consolas"/>
+      <w:sz w:val="22"/>
+    </w:rPr>
   </w:style>
   <w:style w:type="character" w:customStyle="1" w:styleId="InformationTok">
     <w:name w:val="InformationTok"/>
     <w:basedOn w:val="VerbatimChar"/>
     <w:rPr>
-      <w:color w:val="60a0b0"/>
+      <w:rFonts w:ascii="Consolas" w:hAnsi="Consolas"/>
       <w:b/>
       <w:i/>
+      <w:color w:val="60A0B0"/>
+      <w:sz w:val="22"/>
     </w:rPr>
   </w:style>
   <w:style w:type="character" w:customStyle="1" w:styleId="WarningTok">
     <w:name w:val="WarningTok"/>
     <w:basedOn w:val="VerbatimChar"/>
     <w:rPr>
-      <w:color w:val="60a0b0"/>
+      <w:rFonts w:ascii="Consolas" w:hAnsi="Consolas"/>
       <w:b/>
       <w:i/>
+      <w:color w:val="60A0B0"/>
+      <w:sz w:val="22"/>
     </w:rPr>
   </w:style>
   <w:style w:type="character" w:customStyle="1" w:styleId="AlertTok">
     <w:name w:val="AlertTok"/>
     <w:basedOn w:val="VerbatimChar"/>
     <w:rPr>
-      <w:color w:val="ff0000"/>
+      <w:rFonts w:ascii="Consolas" w:hAnsi="Consolas"/>
       <w:b/>
+      <w:color w:val="FF0000"/>
+      <w:sz w:val="22"/>
     </w:rPr>
   </w:style>
   <w:style w:type="character" w:customStyle="1" w:styleId="ErrorTok">
     <w:name w:val="ErrorTok"/>
     <w:basedOn w:val="VerbatimChar"/>
     <w:rPr>
-      <w:color w:val="ff0000"/>
+      <w:rFonts w:ascii="Consolas" w:hAnsi="Consolas"/>
       <w:b/>
+      <w:color w:val="FF0000"/>
+      <w:sz w:val="22"/>
     </w:rPr>
   </w:style>
   <w:style w:type="character" w:customStyle="1" w:styleId="NormalTok">
     <w:name w:val="NormalTok"/>
     <w:basedOn w:val="VerbatimChar"/>
-    <w:rPr/>
+    <w:rPr>
+      <w:rFonts w:ascii="Consolas" w:hAnsi="Consolas"/>
+      <w:sz w:val="22"/>
+    </w:rPr>
+  </w:style>
+</w:styles>
+</file>
+
+<file path=word/stylesWithEffects.xml><?xml version="1.0" encoding="utf-8"?>
+<w:styles xmlns:wpc="http://schemas.microsoft.com/office/word/2010/wordprocessingCanvas" xmlns:mo="http://schemas.microsoft.com/office/mac/office/2008/main" xmlns:mc="http://schemas.openxmlformats.org/markup-compatibility/2006" xmlns:mv="urn:schemas-microsoft-com:mac:vml" xmlns:o="urn:schemas-microsoft-com:office:office" xmlns:r="http://schemas.openxmlformats.org/officeDocument/2006/relationships" xmlns:m="http://schemas.openxmlformats.org/officeDocument/2006/math" xmlns:v="urn:schemas-microsoft-com:vml" xmlns:wp14="http://schemas.microsoft.com/office/word/2010/wordprocessingDrawing" xmlns:wp="http://schemas.openxmlformats.org/drawingml/2006/wordprocessingDrawing" xmlns:w10="urn:schemas-microsoft-com:office:word" xmlns:w="http://schemas.openxmlformats.org/wordprocessingml/2006/main" xmlns:w14="http://schemas.microsoft.com/office/word/2010/wordml" xmlns:wpg="http://schemas.microsoft.com/office/word/2010/wordprocessingGroup" xmlns:wpi="http://schemas.microsoft.com/office/word/2010/wordprocessingInk" xmlns:wne="http://schemas.microsoft.com/office/word/2006/wordml" xmlns:wps="http://schemas.microsoft.com/office/word/2010/wordprocessingShape" mc:Ignorable="w14 wp14">
+  <w:docDefaults>
+    <w:rPrDefault>
+      <w:rPr>
+        <w:rFonts w:asciiTheme="minorHAnsi" w:eastAsiaTheme="minorEastAsia" w:hAnsiTheme="minorHAnsi" w:cstheme="minorBidi"/>
+        <w:sz w:val="24"/>
+        <w:szCs w:val="24"/>
+        <w:lang w:val="en-US" w:eastAsia="ja-JP" w:bidi="ar-SA"/>
+      </w:rPr>
+    </w:rPrDefault>
+    <w:pPrDefault/>
+  </w:docDefaults>
+  <w:latentStyles w:defLockedState="0" w:defUIPriority="99" w:defSemiHidden="1" w:defUnhideWhenUsed="1" w:defQFormat="0" w:count="276">
+    <w:lsdException w:name="Normal" w:semiHidden="0" w:uiPriority="0" w:unhideWhenUsed="0" w:qFormat="1"/>
+    <w:lsdException w:name="heading 1" w:semiHidden="0" w:uiPriority="9" w:unhideWhenUsed="0" w:qFormat="1"/>
+    <w:lsdException w:name="heading 2" w:uiPriority="9" w:qFormat="1"/>
+    <w:lsdException w:name="heading 3" w:uiPriority="9" w:qFormat="1"/>
+    <w:lsdException w:name="heading 4" w:uiPriority="9" w:qFormat="1"/>
+    <w:lsdException w:name="heading 5" w:uiPriority="9" w:qFormat="1"/>
+    <w:lsdException w:name="heading 6" w:uiPriority="9" w:qFormat="1"/>
+    <w:lsdException w:name="heading 7" w:uiPriority="9" w:qFormat="1"/>
+    <w:lsdException w:name="heading 8" w:uiPriority="9" w:qFormat="1"/>
+    <w:lsdException w:name="heading 9" w:uiPriority="9" w:qFormat="1"/>
+    <w:lsdException w:name="toc 1" w:uiPriority="39"/>
+    <w:lsdException w:name="toc 2" w:uiPriority="39"/>
+    <w:lsdException w:name="toc 3" w:uiPriority="39"/>
+    <w:lsdException w:name="toc 4" w:uiPriority="39"/>
+    <w:lsdException w:name="toc 5" w:uiPriority="39"/>
+    <w:lsdException w:name="toc 6" w:uiPriority="39"/>
+    <w:lsdException w:name="toc 7" w:uiPriority="39"/>
+    <w:lsdException w:name="toc 8" w:uiPriority="39"/>
+    <w:lsdException w:name="toc 9" w:uiPriority="39"/>
+    <w:lsdException w:name="caption" w:uiPriority="35" w:qFormat="1"/>
+    <w:lsdException w:name="Title" w:semiHidden="0" w:uiPriority="10" w:unhideWhenUsed="0" w:qFormat="1"/>
+    <w:lsdException w:name="Default Paragraph Font" w:uiPriority="1"/>
+    <w:lsdException w:name="Subtitle" w:semiHidden="0" w:uiPriority="11" w:unhideWhenUsed="0" w:qFormat="1"/>
+    <w:lsdException w:name="Strong" w:semiHidden="0" w:uiPriority="22" w:unhideWhenUsed="0" w:qFormat="1"/>
+    <w:lsdException w:name="Emphasis" w:semiHidden="0" w:uiPriority="20" w:unhideWhenUsed="0" w:qFormat="1"/>
+    <w:lsdException w:name="Table Grid" w:semiHidden="0" w:uiPriority="59" w:unhideWhenUsed="0"/>
+    <w:lsdException w:name="Placeholder Text" w:unhideWhenUsed="0"/>
+    <w:lsdException w:name="No Spacing" w:semiHidden="0" w:uiPriority="1" w:unhideWhenUsed="0" w:qFormat="1"/>
+    <w:lsdException w:name="Light Shading" w:semiHidden="0" w:uiPriority="60" w:unhideWhenUsed="0"/>
+    <w:lsdException w:name="Light List" w:semiHidden="0" w:uiPriority="61" w:unhideWhenUsed="0"/>
+    <w:lsdException w:name="Light Grid" w:semiHidden="0" w:uiPriority="62" w:unhideWhenUsed="0"/>
+    <w:lsdException w:name="Medium Shading 1" w:semiHidden="0" w:uiPriority="63" w:unhideWhenUsed="0"/>
+    <w:lsdException w:name="Medium Shading 2" w:semiHidden="0" w:uiPriority="64" w:unhideWhenUsed="0"/>
+    <w:lsdException w:name="Medium List 1" w:semiHidden="0" w:uiPriority="65" w:unhideWhenUsed="0"/>
+    <w:lsdException w:name="Medium List 2" w:semiHidden="0" w:uiPriority="66" w:unhideWhenUsed="0"/>
+    <w:lsdException w:name="Medium Grid 1" w:semiHidden="0" w:uiPriority="67" w:unhideWhenUsed="0"/>
+    <w:lsdException w:name="Medium Grid 2" w:semiHidden="0" w:uiPriority="68" w:unhideWhenUsed="0"/>
+    <w:lsdException w:name="Medium Grid 3" w:semiHidden="0" w:uiPriority="69" w:unhideWhenUsed="0"/>
+    <w:lsdException w:name="Dark List" w:semiHidden="0" w:uiPriority="70" w:unhideWhenUsed="0"/>
+    <w:lsdException w:name="Colorful Shading" w:semiHidden="0" w:uiPriority="71" w:unhideWhenUsed="0"/>
+    <w:lsdException w:name="Colorful List" w:semiHidden="0" w:uiPriority="72" w:unhideWhenUsed="0"/>
+    <w:lsdException w:name="Colorful Grid" w:semiHidden="0" w:uiPriority="73" w:unhideWhenUsed="0"/>
+    <w:lsdException w:name="Light Shading Accent 1" w:semiHidden="0" w:uiPriority="60" w:unhideWhenUsed="0"/>
+    <w:lsdException w:name="Light List Accent 1" w:semiHidden="0" w:uiPriority="61" w:unhideWhenUsed="0"/>
+    <w:lsdException w:name="Light Grid Accent 1" w:semiHidden="0" w:uiPriority="62" w:unhideWhenUsed="0"/>
+    <w:lsdException w:name="Medium Shading 1 Accent 1" w:semiHidden="0" w:uiPriority="63" w:unhideWhenUsed="0"/>
+    <w:lsdException w:name="Medium Shading 2 Accent 1" w:semiHidden="0" w:uiPriority="64" w:unhideWhenUsed="0"/>
+    <w:lsdException w:name="Medium List 1 Accent 1" w:semiHidden="0" w:uiPriority="65" w:unhideWhenUsed="0"/>
+    <w:lsdException w:name="Revision" w:unhideWhenUsed="0"/>
+    <w:lsdException w:name="List Paragraph" w:semiHidden="0" w:uiPriority="34" w:unhideWhenUsed="0" w:qFormat="1"/>
+    <w:lsdException w:name="Quote" w:semiHidden="0" w:uiPriority="29" w:unhideWhenUsed="0" w:qFormat="1"/>
+    <w:lsdException w:name="Intense Quote" w:semiHidden="0" w:uiPriority="30" w:unhideWhenUsed="0" w:qFormat="1"/>
+    <w:lsdException w:name="Medium List 2 Accent 1" w:semiHidden="0" w:uiPriority="66" w:unhideWhenUsed="0"/>
+    <w:lsdException w:name="Medium Grid 1 Accent 1" w:semiHidden="0" w:uiPriority="67" w:unhideWhenUsed="0"/>
+    <w:lsdException w:name="Medium Grid 2 Accent 1" w:semiHidden="0" w:uiPriority="68" w:unhideWhenUsed="0"/>
+    <w:lsdException w:name="Medium Grid 3 Accent 1" w:semiHidden="0" w:uiPriority="69" w:unhideWhenUsed="0"/>
+    <w:lsdException w:name="Dark List Accent 1" w:semiHidden="0" w:uiPriority="70" w:unhideWhenUsed="0"/>
+    <w:lsdException w:name="Colorful Shading Accent 1" w:semiHidden="0" w:uiPriority="71" w:unhideWhenUsed="0"/>
+    <w:lsdException w:name="Colorful List Accent 1" w:semiHidden="0" w:uiPriority="72" w:unhideWhenUsed="0"/>
+    <w:lsdException w:name="Colorful Grid Accent 1" w:semiHidden="0" w:uiPriority="73" w:unhideWhenUsed="0"/>
+    <w:lsdException w:name="Light Shading Accent 2" w:semiHidden="0" w:uiPriority="60" w:unhideWhenUsed="0"/>
+    <w:lsdException w:name="Light List Accent 2" w:semiHidden="0" w:uiPriority="61" w:unhideWhenUsed="0"/>
+    <w:lsdException w:name="Light Grid Accent 2" w:semiHidden="0" w:uiPriority="62" w:unhideWhenUsed="0"/>
+    <w:lsdException w:name="Medium Shading 1 Accent 2" w:semiHidden="0" w:uiPriority="63" w:unhideWhenUsed="0"/>
+    <w:lsdException w:name="Medium Shading 2 Accent 2" w:semiHidden="0" w:uiPriority="64" w:unhideWhenUsed="0"/>
+    <w:lsdException w:name="Medium List 1 Accent 2" w:semiHidden="0" w:uiPriority="65" w:unhideWhenUsed="0"/>
+    <w:lsdException w:name="Medium List 2 Accent 2" w:semiHidden="0" w:uiPriority="66" w:unhideWhenUsed="0"/>
+    <w:lsdException w:name="Medium Grid 1 Accent 2" w:semiHidden="0" w:uiPriority="67" w:unhideWhenUsed="0"/>
+    <w:lsdException w:name="Medium Grid 2 Accent 2" w:semiHidden="0" w:uiPriority="68" w:unhideWhenUsed="0"/>
+    <w:lsdException w:name="Medium Grid 3 Accent 2" w:semiHidden="0" w:uiPriority="69" w:unhideWhenUsed="0"/>
+    <w:lsdException w:name="Dark List Accent 2" w:semiHidden="0" w:uiPriority="70" w:unhideWhenUsed="0"/>
+    <w:lsdException w:name="Colorful Shading Accent 2" w:semiHidden="0" w:uiPriority="71" w:unhideWhenUsed="0"/>
+    <w:lsdException w:name="Colorful List Accent 2" w:semiHidden="0" w:uiPriority="72" w:unhideWhenUsed="0"/>
+    <w:lsdException w:name="Colorful Grid Accent 2" w:semiHidden="0" w:uiPriority="73" w:unhideWhenUsed="0"/>
+    <w:lsdException w:name="Light Shading Accent 3" w:semiHidden="0" w:uiPriority="60" w:unhideWhenUsed="0"/>
+    <w:lsdException w:name="Light List Accent 3" w:semiHidden="0" w:uiPriority="61" w:unhideWhenUsed="0"/>
+    <w:lsdException w:name="Light Grid Accent 3" w:semiHidden="0" w:uiPriority="62" w:unhideWhenUsed="0"/>
+    <w:lsdException w:name="Medium Shading 1 Accent 3" w:semiHidden="0" w:uiPriority="63" w:unhideWhenUsed="0"/>
+    <w:lsdException w:name="Medium Shading 2 Accent 3" w:semiHidden="0" w:uiPriority="64" w:unhideWhenUsed="0"/>
+    <w:lsdException w:name="Medium List 1 Accent 3" w:semiHidden="0" w:uiPriority="65" w:unhideWhenUsed="0"/>
+    <w:lsdException w:name="Medium List 2 Accent 3" w:semiHidden="0" w:uiPriority="66" w:unhideWhenUsed="0"/>
+    <w:lsdException w:name="Medium Grid 1 Accent 3" w:semiHidden="0" w:uiPriority="67" w:unhideWhenUsed="0"/>
+    <w:lsdException w:name="Medium Grid 2 Accent 3" w:semiHidden="0" w:uiPriority="68" w:unhideWhenUsed="0"/>
+    <w:lsdException w:name="Medium Grid 3 Accent 3" w:semiHidden="0" w:uiPriority="69" w:unhideWhenUsed="0"/>
+    <w:lsdException w:name="Dark List Accent 3" w:semiHidden="0" w:uiPriority="70" w:unhideWhenUsed="0"/>
+    <w:lsdException w:name="Colorful Shading Accent 3" w:semiHidden="0" w:uiPriority="71" w:unhideWhenUsed="0"/>
+    <w:lsdException w:name="Colorful List Accent 3" w:semiHidden="0" w:uiPriority="72" w:unhideWhenUsed="0"/>
+    <w:lsdException w:name="Colorful Grid Accent 3" w:semiHidden="0" w:uiPriority="73" w:unhideWhenUsed="0"/>
+    <w:lsdException w:name="Light Shading Accent 4" w:semiHidden="0" w:uiPriority="60" w:unhideWhenUsed="0"/>
+    <w:lsdException w:name="Light List Accent 4" w:semiHidden="0" w:uiPriority="61" w:unhideWhenUsed="0"/>
+    <w:lsdException w:name="Light Grid Accent 4" w:semiHidden="0" w:uiPriority="62" w:unhideWhenUsed="0"/>
+    <w:lsdException w:name="Medium Shading 1 Accent 4" w:semiHidden="0" w:uiPriority="63" w:unhideWhenUsed="0"/>
+    <w:lsdException w:name="Medium Shading 2 Accent 4" w:semiHidden="0" w:uiPriority="64" w:unhideWhenUsed="0"/>
+    <w:lsdException w:name="Medium List 1 Accent 4" w:semiHidden="0" w:uiPriority="65" w:unhideWhenUsed="0"/>
+    <w:lsdException w:name="Medium List 2 Accent 4" w:semiHidden="0" w:uiPriority="66" w:unhideWhenUsed="0"/>
+    <w:lsdException w:name="Medium Grid 1 Accent 4" w:semiHidden="0" w:uiPriority="67" w:unhideWhenUsed="0"/>
+    <w:lsdException w:name="Medium Grid 2 Accent 4" w:semiHidden="0" w:uiPriority="68" w:unhideWhenUsed="0"/>
+    <w:lsdException w:name="Medium Grid 3 Accent 4" w:semiHidden="0" w:uiPriority="69" w:unhideWhenUsed="0"/>
+    <w:lsdException w:name="Dark List Accent 4" w:semiHidden="0" w:uiPriority="70" w:unhideWhenUsed="0"/>
+    <w:lsdException w:name="Colorful Shading Accent 4" w:semiHidden="0" w:uiPriority="71" w:unhideWhenUsed="0"/>
+    <w:lsdException w:name="Colorful List Accent 4" w:semiHidden="0" w:uiPriority="72" w:unhideWhenUsed="0"/>
+    <w:lsdException w:name="Colorful Grid Accent 4" w:semiHidden="0" w:uiPriority="73" w:unhideWhenUsed="0"/>
+    <w:lsdException w:name="Light Shading Accent 5" w:semiHidden="0" w:uiPriority="60" w:unhideWhenUsed="0"/>
+    <w:lsdException w:name="Light List Accent 5" w:semiHidden="0" w:uiPriority="61" w:unhideWhenUsed="0"/>
+    <w:lsdException w:name="Light Grid Accent 5" w:semiHidden="0" w:uiPriority="62" w:unhideWhenUsed="0"/>
+    <w:lsdException w:name="Medium Shading 1 Accent 5" w:semiHidden="0" w:uiPriority="63" w:unhideWhenUsed="0"/>
+    <w:lsdException w:name="Medium Shading 2 Accent 5" w:semiHidden="0" w:uiPriority="64" w:unhideWhenUsed="0"/>
+    <w:lsdException w:name="Medium List 1 Accent 5" w:semiHidden="0" w:uiPriority="65" w:unhideWhenUsed="0"/>
+    <w:lsdException w:name="Medium List 2 Accent 5" w:semiHidden="0" w:uiPriority="66" w:unhideWhenUsed="0"/>
+    <w:lsdException w:name="Medium Grid 1 Accent 5" w:semiHidden="0" w:uiPriority="67" w:unhideWhenUsed="0"/>
+    <w:lsdException w:name="Medium Grid 2 Accent 5" w:semiHidden="0" w:uiPriority="68" w:unhideWhenUsed="0"/>
+    <w:lsdException w:name="Medium Grid 3 Accent 5" w:semiHidden="0" w:uiPriority="69" w:unhideWhenUsed="0"/>
+    <w:lsdException w:name="Dark List Accent 5" w:semiHidden="0" w:uiPriority="70" w:unhideWhenUsed="0"/>
+    <w:lsdException w:name="Colorful Shading Accent 5" w:semiHidden="0" w:uiPriority="71" w:unhideWhenUsed="0"/>
+    <w:lsdException w:name="Colorful List Accent 5" w:semiHidden="0" w:uiPriority="72" w:unhideWhenUsed="0"/>
+    <w:lsdException w:name="Colorful Grid Accent 5" w:semiHidden="0" w:uiPriority="73" w:unhideWhenUsed="0"/>
+    <w:lsdException w:name="Light Shading Accent 6" w:semiHidden="0" w:uiPriority="60" w:unhideWhenUsed="0"/>
+    <w:lsdException w:name="Light List Accent 6" w:semiHidden="0" w:uiPriority="61" w:unhideWhenUsed="0"/>
+    <w:lsdException w:name="Light Grid Accent 6" w:semiHidden="0" w:uiPriority="62" w:unhideWhenUsed="0"/>
+    <w:lsdException w:name="Medium Shading 1 Accent 6" w:semiHidden="0" w:uiPriority="63" w:unhideWhenUsed="0"/>
+    <w:lsdException w:name="Medium Shading 2 Accent 6" w:semiHidden="0" w:uiPriority="64" w:unhideWhenUsed="0"/>
+    <w:lsdException w:name="Medium List 1 Accent 6" w:semiHidden="0" w:uiPriority="65" w:unhideWhenUsed="0"/>
+    <w:lsdException w:name="Medium List 2 Accent 6" w:semiHidden="0" w:uiPriority="66" w:unhideWhenUsed="0"/>
+    <w:lsdException w:name="Medium Grid 1 Accent 6" w:semiHidden="0" w:uiPriority="67" w:unhideWhenUsed="0"/>
+    <w:lsdException w:name="Medium Grid 2 Accent 6" w:semiHidden="0" w:uiPriority="68" w:unhideWhenUsed="0"/>
+    <w:lsdException w:name="Medium Grid 3 Accent 6" w:semiHidden="0" w:uiPriority="69" w:unhideWhenUsed="0"/>
+    <w:lsdException w:name="Dark List Accent 6" w:semiHidden="0" w:uiPriority="70" w:unhideWhenUsed="0"/>
+    <w:lsdException w:name="Colorful Shading Accent 6" w:semiHidden="0" w:uiPriority="71" w:unhideWhenUsed="0"/>
+    <w:lsdException w:name="Colorful List Accent 6" w:semiHidden="0" w:uiPriority="72" w:unhideWhenUsed="0"/>
+    <w:lsdException w:name="Colorful Grid Accent 6" w:semiHidden="0" w:uiPriority="73" w:unhideWhenUsed="0"/>
+    <w:lsdException w:name="Subtle Emphasis" w:semiHidden="0" w:uiPriority="19" w:unhideWhenUsed="0" w:qFormat="1"/>
+    <w:lsdException w:name="Intense Emphasis" w:semiHidden="0" w:uiPriority="21" w:unhideWhenUsed="0" w:qFormat="1"/>
+    <w:lsdException w:name="Subtle Reference" w:semiHidden="0" w:uiPriority="31" w:unhideWhenUsed="0" w:qFormat="1"/>
+    <w:lsdException w:name="Intense Reference" w:semiHidden="0" w:uiPriority="32" w:unhideWhenUsed="0" w:qFormat="1"/>
+    <w:lsdException w:name="Book Title" w:semiHidden="0" w:uiPriority="33" w:unhideWhenUsed="0" w:qFormat="1"/>
+    <w:lsdException w:name="Bibliography" w:uiPriority="37"/>
+    <w:lsdException w:name="TOC Heading" w:uiPriority="39" w:qFormat="1"/>
+  </w:latentStyles>
+  <w:style w:type="paragraph" w:default="1" w:styleId="Normal">
+    <w:name w:val="Normal"/>
+    <w:qFormat/>
+  </w:style>
+  <w:style w:type="character" w:default="1" w:styleId="DefaultParagraphFont">
+    <w:name w:val="Default Paragraph Font"/>
+    <w:uiPriority w:val="1"/>
+    <w:semiHidden/>
+    <w:unhideWhenUsed/>
+  </w:style>
+  <w:style w:type="table" w:default="1" w:styleId="TableNormal">
+    <w:name w:val="Normal Table"/>
+    <w:uiPriority w:val="99"/>
+    <w:semiHidden/>
+    <w:unhideWhenUsed/>
+    <w:tblPr>
+      <w:tblInd w:w="0" w:type="dxa"/>
+      <w:tblCellMar>
+        <w:top w:w="0" w:type="dxa"/>
+        <w:left w:w="108" w:type="dxa"/>
+        <w:bottom w:w="0" w:type="dxa"/>
+        <w:right w:w="108" w:type="dxa"/>
+      </w:tblCellMar>
+    </w:tblPr>
+  </w:style>
+  <w:style w:type="numbering" w:default="1" w:styleId="NoList">
+    <w:name w:val="No List"/>
+    <w:uiPriority w:val="99"/>
+    <w:semiHidden/>
+    <w:unhideWhenUsed/>
   </w:style>
 </w:styles>
 </file>

</xml_diff>

<commit_message>
Rendered new pdf and docx versions
</commit_message>
<xml_diff>
--- a/3YCM/3YCM_Report.docx
+++ b/3YCM/3YCM_Report.docx
@@ -23,82 +23,64 @@
         <w:br w:type="textWrapping"/>
       </w:r>
       <w:r>
-        <w:t xml:space="preserve">Meeting: July 8th, 2015 in MSB 5503</w:t>
+        <w:t xml:space="preserve">Meeting: July 8th, 2015 in MSB 5503 ## Research Progress Over the past year I have worked on tracking a set of thirty sequence-discrete populations from Trout Bog, as they are represented by genomes assembled from metagenomes(GFMs), using 63 metagenomes from 6 of years. I called single nucleotide polymorphisms (SNPs) and looked for genes gained or lost by the populations. One genome showed a genome-wide sweep of diversity through the time series. Other genomes show evidence of past gene-sweeps, regions of statistically significant low diversity. From these results, we have propose that diversity within different co-occuring populations may be controlled by different mechanisms(recombintaiton vs. selection). I currently have a manuscript submitted to ISMEJ on the results of this analysis.</w:t>
+      </w:r>
+    </w:p>
+    <w:p>
+      <w:pPr>
+        <w:pStyle w:val="BodyText"/>
+      </w:pPr>
+      <w:r>
+        <w:t xml:space="preserve">I am also currently working on a manuscript concerning the population dynamics of the ubiquitous and abundant freshwater bacterium acI. We have 14 single cell genomes(SAGs) from this clade, representing three lakes and five tribes. We mapped reads from the Lake Mendota time series as 5 of the SAGs are from Lake Mendota. In order to understand how these SAGs would map to one another, we shredded the genomes and mapped them against each other. We found that SAGs from different tribes do not map well to each other. In fact, even SAGs from the SAME tribe don't always map well to each other. When we mapped reads from Lake Mendota to the SAGs, we found that SAGs from collected from different lakes showed a different distribution of identity among the hits. This isn't surprising as the population represented by the SAG has diverged from the allopatric population present in Lake Mendota.</w:t>
+      </w:r>
+      <w:r>
+        <w:t xml:space="preserve"> </w:t>
+      </w:r>
+    </w:p>
+    <w:p>
+      <w:pPr>
+        <w:pStyle w:val="Heading3"/>
+      </w:pPr>
+      <w:bookmarkStart w:id="22" w:name="new-questions"/>
+      <w:bookmarkEnd w:id="22"/>
+      <w:r>
+        <w:t xml:space="preserve">New Questions</w:t>
+      </w:r>
+    </w:p>
+    <w:p>
+      <w:pPr>
+        <w:pStyle w:val="FirstParagraph"/>
+      </w:pPr>
+      <w:r>
+        <w:t xml:space="preserve">We now have GFM's from Crystal Bog, which is of similar location and trophic status to Trout Bog. With these genomes, I will see if there are related populations and how similar they are. I will also investigate if these populations are really separated or if they share a common genepool. I will compare the reference genomes and map reads from the opposite source. From the acI SAGs we can see that reference genomes collected from different lakes do not map with high ANI.</w:t>
+      </w:r>
+      <w:r>
+        <w:t xml:space="preserve"> </w:t>
+      </w:r>
+    </w:p>
+    <w:p>
+      <w:pPr>
+        <w:pStyle w:val="BodyText"/>
+      </w:pPr>
+      <w:r>
+        <w:t xml:space="preserve">Most of the populations we have studied must be sequence-discrete in order to assemble into reference genomes from metagenomes. One of my next goals is to investigate and compare population structures using references not assembled from communities. Using both our single cell genomes, in conjunction with our metagenomes, and other marine datasets of metagenomes paired with single cell and sequenced fosmids, I will investigate population structure. I am interested to see if I can find a population which does not fit the sequence-discrete pattern. I have found some preliminary evidence that LD12 and acTH(??) have different structures. Along the same lines, I would like to quantify how the population structure, using ANI, is different for different lineages.</w:t>
+      </w:r>
+      <w:r>
+        <w:t xml:space="preserve"> </w:t>
+      </w:r>
+      <w:r>
+        <w:t xml:space="preserve"> </w:t>
+      </w:r>
+      <w:r>
+        <w:t xml:space="preserve"> </w:t>
       </w:r>
     </w:p>
     <w:p>
       <w:pPr>
         <w:pStyle w:val="Heading2"/>
       </w:pPr>
-      <w:bookmarkStart w:id="22" w:name="research-progress"/>
-      <w:bookmarkEnd w:id="22"/>
-      <w:r>
-        <w:t xml:space="preserve">Research Progress</w:t>
-      </w:r>
-    </w:p>
-    <w:p>
-      <w:pPr>
-        <w:pStyle w:val="FirstParagraph"/>
-      </w:pPr>
-      <w:r>
-        <w:t xml:space="preserve">Over the past year I have worked on tracking a set of thirty sequence-discrete populations from Trout Bog, as they are represented by genomes assembled from metagenomes(GFMs), using 63 metagenomes from 6 of years. I called single nucleotide polymorphisms (SNPs) and looked for genes gained or lost by the populations. One genome showed a genome-wide sweep of diversity through the time series. Other genomes show evidence of past gene-sweeps, regions of statistically significant low diversity. From these results, we have propose that diversity within different co-occuring populations may be controlled by different mechanisms(recombintaiton vs. selection). I currently have a manuscript submitted to ISMEJ on the results of this analysis.</w:t>
-      </w:r>
-    </w:p>
-    <w:p>
-      <w:pPr>
-        <w:pStyle w:val="BodyText"/>
-      </w:pPr>
-      <w:r>
-        <w:t xml:space="preserve">I am also currently working on a manuscript concerning the population dynamics of the ubiquitous and abundant freshwater bacterium acI. We have 14 single cell genomes(SAGs) from this clade, representing three lakes and five tribes. We mapped reads from the Lake Mendota time series as 5 of the SAGs are from Lake Mendota. In order to understand how these SAGs would map to one another, we shredded the genomes and mapped them against each other. We found that SAGs from different tribes do not map well to each other. In fact, even SAGs from the SAME tribe don't always map well to each other. When we mapped reads from Lake Mendota to the SAGs, we found that SAGs from collected from different lakes showed a different distribution of identity among the hits. This isn't surprising as the population represented by the SAG has diverged from the allopatric population present in Lake Mendota.</w:t>
-      </w:r>
-      <w:r>
-        <w:t xml:space="preserve"> </w:t>
-      </w:r>
-    </w:p>
-    <w:p>
-      <w:pPr>
-        <w:pStyle w:val="Heading3"/>
-      </w:pPr>
-      <w:bookmarkStart w:id="23" w:name="new-questions"/>
+      <w:bookmarkStart w:id="23" w:name="publications"/>
       <w:bookmarkEnd w:id="23"/>
-      <w:r>
-        <w:t xml:space="preserve">New Questions</w:t>
-      </w:r>
-    </w:p>
-    <w:p>
-      <w:pPr>
-        <w:pStyle w:val="FirstParagraph"/>
-      </w:pPr>
-      <w:r>
-        <w:t xml:space="preserve">We now have GFM's from Crystal Bog, which is of similar location and trophic status to Trout Bog. With these genomes, I will see if there are related populations and how similar they are. I will also investigate if these populations are really separated or if they share a common genepool. I will compare the reference genomes and map reads from the opposite source. From the acI SAGs we can see that reference genomes collected from different lakes do not map with high ANI.</w:t>
-      </w:r>
-      <w:r>
-        <w:t xml:space="preserve"> </w:t>
-      </w:r>
-    </w:p>
-    <w:p>
-      <w:pPr>
-        <w:pStyle w:val="BodyText"/>
-      </w:pPr>
-      <w:r>
-        <w:t xml:space="preserve">Most of the populations we have studied must be sequence-discrete in order to assemble into reference genomes from metagenomes. One of my next goals is to investigate and compare population structures using references not assembled from communities. Using both our single cell genomes, in conjunction with our metagenomes, and other marine datasets of metagenomes paired with single cell and sequenced fosmids, I will investigate population structure. I am interested to see if I can find a population which does not fit the sequence-discrete pattern. I have found some preliminary evidence that LD12 and acTH(??) have different structures. Along the same lines, I would like to quantify how the population structure, using ANI, is different for different lineages.</w:t>
-      </w:r>
-      <w:r>
-        <w:t xml:space="preserve"> </w:t>
-      </w:r>
-      <w:r>
-        <w:t xml:space="preserve"> </w:t>
-      </w:r>
-      <w:r>
-        <w:t xml:space="preserve"> </w:t>
-      </w:r>
-    </w:p>
-    <w:p>
-      <w:pPr>
-        <w:pStyle w:val="Heading2"/>
-      </w:pPr>
-      <w:bookmarkStart w:id="24" w:name="publications"/>
-      <w:bookmarkEnd w:id="24"/>
       <w:r>
         <w:t xml:space="preserve">Publications</w:t>
       </w:r>
@@ -244,8 +226,8 @@
       <w:pPr>
         <w:pStyle w:val="Heading2"/>
       </w:pPr>
-      <w:bookmarkStart w:id="25" w:name="oral-presentations"/>
-      <w:bookmarkEnd w:id="25"/>
+      <w:bookmarkStart w:id="24" w:name="oral-presentations"/>
+      <w:bookmarkEnd w:id="24"/>
       <w:r>
         <w:t xml:space="preserve">Oral Presentations</w:t>
       </w:r>
@@ -266,7 +248,7 @@
       <w:r>
         <w:t xml:space="preserve"> </w:t>
       </w:r>
-      <w:hyperlink r:id="rId26">
+      <w:hyperlink r:id="rId25">
         <w:r>
           <w:rPr>
             <w:rStyle w:val="Hyperlink"/>
@@ -291,8 +273,8 @@
       <w:pPr>
         <w:pStyle w:val="Heading2"/>
       </w:pPr>
-      <w:bookmarkStart w:id="27" w:name="poster-presentations"/>
-      <w:bookmarkEnd w:id="27"/>
+      <w:bookmarkStart w:id="26" w:name="poster-presentations"/>
+      <w:bookmarkEnd w:id="26"/>
       <w:r>
         <w:t xml:space="preserve">Poster Presentations</w:t>
       </w:r>
@@ -313,7 +295,7 @@
       <w:r>
         <w:t xml:space="preserve"> </w:t>
       </w:r>
-      <w:hyperlink r:id="rId28">
+      <w:hyperlink r:id="rId27">
         <w:r>
           <w:rPr>
             <w:rStyle w:val="Hyperlink"/>
@@ -350,8 +332,8 @@
       <w:pPr>
         <w:pStyle w:val="Heading2"/>
       </w:pPr>
-      <w:bookmarkStart w:id="29" w:name="professional-development"/>
-      <w:bookmarkEnd w:id="29"/>
+      <w:bookmarkStart w:id="28" w:name="professional-development"/>
+      <w:bookmarkEnd w:id="28"/>
       <w:r>
         <w:t xml:space="preserve">Professional Development</w:t>
       </w:r>
@@ -456,8 +438,8 @@
       <w:pPr>
         <w:pStyle w:val="Heading2"/>
       </w:pPr>
-      <w:bookmarkStart w:id="30" w:name="committees-and-outreach"/>
-      <w:bookmarkEnd w:id="30"/>
+      <w:bookmarkStart w:id="29" w:name="committees-and-outreach"/>
+      <w:bookmarkEnd w:id="29"/>
       <w:r>
         <w:t xml:space="preserve">Committees and Outreach</w:t>
       </w:r>
@@ -618,7 +600,7 @@
     </w:lvl>
   </w:abstractNum>
   <w:abstractNum w:abstractNumId="990">
-    <w:nsid w:val="2ade6fd5"/>
+    <w:nsid w:val="52d548dc"/>
     <w:multiLevelType w:val="multilevel"/>
     <w:lvl w:ilvl="0">
       <w:numFmt w:val="bullet"/>
@@ -699,7 +681,7 @@
     </w:lvl>
   </w:abstractNum>
   <w:abstractNum w:abstractNumId="991">
-    <w:nsid w:val="541780e1"/>
+    <w:nsid w:val="ce6d0825"/>
     <w:multiLevelType w:val="multilevel"/>
     <w:lvl w:ilvl="0">
       <w:numFmt w:val="bullet"/>

</xml_diff>

<commit_message>
Went back to the old versions of all the 3YCM files
</commit_message>
<xml_diff>
--- a/3YCM/3YCM_Report.docx
+++ b/3YCM/3YCM_Report.docx
@@ -25,11 +25,23 @@
       <w:r>
         <w:t xml:space="preserve">Meeting: July 8th, 2015 in MSB 5503</w:t>
       </w:r>
-      <w:r>
-        <w:br w:type="textWrapping"/>
-      </w:r>
-      <w:r>
-        <w:t xml:space="preserve">## Research Progress Over the past year I have worked on tracking a set of thirty sequence-discrete populations from Trout Bog, as they are represented by genomes assembled from metagenomes(GFMs), using 63 metagenomes from 6 of years. I called single nucleotide polymorphisms (SNPs) and looked for genes gained or lost by the populations. One genome showed a genome-wide sweep of diversity through the time series. Other genomes show evidence of past gene-sweeps, regions of statistically significant low diversity. From these results, we have propose that diversity within different co-occuring populations may be controlled by different mechanisms(recombintaiton vs. selection). I currently have a manuscript submitted to ISMEJ on the results of this analysis.</w:t>
+    </w:p>
+    <w:p>
+      <w:pPr>
+        <w:pStyle w:val="Heading2"/>
+      </w:pPr>
+      <w:bookmarkStart w:id="22" w:name="research-progress"/>
+      <w:bookmarkEnd w:id="22"/>
+      <w:r>
+        <w:t xml:space="preserve">Research Progress</w:t>
+      </w:r>
+    </w:p>
+    <w:p>
+      <w:pPr>
+        <w:pStyle w:val="FirstParagraph"/>
+      </w:pPr>
+      <w:r>
+        <w:t xml:space="preserve">Over the past year I have worked on tracking a set of thirty sequence-discrete populations from Trout Bog, as they are represented by genomes assembled from metagenomes(GFMs), using 63 metagenomes from 6 of years. I called single nucleotide polymorphisms (SNPs) and looked for genes gained or lost by the populations. One genome showed a genome-wide sweep of diversity through the time series. Other genomes show evidence of past gene-sweeps, regions of statistically significant low diversity. From these results, we have propose that diversity within different co-occuring populations may be controlled by different mechanisms(recombintaiton vs. selection). I currently have a manuscript submitted to ISMEJ on the results of this analysis.</w:t>
       </w:r>
     </w:p>
     <w:p>
@@ -47,8 +59,8 @@
       <w:pPr>
         <w:pStyle w:val="Heading3"/>
       </w:pPr>
-      <w:bookmarkStart w:id="22" w:name="new-questions"/>
-      <w:bookmarkEnd w:id="22"/>
+      <w:bookmarkStart w:id="23" w:name="new-questions"/>
+      <w:bookmarkEnd w:id="23"/>
       <w:r>
         <w:t xml:space="preserve">New Questions</w:t>
       </w:r>
@@ -85,8 +97,8 @@
       <w:pPr>
         <w:pStyle w:val="Heading2"/>
       </w:pPr>
-      <w:bookmarkStart w:id="23" w:name="publications"/>
-      <w:bookmarkEnd w:id="23"/>
+      <w:bookmarkStart w:id="24" w:name="publications"/>
+      <w:bookmarkEnd w:id="24"/>
       <w:r>
         <w:t xml:space="preserve">Publications</w:t>
       </w:r>
@@ -232,8 +244,8 @@
       <w:pPr>
         <w:pStyle w:val="Heading2"/>
       </w:pPr>
-      <w:bookmarkStart w:id="24" w:name="oral-presentations"/>
-      <w:bookmarkEnd w:id="24"/>
+      <w:bookmarkStart w:id="25" w:name="oral-presentations"/>
+      <w:bookmarkEnd w:id="25"/>
       <w:r>
         <w:t xml:space="preserve">Oral Presentations</w:t>
       </w:r>
@@ -254,7 +266,7 @@
       <w:r>
         <w:t xml:space="preserve"> </w:t>
       </w:r>
-      <w:hyperlink r:id="rId25">
+      <w:hyperlink r:id="rId26">
         <w:r>
           <w:rPr>
             <w:rStyle w:val="Hyperlink"/>
@@ -279,8 +291,8 @@
       <w:pPr>
         <w:pStyle w:val="Heading2"/>
       </w:pPr>
-      <w:bookmarkStart w:id="26" w:name="poster-presentations"/>
-      <w:bookmarkEnd w:id="26"/>
+      <w:bookmarkStart w:id="27" w:name="poster-presentations"/>
+      <w:bookmarkEnd w:id="27"/>
       <w:r>
         <w:t xml:space="preserve">Poster Presentations</w:t>
       </w:r>
@@ -301,7 +313,7 @@
       <w:r>
         <w:t xml:space="preserve"> </w:t>
       </w:r>
-      <w:hyperlink r:id="rId27">
+      <w:hyperlink r:id="rId28">
         <w:r>
           <w:rPr>
             <w:rStyle w:val="Hyperlink"/>
@@ -338,8 +350,8 @@
       <w:pPr>
         <w:pStyle w:val="Heading2"/>
       </w:pPr>
-      <w:bookmarkStart w:id="28" w:name="professional-development"/>
-      <w:bookmarkEnd w:id="28"/>
+      <w:bookmarkStart w:id="29" w:name="professional-development"/>
+      <w:bookmarkEnd w:id="29"/>
       <w:r>
         <w:t xml:space="preserve">Professional Development</w:t>
       </w:r>
@@ -444,8 +456,8 @@
       <w:pPr>
         <w:pStyle w:val="Heading2"/>
       </w:pPr>
-      <w:bookmarkStart w:id="29" w:name="committees-and-outreach"/>
-      <w:bookmarkEnd w:id="29"/>
+      <w:bookmarkStart w:id="30" w:name="committees-and-outreach"/>
+      <w:bookmarkEnd w:id="30"/>
       <w:r>
         <w:t xml:space="preserve">Committees and Outreach</w:t>
       </w:r>
@@ -606,7 +618,7 @@
     </w:lvl>
   </w:abstractNum>
   <w:abstractNum w:abstractNumId="990">
-    <w:nsid w:val="14bf11e2"/>
+    <w:nsid w:val="2ade6fd5"/>
     <w:multiLevelType w:val="multilevel"/>
     <w:lvl w:ilvl="0">
       <w:numFmt w:val="bullet"/>
@@ -687,7 +699,7 @@
     </w:lvl>
   </w:abstractNum>
   <w:abstractNum w:abstractNumId="991">
-    <w:nsid w:val="d75809b0"/>
+    <w:nsid w:val="541780e1"/>
     <w:multiLevelType w:val="multilevel"/>
     <w:lvl w:ilvl="0">
       <w:numFmt w:val="bullet"/>

</xml_diff>

<commit_message>
Updated N15 lineage as acTH1, rendered pdf and docx
</commit_message>
<xml_diff>
--- a/3YCM/3YCM_Report.docx
+++ b/3YCM/3YCM_Report.docx
@@ -81,7 +81,7 @@
         <w:pStyle w:val="BodyText"/>
       </w:pPr>
       <w:r>
-        <w:t xml:space="preserve">Most of the populations we have studied must be sequence-discrete in order to assemble into reference genomes from metagenomes. One of my next goals is to investigate and compare population structures using references not assembled from communities. Using both our single cell genomes, in conjunction with our metagenomes, and other marine datasets of metagenomes paired with single cell and sequenced fosmids, I will investigate population structure. I am interested to see if I can find a population which does not fit the sequence-discrete pattern. I have found some preliminary evidence that LD12 and acTH(??) have different structures. Along the same lines, I would like to quantify how the population structure, using ANI, is different for different lineages.</w:t>
+        <w:t xml:space="preserve">Most of the populations we have studied must be sequence-discrete in order to assemble into reference genomes from metagenomes. One of my next goals is to investigate and compare population structures using references not assembled from communities. Using both our single cell genomes, in conjunction with our metagenomes, and other marine datasets of metagenomes paired with single cell and sequenced fosmids, I will investigate population structure. I am interested to see if I can find a population which does not fit the sequence-discrete pattern. I have found some preliminary evidence that LD12 and acTH1 have different structures. Along the same lines, I would like to quantify how the population structure, using ANI, is different for different lineages.</w:t>
       </w:r>
       <w:r>
         <w:t xml:space="preserve"> </w:t>
@@ -618,7 +618,7 @@
     </w:lvl>
   </w:abstractNum>
   <w:abstractNum w:abstractNumId="990">
-    <w:nsid w:val="2ade6fd5"/>
+    <w:nsid w:val="82505e78"/>
     <w:multiLevelType w:val="multilevel"/>
     <w:lvl w:ilvl="0">
       <w:numFmt w:val="bullet"/>
@@ -699,7 +699,7 @@
     </w:lvl>
   </w:abstractNum>
   <w:abstractNum w:abstractNumId="991">
-    <w:nsid w:val="541780e1"/>
+    <w:nsid w:val="a6f72eaf"/>
     <w:multiLevelType w:val="multilevel"/>
     <w:lvl w:ilvl="0">
       <w:numFmt w:val="bullet"/>

</xml_diff>

<commit_message>
Added in questions to New Quesitons section Rendered docx and pdf again
</commit_message>
<xml_diff>
--- a/3YCM/3YCM_Report.docx
+++ b/3YCM/3YCM_Report.docx
@@ -70,6 +70,15 @@
         <w:pStyle w:val="FirstParagraph"/>
       </w:pPr>
       <w:r>
+        <w:rPr>
+          <w:i/>
+        </w:rPr>
+        <w:t xml:space="preserve">Are there related sequence-discrete populations in TB and CB? How closely related are they? Do they share a common gene pool?</w:t>
+      </w:r>
+      <w:r>
+        <w:t xml:space="preserve"> </w:t>
+      </w:r>
+      <w:r>
         <w:t xml:space="preserve">We now have GFM's from Crystal Bog, which is of similar location and trophic status to Trout Bog. With these genomes, I will see if there are related populations and how similar they are. I will also investigate if these populations are really separated or if they share a common genepool. I will compare the reference genomes and map reads from the opposite source. From the acI SAGs we can see that reference genomes collected from different lakes do not map with high ANI.</w:t>
       </w:r>
       <w:r>
@@ -80,6 +89,15 @@
       <w:pPr>
         <w:pStyle w:val="BodyText"/>
       </w:pPr>
+      <w:r>
+        <w:rPr>
+          <w:i/>
+        </w:rPr>
+        <w:t xml:space="preserve">Are all populations sequence-discrete? What do non-seq-discrete groups look like? How does ANI structure of sequence-discrete populations compare between different lineages?</w:t>
+      </w:r>
+      <w:r>
+        <w:t xml:space="preserve"> </w:t>
+      </w:r>
       <w:r>
         <w:t xml:space="preserve">Most of the populations we have studied must be sequence-discrete in order to assemble into reference genomes from metagenomes. One of my next goals is to investigate and compare population structures using references not assembled from communities. Using both our single cell genomes, in conjunction with our metagenomes, and other marine datasets of metagenomes paired with single cell and sequenced fosmids, I will investigate population structure. I am interested to see if I can find a population which does not fit the sequence-discrete pattern. I have found some preliminary evidence that LD12 and acTH1 have different structures. Along the same lines, I would like to quantify how the population structure, using ANI, is different for different lineages.</w:t>
       </w:r>
@@ -618,7 +636,7 @@
     </w:lvl>
   </w:abstractNum>
   <w:abstractNum w:abstractNumId="990">
-    <w:nsid w:val="82505e78"/>
+    <w:nsid w:val="fa4552a9"/>
     <w:multiLevelType w:val="multilevel"/>
     <w:lvl w:ilvl="0">
       <w:numFmt w:val="bullet"/>
@@ -699,7 +717,7 @@
     </w:lvl>
   </w:abstractNum>
   <w:abstractNum w:abstractNumId="991">
-    <w:nsid w:val="a6f72eaf"/>
+    <w:nsid w:val="fbd3ed56"/>
     <w:multiLevelType w:val="multilevel"/>
     <w:lvl w:ilvl="0">
       <w:numFmt w:val="bullet"/>

</xml_diff>

<commit_message>
Updated 3YCM_Report with Trina's suggestions Rendered docx and pdf again
</commit_message>
<xml_diff>
--- a/3YCM/3YCM_Report.docx
+++ b/3YCM/3YCM_Report.docx
@@ -4,7 +4,7 @@
   <w:body>
     <w:p>
       <w:pPr>
-        <w:pStyle w:val="Heading1"/>
+        <w:pStyle w:val="Heading2"/>
       </w:pPr>
       <w:bookmarkStart w:id="21" w:name="third-year-committee-report"/>
       <w:bookmarkEnd w:id="21"/>
@@ -28,7 +28,7 @@
     </w:p>
     <w:p>
       <w:pPr>
-        <w:pStyle w:val="Heading2"/>
+        <w:pStyle w:val="Heading3"/>
       </w:pPr>
       <w:bookmarkStart w:id="22" w:name="research-progress"/>
       <w:bookmarkEnd w:id="22"/>
@@ -41,7 +41,7 @@
         <w:pStyle w:val="FirstParagraph"/>
       </w:pPr>
       <w:r>
-        <w:t xml:space="preserve">Over the past year I have worked on tracking a set of thirty sequence-discrete populations from Trout Bog, as they are represented by genomes assembled from metagenomes(GFMs), using 63 metagenomes from 6 of years. I called single nucleotide polymorphisms (SNPs) and looked for genes gained or lost by the populations. One genome showed a genome-wide sweep of diversity through the time series. Other genomes show evidence of past gene-sweeps, regions of statistically significant low diversity. From these results, we have propose that diversity within different co-occuring populations may be controlled by different mechanisms(recombintaiton vs. selection). I currently have a manuscript submitted to ISMEJ on the results of this analysis.</w:t>
+        <w:t xml:space="preserve">Over the past year I have worked on tracking a set of thirty sequence-discrete populations from Trout Bog, as they are represented by genomes assembled from metagenomes(GFMs), using sixty-three metagenomic samples from six years. I called single nucleotide polymorphisms (SNPs) and looked for genes gained or lost by the populations. One genome showed a genome-wide sweep of diversity through the time series. Other genomes show evidence of past gene-sweeps, as reveled in regions of significantly lower diversity. From these results, we propose that diversity within different co-occuring populations may be predominantly controlled by different mechanisms(recombinaton vs. selection). I currently have a co-first author manuscript submitted to ISMEJ on the results of this analysis.</w:t>
       </w:r>
     </w:p>
     <w:p>
@@ -49,7 +49,7 @@
         <w:pStyle w:val="BodyText"/>
       </w:pPr>
       <w:r>
-        <w:t xml:space="preserve">I am also currently working on a manuscript concerning the population dynamics of the ubiquitous and abundant freshwater bacterium acI. We have 14 single cell genomes(SAGs) from this clade, representing three lakes and five tribes. We mapped reads from the Lake Mendota time series as 5 of the SAGs are from Lake Mendota. In order to understand how these SAGs would map to one another, we shredded the genomes and mapped them against each other. We found that SAGs from different tribes do not map well to each other. In fact, even SAGs from the SAME tribe don't always map well to each other. When we mapped reads from Lake Mendota to the SAGs, we found that SAGs from collected from different lakes showed a different distribution of identity among the hits. This isn't surprising as the population represented by the SAG has diverged from the allopatric population present in Lake Mendota.</w:t>
+        <w:t xml:space="preserve">I am also currently working on a manuscript concerning the population dynamics of the ubiquitous and abundant freshwater Actinobacterial lineage called bacterium acI. We have 14 single cell genomes(SAGs) from this lineage, representing four lakes and five 'tribes'. We mapped reads from the Lake Mendota time series onto the five SAGs that were recovered from Lake Mendota in order to track changes within these sequence-discrete populations through time. The results prompted us to examine how SAGs from the same and different lakes would map to one another. We shredded the genomes to create a synthetic metagenome and mapped the shreds against each SAG. We found that SAGs from different tribes do not map well SAGs from other tribes. In fact, even SAGs from the same tribe do not always map well to each other. When we mapped reads from Lake Mendota to the SAGs, we found that SAGs from collected from different lakes showed a different average nucleotide identity distribution among the hits. We interpret this to mean that the population represented by those SAGs have diverged from the allopatric populations present in Lake Mendota.</w:t>
       </w:r>
       <w:r>
         <w:t xml:space="preserve"> </w:t>
@@ -57,7 +57,7 @@
     </w:p>
     <w:p>
       <w:pPr>
-        <w:pStyle w:val="Heading3"/>
+        <w:pStyle w:val="Heading4"/>
       </w:pPr>
       <w:bookmarkStart w:id="23" w:name="new-questions"/>
       <w:bookmarkEnd w:id="23"/>
@@ -70,6 +70,14 @@
         <w:pStyle w:val="FirstParagraph"/>
       </w:pPr>
       <w:r>
+        <w:t xml:space="preserve">I continue to be interested in discerning the forces shaping wild bacterial populations, in order to understand how lineages diversify or remain cohesive. My work over the past year has generated new questions that address this research challenge.</w:t>
+      </w:r>
+    </w:p>
+    <w:p>
+      <w:pPr>
+        <w:pStyle w:val="BodyText"/>
+      </w:pPr>
+      <w:r>
         <w:rPr>
           <w:i/>
         </w:rPr>
@@ -79,41 +87,29 @@
         <w:t xml:space="preserve"> </w:t>
       </w:r>
       <w:r>
-        <w:t xml:space="preserve">We now have GFM's from Crystal Bog, which is of similar location and trophic status to Trout Bog. With these genomes, I will see if there are related populations and how similar they are. I will also investigate if these populations are really separated or if they share a common genepool. I will compare the reference genomes and map reads from the opposite source. From the acI SAGs we can see that reference genomes collected from different lakes do not map with high ANI.</w:t>
+        <w:t xml:space="preserve">We now have GFM's from Crystal Bog (CB), which is of similar location and trophic status to Trout Bog (TB). With these genomes, I will ask if there are related populations and how similar they are at the genome scale. I will also investigate if these populations are really separated or if they share a common genepool. I will compare the reference genomes and map reads from the opposite source. From the acI SAGs we saw that reference genomes collected from different lakes do not recruit metagenomic reads with high ANI.</w:t>
+      </w:r>
+    </w:p>
+    <w:p>
+      <w:pPr>
+        <w:pStyle w:val="BodyText"/>
+      </w:pPr>
+      <w:r>
+        <w:rPr>
+          <w:i/>
+        </w:rPr>
+        <w:t xml:space="preserve">Are all populations sequence-discrete? What do non-seq-discrete groups look like? How does ANI structure of sequence-discrete populations compare between different lineages?</w:t>
       </w:r>
       <w:r>
         <w:t xml:space="preserve"> </w:t>
       </w:r>
-    </w:p>
-    <w:p>
-      <w:pPr>
-        <w:pStyle w:val="BodyText"/>
-      </w:pPr>
-      <w:r>
-        <w:rPr>
-          <w:i/>
-        </w:rPr>
-        <w:t xml:space="preserve">Are all populations sequence-discrete? What do non-seq-discrete groups look like? How does ANI structure of sequence-discrete populations compare between different lineages?</w:t>
-      </w:r>
-      <w:r>
-        <w:t xml:space="preserve"> </w:t>
-      </w:r>
-      <w:r>
-        <w:t xml:space="preserve">Most of the populations we have studied must be sequence-discrete in order to assemble into reference genomes from metagenomes. One of my next goals is to investigate and compare population structures using references not assembled from communities. Using both our single cell genomes, in conjunction with our metagenomes, and other marine datasets of metagenomes paired with single cell and sequenced fosmids, I will investigate population structure. I am interested to see if I can find a population which does not fit the sequence-discrete pattern. I have found some preliminary evidence that LD12 and acTH1 have different structures. Along the same lines, I would like to quantify how the population structure, using ANI, is different for different lineages.</w:t>
-      </w:r>
-      <w:r>
-        <w:t xml:space="preserve"> </w:t>
-      </w:r>
-      <w:r>
-        <w:t xml:space="preserve"> </w:t>
-      </w:r>
-      <w:r>
-        <w:t xml:space="preserve"> </w:t>
-      </w:r>
-    </w:p>
-    <w:p>
-      <w:pPr>
-        <w:pStyle w:val="Heading2"/>
+      <w:r>
+        <w:t xml:space="preserve">Most of the populations we have studied must be sequence-discrete in order to assemble into reference genomes from metagenomes. One of my next goals is to investigate and compare population structures using references not assembled from communities. Using both our SAGs and our metagenomes, as well as other marine and soil datasets of metagenomes paired with SAGs and sequenced fosmids, I will investigate population structure. I am interested to see if I can find a population that does not fit the sequence-discrete pattern. I have found some preliminary evidence that the LD12 and acTH1 lineages have different structures, in our freshwater datasets. Along the same lines, I would like to quantify how the population structure, using ANI, is different for different lineages.</w:t>
+      </w:r>
+    </w:p>
+    <w:p>
+      <w:pPr>
+        <w:pStyle w:val="Heading3"/>
       </w:pPr>
       <w:bookmarkStart w:id="24" w:name="publications"/>
       <w:bookmarkEnd w:id="24"/>
@@ -260,7 +256,7 @@
     </w:p>
     <w:p>
       <w:pPr>
-        <w:pStyle w:val="Heading2"/>
+        <w:pStyle w:val="Heading3"/>
       </w:pPr>
       <w:bookmarkStart w:id="25" w:name="oral-presentations"/>
       <w:bookmarkEnd w:id="25"/>
@@ -307,7 +303,7 @@
     </w:p>
     <w:p>
       <w:pPr>
-        <w:pStyle w:val="Heading2"/>
+        <w:pStyle w:val="Heading3"/>
       </w:pPr>
       <w:bookmarkStart w:id="27" w:name="poster-presentations"/>
       <w:bookmarkEnd w:id="27"/>
@@ -366,7 +362,7 @@
     </w:p>
     <w:p>
       <w:pPr>
-        <w:pStyle w:val="Heading2"/>
+        <w:pStyle w:val="Heading3"/>
       </w:pPr>
       <w:bookmarkStart w:id="29" w:name="professional-development"/>
       <w:bookmarkEnd w:id="29"/>
@@ -472,7 +468,7 @@
     </w:p>
     <w:p>
       <w:pPr>
-        <w:pStyle w:val="Heading2"/>
+        <w:pStyle w:val="Heading3"/>
       </w:pPr>
       <w:bookmarkStart w:id="30" w:name="committees-and-outreach"/>
       <w:bookmarkEnd w:id="30"/>
@@ -636,7 +632,7 @@
     </w:lvl>
   </w:abstractNum>
   <w:abstractNum w:abstractNumId="990">
-    <w:nsid w:val="fa4552a9"/>
+    <w:nsid w:val="1b16c039"/>
     <w:multiLevelType w:val="multilevel"/>
     <w:lvl w:ilvl="0">
       <w:numFmt w:val="bullet"/>
@@ -717,7 +713,7 @@
     </w:lvl>
   </w:abstractNum>
   <w:abstractNum w:abstractNumId="991">
-    <w:nsid w:val="fbd3ed56"/>
+    <w:nsid w:val="74a8a0cd"/>
     <w:multiLevelType w:val="multilevel"/>
     <w:lvl w:ilvl="0">
       <w:numFmt w:val="bullet"/>

</xml_diff>

<commit_message>
Fit to 2 pages Removed detials in professional development and added page break to keep Publications from being split up
</commit_message>
<xml_diff>
--- a/3YCM/3YCM_Report.docx
+++ b/3YCM/3YCM_Report.docx
@@ -386,12 +386,12 @@
       <w:pPr>
         <w:pStyle w:val="Compact"/>
         <w:numPr>
-          <w:numId w:val="1002"/>
-          <w:ilvl w:val="1"/>
+          <w:numId w:val="1001"/>
+          <w:ilvl w:val="0"/>
         </w:numPr>
       </w:pPr>
       <w:r>
-        <w:t xml:space="preserve">Helped teach two workshops on campus and hope to instruct more this year.</w:t>
+        <w:t xml:space="preserve">Molecular Microbial Ecology and Evolution(MoMiEE) support group - Started Nov. 2014 - Co-chair</w:t>
       </w:r>
     </w:p>
     <w:p>
@@ -403,19 +403,7 @@
         </w:numPr>
       </w:pPr>
       <w:r>
-        <w:t xml:space="preserve">Molecular Microbial Ecology and Evolution(MoMiEE) support group - Started Nov. 2014 - Co-chair</w:t>
-      </w:r>
-    </w:p>
-    <w:p>
-      <w:pPr>
-        <w:pStyle w:val="Compact"/>
-        <w:numPr>
-          <w:numId w:val="1003"/>
-          <w:ilvl w:val="1"/>
-        </w:numPr>
-      </w:pPr>
-      <w:r>
-        <w:t xml:space="preserve">Plan and facilitate our monthly meetings, organize our webpage, and started a biweekly Python study group.</w:t>
+        <w:t xml:space="preserve">MoMiEE Python Study Group - Started Dec. 2014 - Chair</w:t>
       </w:r>
     </w:p>
     <w:p>
@@ -427,96 +415,60 @@
         </w:numPr>
       </w:pPr>
       <w:r>
-        <w:t xml:space="preserve">MoMiEE Python Study Group - Started Dec. 2014 - Chair</w:t>
+        <w:t xml:space="preserve">Data Carpentry Hack-a-thon - Mar. 2014</w:t>
+      </w:r>
+    </w:p>
+    <w:p>
+      <w:pPr>
+        <w:pStyle w:val="Heading3"/>
+      </w:pPr>
+      <w:bookmarkStart w:id="30" w:name="committees-and-outreach"/>
+      <w:bookmarkEnd w:id="30"/>
+      <w:r>
+        <w:t xml:space="preserve">Committees and Outreach</w:t>
       </w:r>
     </w:p>
     <w:p>
       <w:pPr>
         <w:pStyle w:val="Compact"/>
         <w:numPr>
-          <w:numId w:val="1004"/>
-          <w:ilvl w:val="1"/>
+          <w:numId w:val="1002"/>
+          <w:ilvl w:val="0"/>
         </w:numPr>
       </w:pPr>
       <w:r>
-        <w:t xml:space="preserve">Plan and facilitate our bi-weekly meetings.</w:t>
+        <w:t xml:space="preserve">MDTP Recruiting Committee 2014-2015</w:t>
       </w:r>
     </w:p>
     <w:p>
       <w:pPr>
         <w:pStyle w:val="Compact"/>
         <w:numPr>
-          <w:numId w:val="1001"/>
+          <w:numId w:val="1002"/>
           <w:ilvl w:val="0"/>
         </w:numPr>
       </w:pPr>
       <w:r>
-        <w:t xml:space="preserve">Data Carpentry Hack-a-thon - Mar. 2014</w:t>
+        <w:t xml:space="preserve">MDTP Steering Committee 2015-2016</w:t>
       </w:r>
     </w:p>
     <w:p>
       <w:pPr>
         <w:pStyle w:val="Compact"/>
         <w:numPr>
-          <w:numId w:val="1005"/>
-          <w:ilvl w:val="1"/>
+          <w:numId w:val="1002"/>
+          <w:ilvl w:val="0"/>
         </w:numPr>
       </w:pPr>
       <w:r>
-        <w:t xml:space="preserve">Helped to create instructional material for a genomics workshop</w:t>
-      </w:r>
-    </w:p>
-    <w:p>
-      <w:pPr>
-        <w:pStyle w:val="Heading3"/>
-      </w:pPr>
-      <w:bookmarkStart w:id="30" w:name="committees-and-outreach"/>
-      <w:bookmarkEnd w:id="30"/>
-      <w:r>
-        <w:t xml:space="preserve">Committees and Outreach</w:t>
+        <w:t xml:space="preserve">Illinois Mathematics and Science Academy - Intersession Instructor - Bioinformatics Basics, Microbial Evolution and Ecology - Jan. 2015</w:t>
       </w:r>
     </w:p>
     <w:p>
       <w:pPr>
         <w:pStyle w:val="Compact"/>
         <w:numPr>
-          <w:numId w:val="1006"/>
-          <w:ilvl w:val="0"/>
-        </w:numPr>
-      </w:pPr>
-      <w:r>
-        <w:t xml:space="preserve">MDTP Recruiting Committee 2014-2015</w:t>
-      </w:r>
-    </w:p>
-    <w:p>
-      <w:pPr>
-        <w:pStyle w:val="Compact"/>
-        <w:numPr>
-          <w:numId w:val="1006"/>
-          <w:ilvl w:val="0"/>
-        </w:numPr>
-      </w:pPr>
-      <w:r>
-        <w:t xml:space="preserve">MDTP Steering Committee 2015-2016</w:t>
-      </w:r>
-    </w:p>
-    <w:p>
-      <w:pPr>
-        <w:pStyle w:val="Compact"/>
-        <w:numPr>
-          <w:numId w:val="1006"/>
-          <w:ilvl w:val="0"/>
-        </w:numPr>
-      </w:pPr>
-      <w:r>
-        <w:t xml:space="preserve">Illinois Mathematics and Science Academy - Intersession Instructor - Bioinformatics Basics, Microbial Evolution and Ecology - Jan. 2015</w:t>
-      </w:r>
-    </w:p>
-    <w:p>
-      <w:pPr>
-        <w:pStyle w:val="Compact"/>
-        <w:numPr>
-          <w:numId w:val="1006"/>
+          <w:numId w:val="1002"/>
           <w:ilvl w:val="0"/>
         </w:numPr>
       </w:pPr>
@@ -632,7 +584,7 @@
     </w:lvl>
   </w:abstractNum>
   <w:abstractNum w:abstractNumId="990">
-    <w:nsid w:val="1b16c039"/>
+    <w:nsid w:val="f78a5f9d"/>
     <w:multiLevelType w:val="multilevel"/>
     <w:lvl w:ilvl="0">
       <w:numFmt w:val="bullet"/>
@@ -713,7 +665,7 @@
     </w:lvl>
   </w:abstractNum>
   <w:abstractNum w:abstractNumId="991">
-    <w:nsid w:val="74a8a0cd"/>
+    <w:nsid w:val="7b1b89f6"/>
     <w:multiLevelType w:val="multilevel"/>
     <w:lvl w:ilvl="0">
       <w:numFmt w:val="bullet"/>
@@ -803,18 +755,6 @@
     <w:abstractNumId w:val="991"/>
   </w:num>
   <w:num w:numId="1002">
-    <w:abstractNumId w:val="991"/>
-  </w:num>
-  <w:num w:numId="1003">
-    <w:abstractNumId w:val="991"/>
-  </w:num>
-  <w:num w:numId="1004">
-    <w:abstractNumId w:val="991"/>
-  </w:num>
-  <w:num w:numId="1005">
-    <w:abstractNumId w:val="991"/>
-  </w:num>
-  <w:num w:numId="1006">
     <w:abstractNumId w:val="991"/>
   </w:num>
 </w:numbering>

</xml_diff>

<commit_message>
Fixed date on DC hackathon Rendered docx and pdf again
</commit_message>
<xml_diff>
--- a/3YCM/3YCM_Report.docx
+++ b/3YCM/3YCM_Report.docx
@@ -415,7 +415,7 @@
         </w:numPr>
       </w:pPr>
       <w:r>
-        <w:t xml:space="preserve">Data Carpentry Hack-a-thon - Mar. 2014</w:t>
+        <w:t xml:space="preserve">Data Carpentry Hack-a-thon - Mar. 2015</w:t>
       </w:r>
     </w:p>
     <w:p>
@@ -584,7 +584,7 @@
     </w:lvl>
   </w:abstractNum>
   <w:abstractNum w:abstractNumId="990">
-    <w:nsid w:val="f78a5f9d"/>
+    <w:nsid w:val="f821b240"/>
     <w:multiLevelType w:val="multilevel"/>
     <w:lvl w:ilvl="0">
       <w:numFmt w:val="bullet"/>
@@ -665,7 +665,7 @@
     </w:lvl>
   </w:abstractNum>
   <w:abstractNum w:abstractNumId="991">
-    <w:nsid w:val="7b1b89f6"/>
+    <w:nsid w:val="28a12584"/>
     <w:multiLevelType w:val="multilevel"/>
     <w:lvl w:ilvl="0">
       <w:numFmt w:val="bullet"/>

</xml_diff>